<commit_message>
29 Nov no. 1
</commit_message>
<xml_diff>
--- a/01.MODELO PERSEPOLIS/02.Ejecucion/04.Frente Comercial/Listado contactos CGLU/Carta agradecimiento_2do grupo potencial_v17nov[2].docx
+++ b/01.MODELO PERSEPOLIS/02.Ejecucion/04.Frente Comercial/Listado contactos CGLU/Carta agradecimiento_2do grupo potencial_v17nov[2].docx
@@ -1,6 +1,6 @@
 
 <file path=word/document.xml><?xml version="1.0" encoding="utf-8"?>
-<w:document xmlns:wpc="http://schemas.microsoft.com/office/word/2010/wordprocessingCanvas" xmlns:mo="http://schemas.microsoft.com/office/mac/office/2008/main" xmlns:mc="http://schemas.openxmlformats.org/markup-compatibility/2006" xmlns:mv="urn:schemas-microsoft-com:mac:vml" xmlns:o="urn:schemas-microsoft-com:office:office" xmlns:r="http://schemas.openxmlformats.org/officeDocument/2006/relationships" xmlns:m="http://schemas.openxmlformats.org/officeDocument/2006/math" xmlns:v="urn:schemas-microsoft-com:vml" xmlns:wp14="http://schemas.microsoft.com/office/word/2010/wordprocessingDrawing" xmlns:wp="http://schemas.openxmlformats.org/drawingml/2006/wordprocessingDrawing" xmlns:w10="urn:schemas-microsoft-com:office:word" xmlns:w="http://schemas.openxmlformats.org/wordprocessingml/2006/main" xmlns:w14="http://schemas.microsoft.com/office/word/2010/wordml" xmlns:wpg="http://schemas.microsoft.com/office/word/2010/wordprocessingGroup" xmlns:wpi="http://schemas.microsoft.com/office/word/2010/wordprocessingInk" xmlns:wne="http://schemas.microsoft.com/office/word/2006/wordml" xmlns:wps="http://schemas.microsoft.com/office/word/2010/wordprocessingShape" mc:Ignorable="w14 wp14">
+<w:document xmlns:wpc="http://schemas.microsoft.com/office/word/2010/wordprocessingCanvas" xmlns:mc="http://schemas.openxmlformats.org/markup-compatibility/2006" xmlns:o="urn:schemas-microsoft-com:office:office" xmlns:r="http://schemas.openxmlformats.org/officeDocument/2006/relationships" xmlns:m="http://schemas.openxmlformats.org/officeDocument/2006/math" xmlns:v="urn:schemas-microsoft-com:vml" xmlns:wp14="http://schemas.microsoft.com/office/word/2010/wordprocessingDrawing" xmlns:wp="http://schemas.openxmlformats.org/drawingml/2006/wordprocessingDrawing" xmlns:w10="urn:schemas-microsoft-com:office:word" xmlns:w="http://schemas.openxmlformats.org/wordprocessingml/2006/main" xmlns:w14="http://schemas.microsoft.com/office/word/2010/wordml" xmlns:w15="http://schemas.microsoft.com/office/word/2012/wordml" xmlns:wpg="http://schemas.microsoft.com/office/word/2010/wordprocessingGroup" xmlns:wpi="http://schemas.microsoft.com/office/word/2010/wordprocessingInk" xmlns:wne="http://schemas.microsoft.com/office/word/2006/wordml" xmlns:wps="http://schemas.microsoft.com/office/word/2010/wordprocessingShape" mc:Ignorable="w14 w15 wp14">
   <w:body>
     <w:p>
       <w:pPr>
@@ -10,8 +10,6 @@
           <w:lang w:val="es-CO"/>
         </w:rPr>
       </w:pPr>
-      <w:bookmarkStart w:id="0" w:name="_GoBack"/>
-      <w:bookmarkEnd w:id="0"/>
       <w:r>
         <w:rPr>
           <w:rFonts w:ascii="Helvetica" w:hAnsi="Helvetica"/>
@@ -264,14 +262,16 @@
         <w:jc w:val="both"/>
         <w:rPr>
           <w:rFonts w:ascii="Helvetica" w:hAnsi="Helvetica"/>
-        </w:rPr>
-      </w:pPr>
-    </w:p>
-    <w:p>
-      <w:pPr>
-        <w:jc w:val="both"/>
-        <w:rPr>
-          <w:rFonts w:ascii="Helvetica" w:hAnsi="Helvetica"/>
+          <w:lang w:val="es-ES"/>
+        </w:rPr>
+      </w:pPr>
+    </w:p>
+    <w:p>
+      <w:pPr>
+        <w:jc w:val="both"/>
+        <w:rPr>
+          <w:rFonts w:ascii="Helvetica" w:hAnsi="Helvetica"/>
+          <w:lang w:val="es-ES"/>
         </w:rPr>
       </w:pPr>
     </w:p>
@@ -346,7 +346,7 @@
                     <pic:cNvPicPr/>
                   </pic:nvPicPr>
                   <pic:blipFill rotWithShape="1">
-                    <a:blip r:embed="rId8" cstate="email">
+                    <a:blip r:embed="rId7" cstate="email">
                       <a:extLst>
                         <a:ext uri="{28A0092B-C50C-407E-A947-70E740481C1C}">
                           <a14:useLocalDpi xmlns:a14="http://schemas.microsoft.com/office/drawing/2010/main"/>
@@ -369,7 +369,7 @@
                     </a:ln>
                     <a:extLst>
                       <a:ext uri="{53640926-AAD7-44d8-BBD7-CCE9431645EC}">
-                        <a14:shadowObscured xmlns:a14="http://schemas.microsoft.com/office/drawing/2010/main"/>
+                        <a14:shadowObscured xmlns:a14="http://schemas.microsoft.com/office/drawing/2010/main" xmlns:w="http://schemas.openxmlformats.org/wordprocessingml/2006/main" xmlns:w10="urn:schemas-microsoft-com:office:word" xmlns:v="urn:schemas-microsoft-com:vml" xmlns:o="urn:schemas-microsoft-com:office:office" xmlns:mv="urn:schemas-microsoft-com:mac:vml" xmlns:mo="http://schemas.microsoft.com/office/mac/office/2008/main" xmlns=""/>
                       </a:ext>
                     </a:extLst>
                   </pic:spPr>
@@ -420,6 +420,69 @@
         <w:jc w:val="both"/>
         <w:rPr>
           <w:rFonts w:ascii="Helvetica" w:hAnsi="Helvetica"/>
+          <w:lang w:val="es-CO"/>
+        </w:rPr>
+      </w:pPr>
+    </w:p>
+    <w:p>
+      <w:pPr>
+        <w:jc w:val="both"/>
+        <w:rPr>
+          <w:rFonts w:ascii="Helvetica" w:hAnsi="Helvetica"/>
+          <w:lang w:val="es-CO"/>
+        </w:rPr>
+      </w:pPr>
+      <w:r>
+        <w:rPr>
+          <w:rFonts w:ascii="Helvetica" w:hAnsi="Helvetica"/>
+          <w:lang w:val="es-CO"/>
+        </w:rPr>
+        <w:t xml:space="preserve">Conociendo la importancia de lograr proyectos que permitan la evolución positiva de las ciudades y </w:t>
+      </w:r>
+      <w:r>
+        <w:rPr>
+          <w:rFonts w:ascii="Helvetica" w:hAnsi="Helvetica"/>
+          <w:lang w:val="es-CO"/>
+        </w:rPr>
+        <w:t>permitiendo</w:t>
+      </w:r>
+      <w:r>
+        <w:rPr>
+          <w:rFonts w:ascii="Helvetica" w:hAnsi="Helvetica"/>
+          <w:lang w:val="es-CO"/>
+        </w:rPr>
+        <w:t xml:space="preserve"> ejecutar una gestión que perdure en el tiempo; para </w:t>
+      </w:r>
+      <w:r>
+        <w:rPr>
+          <w:rFonts w:ascii="Helvetica" w:hAnsi="Helvetica"/>
+          <w:b/>
+          <w:lang w:val="es-CO"/>
+        </w:rPr>
+        <w:t>Persépolis</w:t>
+      </w:r>
+      <w:r>
+        <w:rPr>
+          <w:rFonts w:ascii="Helvetica" w:hAnsi="Helvetica"/>
+          <w:lang w:val="es-CO"/>
+        </w:rPr>
+        <w:t xml:space="preserve"> sería un honor evaluar e identificar en conjunto la posible aplicación de nuestra solución de ciudades inteligentes en beneficio de su Municipio, favoreciendo principalmente a su localidad.</w:t>
+      </w:r>
+    </w:p>
+    <w:p>
+      <w:pPr>
+        <w:jc w:val="both"/>
+        <w:rPr>
+          <w:rFonts w:ascii="Helvetica" w:hAnsi="Helvetica"/>
+          <w:lang w:val="es-ES"/>
+        </w:rPr>
+      </w:pPr>
+    </w:p>
+    <w:p>
+      <w:pPr>
+        <w:jc w:val="both"/>
+        <w:rPr>
+          <w:rFonts w:ascii="Helvetica" w:hAnsi="Helvetica"/>
           <w:lang w:val="es-VE"/>
         </w:rPr>
       </w:pPr>
@@ -467,18 +530,21 @@
         <w:jc w:val="both"/>
         <w:rPr>
           <w:rFonts w:ascii="Helvetica" w:hAnsi="Helvetica"/>
-        </w:rPr>
-      </w:pPr>
-      <w:r>
-        <w:rPr>
-          <w:rFonts w:ascii="Helvetica" w:hAnsi="Helvetica"/>
-          <w:b/>
+          <w:lang w:val="es-ES"/>
+        </w:rPr>
+      </w:pPr>
+      <w:r>
+        <w:rPr>
+          <w:rFonts w:ascii="Helvetica" w:hAnsi="Helvetica"/>
+          <w:b/>
+          <w:lang w:val="es-ES"/>
         </w:rPr>
         <w:t>Teléfono</w:t>
       </w:r>
       <w:r>
         <w:rPr>
           <w:rFonts w:ascii="Helvetica" w:hAnsi="Helvetica"/>
+          <w:lang w:val="es-ES"/>
         </w:rPr>
         <w:t xml:space="preserve">: 1 691 29 71 </w:t>
       </w:r>
@@ -488,12 +554,14 @@
         <w:jc w:val="both"/>
         <w:rPr>
           <w:rFonts w:ascii="Helvetica" w:hAnsi="Helvetica"/>
-        </w:rPr>
-      </w:pPr>
-      <w:r>
-        <w:rPr>
-          <w:rFonts w:ascii="Helvetica" w:hAnsi="Helvetica"/>
-          <w:b/>
+          <w:lang w:val="es-ES"/>
+        </w:rPr>
+      </w:pPr>
+      <w:r>
+        <w:rPr>
+          <w:rFonts w:ascii="Helvetica" w:hAnsi="Helvetica"/>
+          <w:b/>
+          <w:lang w:val="es-ES"/>
         </w:rPr>
         <w:t>E</w:t>
       </w:r>
@@ -501,6 +569,7 @@
         <w:rPr>
           <w:rFonts w:ascii="Helvetica" w:hAnsi="Helvetica"/>
           <w:b/>
+          <w:lang w:val="es-ES"/>
         </w:rPr>
         <w:t>-</w:t>
       </w:r>
@@ -508,35 +577,40 @@
         <w:rPr>
           <w:rFonts w:ascii="Helvetica" w:hAnsi="Helvetica"/>
           <w:b/>
+          <w:lang w:val="es-ES"/>
         </w:rPr>
         <w:t>mail:</w:t>
       </w:r>
       <w:r>
         <w:rPr>
           <w:rFonts w:ascii="Helvetica" w:hAnsi="Helvetica"/>
+          <w:lang w:val="es-ES"/>
         </w:rPr>
         <w:t xml:space="preserve"> </w:t>
+      </w:r>
+      <w:hyperlink r:id="rId8" w:history="1">
+        <w:r>
+          <w:rPr>
+            <w:rStyle w:val="Hipervnculo"/>
+            <w:rFonts w:ascii="Helvetica" w:hAnsi="Helvetica"/>
+            <w:lang w:val="es-ES"/>
+          </w:rPr>
+          <w:t>info@persepolis.tech</w:t>
+        </w:r>
+      </w:hyperlink>
+      <w:r>
+        <w:rPr>
+          <w:rFonts w:ascii="Helvetica" w:hAnsi="Helvetica"/>
+          <w:lang w:val="es-ES"/>
+        </w:rPr>
+        <w:t xml:space="preserve"> / </w:t>
       </w:r>
       <w:hyperlink r:id="rId9" w:history="1">
         <w:r>
           <w:rPr>
             <w:rStyle w:val="Hipervnculo"/>
             <w:rFonts w:ascii="Helvetica" w:hAnsi="Helvetica"/>
-          </w:rPr>
-          <w:t>info@persepolis.tech</w:t>
-        </w:r>
-      </w:hyperlink>
-      <w:r>
-        <w:rPr>
-          <w:rFonts w:ascii="Helvetica" w:hAnsi="Helvetica"/>
-        </w:rPr>
-        <w:t xml:space="preserve"> / </w:t>
-      </w:r>
-      <w:hyperlink r:id="rId10" w:history="1">
-        <w:r>
-          <w:rPr>
-            <w:rStyle w:val="Hipervnculo"/>
-            <w:rFonts w:ascii="Helvetica" w:hAnsi="Helvetica"/>
+            <w:lang w:val="es-ES"/>
           </w:rPr>
           <w:t>rrss@persepolis.tech</w:t>
         </w:r>
@@ -544,6 +618,7 @@
       <w:r>
         <w:rPr>
           <w:rFonts w:ascii="Helvetica" w:hAnsi="Helvetica"/>
+          <w:lang w:val="es-ES"/>
         </w:rPr>
         <w:t xml:space="preserve"> </w:t>
       </w:r>
@@ -719,7 +794,7 @@
                     <pic:cNvPicPr/>
                   </pic:nvPicPr>
                   <pic:blipFill>
-                    <a:blip r:embed="rId11" cstate="email">
+                    <a:blip r:embed="rId10" cstate="email">
                       <a:extLst>
                         <a:ext uri="{28A0092B-C50C-407E-A947-70E740481C1C}">
                           <a14:useLocalDpi xmlns:a14="http://schemas.microsoft.com/office/drawing/2010/main"/>
@@ -842,7 +917,7 @@
           <w:lang w:val="es-CO"/>
         </w:rPr>
       </w:pPr>
-      <w:hyperlink r:id="rId12" w:history="1">
+      <w:hyperlink r:id="rId11" w:history="1">
         <w:r>
           <w:rPr>
             <w:rStyle w:val="Hipervnculo"/>
@@ -889,9 +964,9 @@
           <w:lang w:val="es-CO"/>
         </w:rPr>
         <w:sectPr>
-          <w:headerReference w:type="even" r:id="rId13"/>
-          <w:headerReference w:type="default" r:id="rId14"/>
-          <w:headerReference w:type="first" r:id="rId15"/>
+          <w:headerReference w:type="even" r:id="rId12"/>
+          <w:headerReference w:type="default" r:id="rId13"/>
+          <w:headerReference w:type="first" r:id="rId14"/>
           <w:pgSz w:w="12240" w:h="15840" w:code="1"/>
           <w:pgMar w:top="1440" w:right="1440" w:bottom="1440" w:left="1440" w:header="1854" w:footer="720" w:gutter="0"/>
           <w:pgNumType w:start="1"/>
@@ -952,7 +1027,6 @@
         <w:rPr>
           <w:rFonts w:ascii="Helvetica" w:hAnsi="Helvetica" w:cs="Arial"/>
           <w:b/>
-          <w:lang w:val="es-CO"/>
         </w:rPr>
       </w:pPr>
       <w:r>
@@ -960,7 +1034,6 @@
           <w:rFonts w:ascii="Helvetica" w:hAnsi="Helvetica" w:cs="Arial"/>
           <w:b/>
           <w:noProof/>
-          <w:lang w:val="es-CO"/>
         </w:rPr>
         <w:t>Doctor</w:t>
       </w:r>
@@ -972,14 +1045,12 @@
         <w:jc w:val="both"/>
         <w:rPr>
           <w:rFonts w:ascii="Helvetica" w:hAnsi="Helvetica" w:cs="Arial"/>
-          <w:lang w:val="es-CO"/>
         </w:rPr>
       </w:pPr>
       <w:r>
         <w:rPr>
           <w:rFonts w:ascii="Helvetica" w:hAnsi="Helvetica" w:cs="Arial"/>
           <w:noProof/>
-          <w:lang w:val="es-CO"/>
         </w:rPr>
         <w:t>Michel Buhler</w:t>
       </w:r>
@@ -991,14 +1062,12 @@
         <w:jc w:val="both"/>
         <w:rPr>
           <w:rFonts w:ascii="Helvetica" w:hAnsi="Helvetica" w:cs="Arial"/>
-          <w:lang w:val="es-CO"/>
         </w:rPr>
       </w:pPr>
       <w:r>
         <w:rPr>
           <w:rFonts w:ascii="Helvetica" w:hAnsi="Helvetica" w:cs="Arial"/>
           <w:noProof/>
-          <w:lang w:val="es-CO"/>
         </w:rPr>
         <w:t>Collocations Technologies</w:t>
       </w:r>
@@ -1010,14 +1079,12 @@
         <w:jc w:val="both"/>
         <w:rPr>
           <w:rFonts w:ascii="Helvetica" w:hAnsi="Helvetica" w:cs="Arial"/>
-          <w:lang w:val="es-CO"/>
         </w:rPr>
       </w:pPr>
       <w:r>
         <w:rPr>
           <w:rFonts w:ascii="Helvetica" w:hAnsi="Helvetica" w:cs="Arial"/>
           <w:noProof/>
-          <w:lang w:val="es-CO"/>
         </w:rPr>
         <w:t>Bogotá</w:t>
       </w:r>
@@ -1030,7 +1097,6 @@
         <w:rPr>
           <w:rFonts w:ascii="Helvetica" w:hAnsi="Helvetica" w:cs="Arial"/>
           <w:b/>
-          <w:lang w:val="es-CO"/>
         </w:rPr>
       </w:pPr>
     </w:p>
@@ -1042,7 +1108,6 @@
         <w:rPr>
           <w:rFonts w:ascii="Helvetica" w:hAnsi="Helvetica" w:cs="Arial"/>
           <w:b/>
-          <w:lang w:val="es-CO"/>
         </w:rPr>
       </w:pPr>
     </w:p>
@@ -1054,7 +1119,6 @@
         <w:rPr>
           <w:rFonts w:ascii="Helvetica" w:hAnsi="Helvetica" w:cs="Arial"/>
           <w:b/>
-          <w:lang w:val="es-CO"/>
         </w:rPr>
       </w:pPr>
     </w:p>
@@ -1151,6 +1215,7 @@
         <w:jc w:val="both"/>
         <w:rPr>
           <w:rFonts w:ascii="Helvetica" w:hAnsi="Helvetica"/>
+          <w:lang w:val="es-ES"/>
         </w:rPr>
       </w:pPr>
     </w:p>
@@ -1243,7 +1308,7 @@
                     <pic:cNvPicPr/>
                   </pic:nvPicPr>
                   <pic:blipFill rotWithShape="1">
-                    <a:blip r:embed="rId8" cstate="email">
+                    <a:blip r:embed="rId7" cstate="email">
                       <a:extLst>
                         <a:ext uri="{28A0092B-C50C-407E-A947-70E740481C1C}">
                           <a14:useLocalDpi xmlns:a14="http://schemas.microsoft.com/office/drawing/2010/main"/>
@@ -1266,7 +1331,7 @@
                     </a:ln>
                     <a:extLst>
                       <a:ext uri="{53640926-AAD7-44d8-BBD7-CCE9431645EC}">
-                        <a14:shadowObscured xmlns:a14="http://schemas.microsoft.com/office/drawing/2010/main"/>
+                        <a14:shadowObscured xmlns:a14="http://schemas.microsoft.com/office/drawing/2010/main" xmlns:w="http://schemas.openxmlformats.org/wordprocessingml/2006/main" xmlns:w10="urn:schemas-microsoft-com:office:word" xmlns:v="urn:schemas-microsoft-com:vml" xmlns:o="urn:schemas-microsoft-com:office:office" xmlns:mv="urn:schemas-microsoft-com:mac:vml" xmlns:mo="http://schemas.microsoft.com/office/mac/office/2008/main" xmlns=""/>
                       </a:ext>
                     </a:extLst>
                   </pic:spPr>
@@ -1317,6 +1382,55 @@
         <w:jc w:val="both"/>
         <w:rPr>
           <w:rFonts w:ascii="Helvetica" w:hAnsi="Helvetica"/>
+          <w:lang w:val="es-CO"/>
+        </w:rPr>
+      </w:pPr>
+    </w:p>
+    <w:p>
+      <w:pPr>
+        <w:jc w:val="both"/>
+        <w:rPr>
+          <w:rFonts w:ascii="Helvetica" w:hAnsi="Helvetica"/>
+          <w:lang w:val="es-CO"/>
+        </w:rPr>
+      </w:pPr>
+      <w:r>
+        <w:rPr>
+          <w:rFonts w:ascii="Helvetica" w:hAnsi="Helvetica"/>
+          <w:lang w:val="es-CO"/>
+        </w:rPr>
+        <w:t xml:space="preserve">Conociendo la importancia de lograr proyectos que permitan la evolución positiva de las ciudades y permitiendo ejecutar una gestión que perdure en el tiempo; para </w:t>
+      </w:r>
+      <w:r>
+        <w:rPr>
+          <w:rFonts w:ascii="Helvetica" w:hAnsi="Helvetica"/>
+          <w:b/>
+          <w:lang w:val="es-CO"/>
+        </w:rPr>
+        <w:t>Persépolis</w:t>
+      </w:r>
+      <w:r>
+        <w:rPr>
+          <w:rFonts w:ascii="Helvetica" w:hAnsi="Helvetica"/>
+          <w:lang w:val="es-CO"/>
+        </w:rPr>
+        <w:t xml:space="preserve"> sería un honor evaluar e identificar en conjunto la posible aplicación de nuestra solución de ciudades inteligentes en beneficio de su Municipio, favoreciendo principalmente a su localidad.</w:t>
+      </w:r>
+    </w:p>
+    <w:p>
+      <w:pPr>
+        <w:jc w:val="both"/>
+        <w:rPr>
+          <w:rFonts w:ascii="Helvetica" w:hAnsi="Helvetica"/>
+          <w:lang w:val="es-CO"/>
+        </w:rPr>
+      </w:pPr>
+    </w:p>
+    <w:p>
+      <w:pPr>
+        <w:jc w:val="both"/>
+        <w:rPr>
+          <w:rFonts w:ascii="Helvetica" w:hAnsi="Helvetica"/>
           <w:lang w:val="es-VE"/>
         </w:rPr>
       </w:pPr>
@@ -1364,18 +1478,21 @@
         <w:jc w:val="both"/>
         <w:rPr>
           <w:rFonts w:ascii="Helvetica" w:hAnsi="Helvetica"/>
-        </w:rPr>
-      </w:pPr>
-      <w:r>
-        <w:rPr>
-          <w:rFonts w:ascii="Helvetica" w:hAnsi="Helvetica"/>
-          <w:b/>
+          <w:lang w:val="es-ES"/>
+        </w:rPr>
+      </w:pPr>
+      <w:r>
+        <w:rPr>
+          <w:rFonts w:ascii="Helvetica" w:hAnsi="Helvetica"/>
+          <w:b/>
+          <w:lang w:val="es-ES"/>
         </w:rPr>
         <w:t>Teléfono</w:t>
       </w:r>
       <w:r>
         <w:rPr>
           <w:rFonts w:ascii="Helvetica" w:hAnsi="Helvetica"/>
+          <w:lang w:val="es-ES"/>
         </w:rPr>
         <w:t xml:space="preserve">: 1 691 29 71 </w:t>
       </w:r>
@@ -1385,12 +1502,14 @@
         <w:jc w:val="both"/>
         <w:rPr>
           <w:rFonts w:ascii="Helvetica" w:hAnsi="Helvetica"/>
-        </w:rPr>
-      </w:pPr>
-      <w:r>
-        <w:rPr>
-          <w:rFonts w:ascii="Helvetica" w:hAnsi="Helvetica"/>
-          <w:b/>
+          <w:lang w:val="es-ES"/>
+        </w:rPr>
+      </w:pPr>
+      <w:r>
+        <w:rPr>
+          <w:rFonts w:ascii="Helvetica" w:hAnsi="Helvetica"/>
+          <w:b/>
+          <w:lang w:val="es-ES"/>
         </w:rPr>
         <w:t>E</w:t>
       </w:r>
@@ -1398,6 +1517,7 @@
         <w:rPr>
           <w:rFonts w:ascii="Helvetica" w:hAnsi="Helvetica"/>
           <w:b/>
+          <w:lang w:val="es-ES"/>
         </w:rPr>
         <w:t>-</w:t>
       </w:r>
@@ -1405,35 +1525,40 @@
         <w:rPr>
           <w:rFonts w:ascii="Helvetica" w:hAnsi="Helvetica"/>
           <w:b/>
+          <w:lang w:val="es-ES"/>
         </w:rPr>
         <w:t>mail:</w:t>
       </w:r>
       <w:r>
         <w:rPr>
           <w:rFonts w:ascii="Helvetica" w:hAnsi="Helvetica"/>
+          <w:lang w:val="es-ES"/>
         </w:rPr>
         <w:t xml:space="preserve"> </w:t>
+      </w:r>
+      <w:hyperlink r:id="rId15" w:history="1">
+        <w:r>
+          <w:rPr>
+            <w:rStyle w:val="Hipervnculo"/>
+            <w:rFonts w:ascii="Helvetica" w:hAnsi="Helvetica"/>
+            <w:lang w:val="es-ES"/>
+          </w:rPr>
+          <w:t>info@persepolis.tech</w:t>
+        </w:r>
+      </w:hyperlink>
+      <w:r>
+        <w:rPr>
+          <w:rFonts w:ascii="Helvetica" w:hAnsi="Helvetica"/>
+          <w:lang w:val="es-ES"/>
+        </w:rPr>
+        <w:t xml:space="preserve"> / </w:t>
       </w:r>
       <w:hyperlink r:id="rId16" w:history="1">
         <w:r>
           <w:rPr>
             <w:rStyle w:val="Hipervnculo"/>
             <w:rFonts w:ascii="Helvetica" w:hAnsi="Helvetica"/>
-          </w:rPr>
-          <w:t>info@persepolis.tech</w:t>
-        </w:r>
-      </w:hyperlink>
-      <w:r>
-        <w:rPr>
-          <w:rFonts w:ascii="Helvetica" w:hAnsi="Helvetica"/>
-        </w:rPr>
-        <w:t xml:space="preserve"> / </w:t>
-      </w:r>
-      <w:hyperlink r:id="rId17" w:history="1">
-        <w:r>
-          <w:rPr>
-            <w:rStyle w:val="Hipervnculo"/>
-            <w:rFonts w:ascii="Helvetica" w:hAnsi="Helvetica"/>
+            <w:lang w:val="es-ES"/>
           </w:rPr>
           <w:t>rrss@persepolis.tech</w:t>
         </w:r>
@@ -1441,6 +1566,7 @@
       <w:r>
         <w:rPr>
           <w:rFonts w:ascii="Helvetica" w:hAnsi="Helvetica"/>
+          <w:lang w:val="es-ES"/>
         </w:rPr>
         <w:t xml:space="preserve"> </w:t>
       </w:r>
@@ -1616,7 +1742,7 @@
                     <pic:cNvPicPr/>
                   </pic:nvPicPr>
                   <pic:blipFill>
-                    <a:blip r:embed="rId11" cstate="email">
+                    <a:blip r:embed="rId10" cstate="email">
                       <a:extLst>
                         <a:ext uri="{28A0092B-C50C-407E-A947-70E740481C1C}">
                           <a14:useLocalDpi xmlns:a14="http://schemas.microsoft.com/office/drawing/2010/main"/>
@@ -1739,7 +1865,7 @@
           <w:lang w:val="es-CO"/>
         </w:rPr>
       </w:pPr>
-      <w:hyperlink r:id="rId18" w:history="1">
+      <w:hyperlink r:id="rId17" w:history="1">
         <w:r>
           <w:rPr>
             <w:rStyle w:val="Hipervnculo"/>
@@ -1786,9 +1912,9 @@
           <w:lang w:val="es-CO"/>
         </w:rPr>
         <w:sectPr>
-          <w:headerReference w:type="even" r:id="rId19"/>
-          <w:headerReference w:type="default" r:id="rId20"/>
-          <w:headerReference w:type="first" r:id="rId21"/>
+          <w:headerReference w:type="even" r:id="rId18"/>
+          <w:headerReference w:type="default" r:id="rId19"/>
+          <w:headerReference w:type="first" r:id="rId20"/>
           <w:pgSz w:w="12240" w:h="15840" w:code="1"/>
           <w:pgMar w:top="1440" w:right="1440" w:bottom="1440" w:left="1440" w:header="1854" w:footer="720" w:gutter="0"/>
           <w:pgNumType w:start="1"/>
@@ -2048,6 +2174,7 @@
         <w:jc w:val="both"/>
         <w:rPr>
           <w:rFonts w:ascii="Helvetica" w:hAnsi="Helvetica"/>
+          <w:lang w:val="es-ES"/>
         </w:rPr>
       </w:pPr>
     </w:p>
@@ -2140,7 +2267,7 @@
                     <pic:cNvPicPr/>
                   </pic:nvPicPr>
                   <pic:blipFill rotWithShape="1">
-                    <a:blip r:embed="rId8" cstate="email">
+                    <a:blip r:embed="rId7" cstate="email">
                       <a:extLst>
                         <a:ext uri="{28A0092B-C50C-407E-A947-70E740481C1C}">
                           <a14:useLocalDpi xmlns:a14="http://schemas.microsoft.com/office/drawing/2010/main"/>
@@ -2163,7 +2290,7 @@
                     </a:ln>
                     <a:extLst>
                       <a:ext uri="{53640926-AAD7-44d8-BBD7-CCE9431645EC}">
-                        <a14:shadowObscured xmlns:a14="http://schemas.microsoft.com/office/drawing/2010/main"/>
+                        <a14:shadowObscured xmlns:a14="http://schemas.microsoft.com/office/drawing/2010/main" xmlns:w="http://schemas.openxmlformats.org/wordprocessingml/2006/main" xmlns:w10="urn:schemas-microsoft-com:office:word" xmlns:v="urn:schemas-microsoft-com:vml" xmlns:o="urn:schemas-microsoft-com:office:office" xmlns:mv="urn:schemas-microsoft-com:mac:vml" xmlns:mo="http://schemas.microsoft.com/office/mac/office/2008/main" xmlns=""/>
                       </a:ext>
                     </a:extLst>
                   </pic:spPr>
@@ -2215,6 +2342,47 @@
         <w:jc w:val="both"/>
         <w:rPr>
           <w:rFonts w:ascii="Helvetica" w:hAnsi="Helvetica"/>
+          <w:lang w:val="es-CO"/>
+        </w:rPr>
+      </w:pPr>
+      <w:r>
+        <w:rPr>
+          <w:rFonts w:ascii="Helvetica" w:hAnsi="Helvetica"/>
+          <w:lang w:val="es-CO"/>
+        </w:rPr>
+        <w:lastRenderedPageBreak/>
+        <w:t xml:space="preserve">Conociendo la importancia de lograr proyectos que permitan la evolución positiva de las ciudades y permitiendo ejecutar una gestión que perdure en el tiempo; para </w:t>
+      </w:r>
+      <w:r>
+        <w:rPr>
+          <w:rFonts w:ascii="Helvetica" w:hAnsi="Helvetica"/>
+          <w:b/>
+          <w:lang w:val="es-CO"/>
+        </w:rPr>
+        <w:t>Persépolis</w:t>
+      </w:r>
+      <w:r>
+        <w:rPr>
+          <w:rFonts w:ascii="Helvetica" w:hAnsi="Helvetica"/>
+          <w:lang w:val="es-CO"/>
+        </w:rPr>
+        <w:t xml:space="preserve"> sería un honor evaluar e identificar en conjunto la posible aplicación de nuestra solución de ciudades inteligentes en beneficio de su Municipio, favoreciendo principalmente a su localidad.</w:t>
+      </w:r>
+    </w:p>
+    <w:p>
+      <w:pPr>
+        <w:jc w:val="both"/>
+        <w:rPr>
+          <w:rFonts w:ascii="Helvetica" w:hAnsi="Helvetica"/>
+          <w:lang w:val="es-CO"/>
+        </w:rPr>
+      </w:pPr>
+    </w:p>
+    <w:p>
+      <w:pPr>
+        <w:jc w:val="both"/>
+        <w:rPr>
+          <w:rFonts w:ascii="Helvetica" w:hAnsi="Helvetica"/>
           <w:lang w:val="es-VE"/>
         </w:rPr>
       </w:pPr>
@@ -2262,18 +2430,21 @@
         <w:jc w:val="both"/>
         <w:rPr>
           <w:rFonts w:ascii="Helvetica" w:hAnsi="Helvetica"/>
-        </w:rPr>
-      </w:pPr>
-      <w:r>
-        <w:rPr>
-          <w:rFonts w:ascii="Helvetica" w:hAnsi="Helvetica"/>
-          <w:b/>
+          <w:lang w:val="es-ES"/>
+        </w:rPr>
+      </w:pPr>
+      <w:r>
+        <w:rPr>
+          <w:rFonts w:ascii="Helvetica" w:hAnsi="Helvetica"/>
+          <w:b/>
+          <w:lang w:val="es-ES"/>
         </w:rPr>
         <w:t>Teléfono</w:t>
       </w:r>
       <w:r>
         <w:rPr>
           <w:rFonts w:ascii="Helvetica" w:hAnsi="Helvetica"/>
+          <w:lang w:val="es-ES"/>
         </w:rPr>
         <w:t xml:space="preserve">: 1 691 29 71 </w:t>
       </w:r>
@@ -2283,12 +2454,14 @@
         <w:jc w:val="both"/>
         <w:rPr>
           <w:rFonts w:ascii="Helvetica" w:hAnsi="Helvetica"/>
-        </w:rPr>
-      </w:pPr>
-      <w:r>
-        <w:rPr>
-          <w:rFonts w:ascii="Helvetica" w:hAnsi="Helvetica"/>
-          <w:b/>
+          <w:lang w:val="es-ES"/>
+        </w:rPr>
+      </w:pPr>
+      <w:r>
+        <w:rPr>
+          <w:rFonts w:ascii="Helvetica" w:hAnsi="Helvetica"/>
+          <w:b/>
+          <w:lang w:val="es-ES"/>
         </w:rPr>
         <w:t>E</w:t>
       </w:r>
@@ -2296,6 +2469,7 @@
         <w:rPr>
           <w:rFonts w:ascii="Helvetica" w:hAnsi="Helvetica"/>
           <w:b/>
+          <w:lang w:val="es-ES"/>
         </w:rPr>
         <w:t>-</w:t>
       </w:r>
@@ -2303,35 +2477,40 @@
         <w:rPr>
           <w:rFonts w:ascii="Helvetica" w:hAnsi="Helvetica"/>
           <w:b/>
+          <w:lang w:val="es-ES"/>
         </w:rPr>
         <w:t>mail:</w:t>
       </w:r>
       <w:r>
         <w:rPr>
           <w:rFonts w:ascii="Helvetica" w:hAnsi="Helvetica"/>
+          <w:lang w:val="es-ES"/>
         </w:rPr>
         <w:t xml:space="preserve"> </w:t>
+      </w:r>
+      <w:hyperlink r:id="rId21" w:history="1">
+        <w:r>
+          <w:rPr>
+            <w:rStyle w:val="Hipervnculo"/>
+            <w:rFonts w:ascii="Helvetica" w:hAnsi="Helvetica"/>
+            <w:lang w:val="es-ES"/>
+          </w:rPr>
+          <w:t>info@persepolis.tech</w:t>
+        </w:r>
+      </w:hyperlink>
+      <w:r>
+        <w:rPr>
+          <w:rFonts w:ascii="Helvetica" w:hAnsi="Helvetica"/>
+          <w:lang w:val="es-ES"/>
+        </w:rPr>
+        <w:t xml:space="preserve"> / </w:t>
       </w:r>
       <w:hyperlink r:id="rId22" w:history="1">
         <w:r>
           <w:rPr>
             <w:rStyle w:val="Hipervnculo"/>
             <w:rFonts w:ascii="Helvetica" w:hAnsi="Helvetica"/>
-          </w:rPr>
-          <w:t>info@persepolis.tech</w:t>
-        </w:r>
-      </w:hyperlink>
-      <w:r>
-        <w:rPr>
-          <w:rFonts w:ascii="Helvetica" w:hAnsi="Helvetica"/>
-        </w:rPr>
-        <w:t xml:space="preserve"> / </w:t>
-      </w:r>
-      <w:hyperlink r:id="rId23" w:history="1">
-        <w:r>
-          <w:rPr>
-            <w:rStyle w:val="Hipervnculo"/>
-            <w:rFonts w:ascii="Helvetica" w:hAnsi="Helvetica"/>
+            <w:lang w:val="es-ES"/>
           </w:rPr>
           <w:t>rrss@persepolis.tech</w:t>
         </w:r>
@@ -2339,6 +2518,7 @@
       <w:r>
         <w:rPr>
           <w:rFonts w:ascii="Helvetica" w:hAnsi="Helvetica"/>
+          <w:lang w:val="es-ES"/>
         </w:rPr>
         <w:t xml:space="preserve"> </w:t>
       </w:r>
@@ -2514,7 +2694,7 @@
                     <pic:cNvPicPr/>
                   </pic:nvPicPr>
                   <pic:blipFill>
-                    <a:blip r:embed="rId11" cstate="email">
+                    <a:blip r:embed="rId10" cstate="email">
                       <a:extLst>
                         <a:ext uri="{28A0092B-C50C-407E-A947-70E740481C1C}">
                           <a14:useLocalDpi xmlns:a14="http://schemas.microsoft.com/office/drawing/2010/main"/>
@@ -2637,7 +2817,7 @@
           <w:lang w:val="es-CO"/>
         </w:rPr>
       </w:pPr>
-      <w:hyperlink r:id="rId24" w:history="1">
+      <w:hyperlink r:id="rId23" w:history="1">
         <w:r>
           <w:rPr>
             <w:rStyle w:val="Hipervnculo"/>
@@ -2684,9 +2864,9 @@
           <w:lang w:val="es-CO"/>
         </w:rPr>
         <w:sectPr>
-          <w:headerReference w:type="even" r:id="rId25"/>
-          <w:headerReference w:type="default" r:id="rId26"/>
-          <w:headerReference w:type="first" r:id="rId27"/>
+          <w:headerReference w:type="even" r:id="rId24"/>
+          <w:headerReference w:type="default" r:id="rId25"/>
+          <w:headerReference w:type="first" r:id="rId26"/>
           <w:pgSz w:w="12240" w:h="15840" w:code="1"/>
           <w:pgMar w:top="1440" w:right="1440" w:bottom="1440" w:left="1440" w:header="1854" w:footer="720" w:gutter="0"/>
           <w:pgNumType w:start="1"/>
@@ -2795,7 +2975,15 @@
           <w:noProof/>
           <w:lang w:val="es-CO"/>
         </w:rPr>
-        <w:t>Alcaldía Local Engativa</w:t>
+        <w:t xml:space="preserve">Alcaldía Local </w:t>
+      </w:r>
+      <w:r>
+        <w:rPr>
+          <w:rFonts w:ascii="Helvetica" w:hAnsi="Helvetica" w:cs="Arial"/>
+          <w:noProof/>
+          <w:lang w:val="es-CO"/>
+        </w:rPr>
+        <w:t>Engativá</w:t>
       </w:r>
     </w:p>
     <w:p>
@@ -2946,6 +3134,7 @@
         <w:jc w:val="both"/>
         <w:rPr>
           <w:rFonts w:ascii="Helvetica" w:hAnsi="Helvetica"/>
+          <w:lang w:val="es-ES"/>
         </w:rPr>
       </w:pPr>
     </w:p>
@@ -3038,7 +3227,7 @@
                     <pic:cNvPicPr/>
                   </pic:nvPicPr>
                   <pic:blipFill rotWithShape="1">
-                    <a:blip r:embed="rId8" cstate="email">
+                    <a:blip r:embed="rId7" cstate="email">
                       <a:extLst>
                         <a:ext uri="{28A0092B-C50C-407E-A947-70E740481C1C}">
                           <a14:useLocalDpi xmlns:a14="http://schemas.microsoft.com/office/drawing/2010/main"/>
@@ -3061,7 +3250,7 @@
                     </a:ln>
                     <a:extLst>
                       <a:ext uri="{53640926-AAD7-44d8-BBD7-CCE9431645EC}">
-                        <a14:shadowObscured xmlns:a14="http://schemas.microsoft.com/office/drawing/2010/main"/>
+                        <a14:shadowObscured xmlns:a14="http://schemas.microsoft.com/office/drawing/2010/main" xmlns:w="http://schemas.openxmlformats.org/wordprocessingml/2006/main" xmlns:w10="urn:schemas-microsoft-com:office:word" xmlns:v="urn:schemas-microsoft-com:vml" xmlns:o="urn:schemas-microsoft-com:office:office" xmlns:mv="urn:schemas-microsoft-com:mac:vml" xmlns:mo="http://schemas.microsoft.com/office/mac/office/2008/main" xmlns=""/>
                       </a:ext>
                     </a:extLst>
                   </pic:spPr>
@@ -3113,6 +3302,55 @@
         <w:jc w:val="both"/>
         <w:rPr>
           <w:rFonts w:ascii="Helvetica" w:hAnsi="Helvetica"/>
+          <w:lang w:val="es-CO"/>
+        </w:rPr>
+      </w:pPr>
+    </w:p>
+    <w:p>
+      <w:pPr>
+        <w:jc w:val="both"/>
+        <w:rPr>
+          <w:rFonts w:ascii="Helvetica" w:hAnsi="Helvetica"/>
+          <w:lang w:val="es-CO"/>
+        </w:rPr>
+      </w:pPr>
+      <w:r>
+        <w:rPr>
+          <w:rFonts w:ascii="Helvetica" w:hAnsi="Helvetica"/>
+          <w:lang w:val="es-CO"/>
+        </w:rPr>
+        <w:t xml:space="preserve">Conociendo la importancia de lograr proyectos que permitan la evolución positiva de las ciudades y permitiendo ejecutar una gestión que perdure en el tiempo; para </w:t>
+      </w:r>
+      <w:r>
+        <w:rPr>
+          <w:rFonts w:ascii="Helvetica" w:hAnsi="Helvetica"/>
+          <w:b/>
+          <w:lang w:val="es-CO"/>
+        </w:rPr>
+        <w:t>Persépolis</w:t>
+      </w:r>
+      <w:r>
+        <w:rPr>
+          <w:rFonts w:ascii="Helvetica" w:hAnsi="Helvetica"/>
+          <w:lang w:val="es-CO"/>
+        </w:rPr>
+        <w:t xml:space="preserve"> sería un honor evaluar e identificar en conjunto la posible aplicación de nuestra solución de ciudades inteligentes en beneficio de su Municipio, favoreciendo principalmente a su localidad.</w:t>
+      </w:r>
+    </w:p>
+    <w:p>
+      <w:pPr>
+        <w:jc w:val="both"/>
+        <w:rPr>
+          <w:rFonts w:ascii="Helvetica" w:hAnsi="Helvetica"/>
+          <w:lang w:val="es-CO"/>
+        </w:rPr>
+      </w:pPr>
+    </w:p>
+    <w:p>
+      <w:pPr>
+        <w:jc w:val="both"/>
+        <w:rPr>
+          <w:rFonts w:ascii="Helvetica" w:hAnsi="Helvetica"/>
           <w:lang w:val="es-VE"/>
         </w:rPr>
       </w:pPr>
@@ -3160,18 +3398,21 @@
         <w:jc w:val="both"/>
         <w:rPr>
           <w:rFonts w:ascii="Helvetica" w:hAnsi="Helvetica"/>
-        </w:rPr>
-      </w:pPr>
-      <w:r>
-        <w:rPr>
-          <w:rFonts w:ascii="Helvetica" w:hAnsi="Helvetica"/>
-          <w:b/>
+          <w:lang w:val="es-ES"/>
+        </w:rPr>
+      </w:pPr>
+      <w:r>
+        <w:rPr>
+          <w:rFonts w:ascii="Helvetica" w:hAnsi="Helvetica"/>
+          <w:b/>
+          <w:lang w:val="es-ES"/>
         </w:rPr>
         <w:t>Teléfono</w:t>
       </w:r>
       <w:r>
         <w:rPr>
           <w:rFonts w:ascii="Helvetica" w:hAnsi="Helvetica"/>
+          <w:lang w:val="es-ES"/>
         </w:rPr>
         <w:t xml:space="preserve">: 1 691 29 71 </w:t>
       </w:r>
@@ -3181,12 +3422,14 @@
         <w:jc w:val="both"/>
         <w:rPr>
           <w:rFonts w:ascii="Helvetica" w:hAnsi="Helvetica"/>
-        </w:rPr>
-      </w:pPr>
-      <w:r>
-        <w:rPr>
-          <w:rFonts w:ascii="Helvetica" w:hAnsi="Helvetica"/>
-          <w:b/>
+          <w:lang w:val="es-ES"/>
+        </w:rPr>
+      </w:pPr>
+      <w:r>
+        <w:rPr>
+          <w:rFonts w:ascii="Helvetica" w:hAnsi="Helvetica"/>
+          <w:b/>
+          <w:lang w:val="es-ES"/>
         </w:rPr>
         <w:t>E</w:t>
       </w:r>
@@ -3194,6 +3437,7 @@
         <w:rPr>
           <w:rFonts w:ascii="Helvetica" w:hAnsi="Helvetica"/>
           <w:b/>
+          <w:lang w:val="es-ES"/>
         </w:rPr>
         <w:t>-</w:t>
       </w:r>
@@ -3201,35 +3445,40 @@
         <w:rPr>
           <w:rFonts w:ascii="Helvetica" w:hAnsi="Helvetica"/>
           <w:b/>
+          <w:lang w:val="es-ES"/>
         </w:rPr>
         <w:t>mail:</w:t>
       </w:r>
       <w:r>
         <w:rPr>
           <w:rFonts w:ascii="Helvetica" w:hAnsi="Helvetica"/>
+          <w:lang w:val="es-ES"/>
         </w:rPr>
         <w:t xml:space="preserve"> </w:t>
+      </w:r>
+      <w:hyperlink r:id="rId27" w:history="1">
+        <w:r>
+          <w:rPr>
+            <w:rStyle w:val="Hipervnculo"/>
+            <w:rFonts w:ascii="Helvetica" w:hAnsi="Helvetica"/>
+            <w:lang w:val="es-ES"/>
+          </w:rPr>
+          <w:t>info@persepolis.tech</w:t>
+        </w:r>
+      </w:hyperlink>
+      <w:r>
+        <w:rPr>
+          <w:rFonts w:ascii="Helvetica" w:hAnsi="Helvetica"/>
+          <w:lang w:val="es-ES"/>
+        </w:rPr>
+        <w:t xml:space="preserve"> / </w:t>
       </w:r>
       <w:hyperlink r:id="rId28" w:history="1">
         <w:r>
           <w:rPr>
             <w:rStyle w:val="Hipervnculo"/>
             <w:rFonts w:ascii="Helvetica" w:hAnsi="Helvetica"/>
-          </w:rPr>
-          <w:t>info@persepolis.tech</w:t>
-        </w:r>
-      </w:hyperlink>
-      <w:r>
-        <w:rPr>
-          <w:rFonts w:ascii="Helvetica" w:hAnsi="Helvetica"/>
-        </w:rPr>
-        <w:t xml:space="preserve"> / </w:t>
-      </w:r>
-      <w:hyperlink r:id="rId29" w:history="1">
-        <w:r>
-          <w:rPr>
-            <w:rStyle w:val="Hipervnculo"/>
-            <w:rFonts w:ascii="Helvetica" w:hAnsi="Helvetica"/>
+            <w:lang w:val="es-ES"/>
           </w:rPr>
           <w:t>rrss@persepolis.tech</w:t>
         </w:r>
@@ -3237,6 +3486,7 @@
       <w:r>
         <w:rPr>
           <w:rFonts w:ascii="Helvetica" w:hAnsi="Helvetica"/>
+          <w:lang w:val="es-ES"/>
         </w:rPr>
         <w:t xml:space="preserve"> </w:t>
       </w:r>
@@ -3420,7 +3670,7 @@
                     <pic:cNvPicPr/>
                   </pic:nvPicPr>
                   <pic:blipFill>
-                    <a:blip r:embed="rId11" cstate="email">
+                    <a:blip r:embed="rId10" cstate="email">
                       <a:extLst>
                         <a:ext uri="{28A0092B-C50C-407E-A947-70E740481C1C}">
                           <a14:useLocalDpi xmlns:a14="http://schemas.microsoft.com/office/drawing/2010/main"/>
@@ -3543,7 +3793,7 @@
           <w:lang w:val="es-CO"/>
         </w:rPr>
       </w:pPr>
-      <w:hyperlink r:id="rId30" w:history="1">
+      <w:hyperlink r:id="rId29" w:history="1">
         <w:r>
           <w:rPr>
             <w:rStyle w:val="Hipervnculo"/>
@@ -3590,9 +3840,9 @@
           <w:lang w:val="es-CO"/>
         </w:rPr>
         <w:sectPr>
-          <w:headerReference w:type="even" r:id="rId31"/>
-          <w:headerReference w:type="default" r:id="rId32"/>
-          <w:headerReference w:type="first" r:id="rId33"/>
+          <w:headerReference w:type="even" r:id="rId30"/>
+          <w:headerReference w:type="default" r:id="rId31"/>
+          <w:headerReference w:type="first" r:id="rId32"/>
           <w:pgSz w:w="12240" w:h="15840" w:code="1"/>
           <w:pgMar w:top="1440" w:right="1440" w:bottom="1440" w:left="1440" w:header="1854" w:footer="720" w:gutter="0"/>
           <w:pgNumType w:start="1"/>
@@ -3852,6 +4102,7 @@
         <w:jc w:val="both"/>
         <w:rPr>
           <w:rFonts w:ascii="Helvetica" w:hAnsi="Helvetica"/>
+          <w:lang w:val="es-ES"/>
         </w:rPr>
       </w:pPr>
     </w:p>
@@ -3946,7 +4197,7 @@
                     <pic:cNvPicPr/>
                   </pic:nvPicPr>
                   <pic:blipFill rotWithShape="1">
-                    <a:blip r:embed="rId8" cstate="email">
+                    <a:blip r:embed="rId7" cstate="email">
                       <a:extLst>
                         <a:ext uri="{28A0092B-C50C-407E-A947-70E740481C1C}">
                           <a14:useLocalDpi xmlns:a14="http://schemas.microsoft.com/office/drawing/2010/main"/>
@@ -3969,7 +4220,7 @@
                     </a:ln>
                     <a:extLst>
                       <a:ext uri="{53640926-AAD7-44d8-BBD7-CCE9431645EC}">
-                        <a14:shadowObscured xmlns:a14="http://schemas.microsoft.com/office/drawing/2010/main"/>
+                        <a14:shadowObscured xmlns:a14="http://schemas.microsoft.com/office/drawing/2010/main" xmlns:w="http://schemas.openxmlformats.org/wordprocessingml/2006/main" xmlns:w10="urn:schemas-microsoft-com:office:word" xmlns:v="urn:schemas-microsoft-com:vml" xmlns:o="urn:schemas-microsoft-com:office:office" xmlns:mv="urn:schemas-microsoft-com:mac:vml" xmlns:mo="http://schemas.microsoft.com/office/mac/office/2008/main" xmlns=""/>
                       </a:ext>
                     </a:extLst>
                   </pic:spPr>
@@ -4021,6 +4272,47 @@
         <w:jc w:val="both"/>
         <w:rPr>
           <w:rFonts w:ascii="Helvetica" w:hAnsi="Helvetica"/>
+          <w:lang w:val="es-CO"/>
+        </w:rPr>
+      </w:pPr>
+      <w:r>
+        <w:rPr>
+          <w:rFonts w:ascii="Helvetica" w:hAnsi="Helvetica"/>
+          <w:lang w:val="es-CO"/>
+        </w:rPr>
+        <w:lastRenderedPageBreak/>
+        <w:t xml:space="preserve">Conociendo la importancia de lograr proyectos que permitan la evolución positiva de las ciudades y permitiendo ejecutar una gestión que perdure en el tiempo; para </w:t>
+      </w:r>
+      <w:r>
+        <w:rPr>
+          <w:rFonts w:ascii="Helvetica" w:hAnsi="Helvetica"/>
+          <w:b/>
+          <w:lang w:val="es-CO"/>
+        </w:rPr>
+        <w:t>Persépolis</w:t>
+      </w:r>
+      <w:r>
+        <w:rPr>
+          <w:rFonts w:ascii="Helvetica" w:hAnsi="Helvetica"/>
+          <w:lang w:val="es-CO"/>
+        </w:rPr>
+        <w:t xml:space="preserve"> sería un honor evaluar e identificar en conjunto la posible aplicación de nuestra solución de ciudades inteligentes en beneficio de su Municipio, favoreciendo principalmente a su localidad.</w:t>
+      </w:r>
+    </w:p>
+    <w:p>
+      <w:pPr>
+        <w:jc w:val="both"/>
+        <w:rPr>
+          <w:rFonts w:ascii="Helvetica" w:hAnsi="Helvetica"/>
+          <w:lang w:val="es-CO"/>
+        </w:rPr>
+      </w:pPr>
+    </w:p>
+    <w:p>
+      <w:pPr>
+        <w:jc w:val="both"/>
+        <w:rPr>
+          <w:rFonts w:ascii="Helvetica" w:hAnsi="Helvetica"/>
           <w:lang w:val="es-VE"/>
         </w:rPr>
       </w:pPr>
@@ -4068,18 +4360,21 @@
         <w:jc w:val="both"/>
         <w:rPr>
           <w:rFonts w:ascii="Helvetica" w:hAnsi="Helvetica"/>
-        </w:rPr>
-      </w:pPr>
-      <w:r>
-        <w:rPr>
-          <w:rFonts w:ascii="Helvetica" w:hAnsi="Helvetica"/>
-          <w:b/>
+          <w:lang w:val="es-ES"/>
+        </w:rPr>
+      </w:pPr>
+      <w:r>
+        <w:rPr>
+          <w:rFonts w:ascii="Helvetica" w:hAnsi="Helvetica"/>
+          <w:b/>
+          <w:lang w:val="es-ES"/>
         </w:rPr>
         <w:t>Teléfono</w:t>
       </w:r>
       <w:r>
         <w:rPr>
           <w:rFonts w:ascii="Helvetica" w:hAnsi="Helvetica"/>
+          <w:lang w:val="es-ES"/>
         </w:rPr>
         <w:t xml:space="preserve">: 1 691 29 71 </w:t>
       </w:r>
@@ -4089,12 +4384,14 @@
         <w:jc w:val="both"/>
         <w:rPr>
           <w:rFonts w:ascii="Helvetica" w:hAnsi="Helvetica"/>
-        </w:rPr>
-      </w:pPr>
-      <w:r>
-        <w:rPr>
-          <w:rFonts w:ascii="Helvetica" w:hAnsi="Helvetica"/>
-          <w:b/>
+          <w:lang w:val="es-ES"/>
+        </w:rPr>
+      </w:pPr>
+      <w:r>
+        <w:rPr>
+          <w:rFonts w:ascii="Helvetica" w:hAnsi="Helvetica"/>
+          <w:b/>
+          <w:lang w:val="es-ES"/>
         </w:rPr>
         <w:t>E</w:t>
       </w:r>
@@ -4102,6 +4399,7 @@
         <w:rPr>
           <w:rFonts w:ascii="Helvetica" w:hAnsi="Helvetica"/>
           <w:b/>
+          <w:lang w:val="es-ES"/>
         </w:rPr>
         <w:t>-</w:t>
       </w:r>
@@ -4109,35 +4407,40 @@
         <w:rPr>
           <w:rFonts w:ascii="Helvetica" w:hAnsi="Helvetica"/>
           <w:b/>
+          <w:lang w:val="es-ES"/>
         </w:rPr>
         <w:t>mail:</w:t>
       </w:r>
       <w:r>
         <w:rPr>
           <w:rFonts w:ascii="Helvetica" w:hAnsi="Helvetica"/>
+          <w:lang w:val="es-ES"/>
         </w:rPr>
         <w:t xml:space="preserve"> </w:t>
+      </w:r>
+      <w:hyperlink r:id="rId33" w:history="1">
+        <w:r>
+          <w:rPr>
+            <w:rStyle w:val="Hipervnculo"/>
+            <w:rFonts w:ascii="Helvetica" w:hAnsi="Helvetica"/>
+            <w:lang w:val="es-ES"/>
+          </w:rPr>
+          <w:t>info@persepolis.tech</w:t>
+        </w:r>
+      </w:hyperlink>
+      <w:r>
+        <w:rPr>
+          <w:rFonts w:ascii="Helvetica" w:hAnsi="Helvetica"/>
+          <w:lang w:val="es-ES"/>
+        </w:rPr>
+        <w:t xml:space="preserve"> / </w:t>
       </w:r>
       <w:hyperlink r:id="rId34" w:history="1">
         <w:r>
           <w:rPr>
             <w:rStyle w:val="Hipervnculo"/>
             <w:rFonts w:ascii="Helvetica" w:hAnsi="Helvetica"/>
-          </w:rPr>
-          <w:t>info@persepolis.tech</w:t>
-        </w:r>
-      </w:hyperlink>
-      <w:r>
-        <w:rPr>
-          <w:rFonts w:ascii="Helvetica" w:hAnsi="Helvetica"/>
-        </w:rPr>
-        <w:t xml:space="preserve"> / </w:t>
-      </w:r>
-      <w:hyperlink r:id="rId35" w:history="1">
-        <w:r>
-          <w:rPr>
-            <w:rStyle w:val="Hipervnculo"/>
-            <w:rFonts w:ascii="Helvetica" w:hAnsi="Helvetica"/>
+            <w:lang w:val="es-ES"/>
           </w:rPr>
           <w:t>rrss@persepolis.tech</w:t>
         </w:r>
@@ -4145,6 +4448,7 @@
       <w:r>
         <w:rPr>
           <w:rFonts w:ascii="Helvetica" w:hAnsi="Helvetica"/>
+          <w:lang w:val="es-ES"/>
         </w:rPr>
         <w:t xml:space="preserve"> </w:t>
       </w:r>
@@ -4320,7 +4624,7 @@
                     <pic:cNvPicPr/>
                   </pic:nvPicPr>
                   <pic:blipFill>
-                    <a:blip r:embed="rId11" cstate="email">
+                    <a:blip r:embed="rId10" cstate="email">
                       <a:extLst>
                         <a:ext uri="{28A0092B-C50C-407E-A947-70E740481C1C}">
                           <a14:useLocalDpi xmlns:a14="http://schemas.microsoft.com/office/drawing/2010/main"/>
@@ -4443,7 +4747,7 @@
           <w:lang w:val="es-CO"/>
         </w:rPr>
       </w:pPr>
-      <w:hyperlink r:id="rId36" w:history="1">
+      <w:hyperlink r:id="rId35" w:history="1">
         <w:r>
           <w:rPr>
             <w:rStyle w:val="Hipervnculo"/>
@@ -4490,9 +4794,9 @@
           <w:lang w:val="es-CO"/>
         </w:rPr>
         <w:sectPr>
-          <w:headerReference w:type="even" r:id="rId37"/>
-          <w:headerReference w:type="default" r:id="rId38"/>
-          <w:headerReference w:type="first" r:id="rId39"/>
+          <w:headerReference w:type="even" r:id="rId36"/>
+          <w:headerReference w:type="default" r:id="rId37"/>
+          <w:headerReference w:type="first" r:id="rId38"/>
           <w:pgSz w:w="12240" w:h="15840" w:code="1"/>
           <w:pgMar w:top="1440" w:right="1440" w:bottom="1440" w:left="1440" w:header="1854" w:footer="720" w:gutter="0"/>
           <w:pgNumType w:start="1"/>
@@ -4771,6 +5075,7 @@
         <w:jc w:val="both"/>
         <w:rPr>
           <w:rFonts w:ascii="Helvetica" w:hAnsi="Helvetica"/>
+          <w:lang w:val="es-ES"/>
         </w:rPr>
       </w:pPr>
     </w:p>
@@ -4854,7 +5159,7 @@
                     <pic:cNvPicPr/>
                   </pic:nvPicPr>
                   <pic:blipFill rotWithShape="1">
-                    <a:blip r:embed="rId8" cstate="email">
+                    <a:blip r:embed="rId7" cstate="email">
                       <a:extLst>
                         <a:ext uri="{28A0092B-C50C-407E-A947-70E740481C1C}">
                           <a14:useLocalDpi xmlns:a14="http://schemas.microsoft.com/office/drawing/2010/main"/>
@@ -4877,7 +5182,7 @@
                     </a:ln>
                     <a:extLst>
                       <a:ext uri="{53640926-AAD7-44d8-BBD7-CCE9431645EC}">
-                        <a14:shadowObscured xmlns:a14="http://schemas.microsoft.com/office/drawing/2010/main"/>
+                        <a14:shadowObscured xmlns:a14="http://schemas.microsoft.com/office/drawing/2010/main" xmlns:w="http://schemas.openxmlformats.org/wordprocessingml/2006/main" xmlns:w10="urn:schemas-microsoft-com:office:word" xmlns:v="urn:schemas-microsoft-com:vml" xmlns:o="urn:schemas-microsoft-com:office:office" xmlns:mv="urn:schemas-microsoft-com:mac:vml" xmlns:mo="http://schemas.microsoft.com/office/mac/office/2008/main" xmlns=""/>
                       </a:ext>
                     </a:extLst>
                   </pic:spPr>
@@ -4929,6 +5234,47 @@
         <w:jc w:val="both"/>
         <w:rPr>
           <w:rFonts w:ascii="Helvetica" w:hAnsi="Helvetica"/>
+          <w:lang w:val="es-CO"/>
+        </w:rPr>
+      </w:pPr>
+      <w:r>
+        <w:rPr>
+          <w:rFonts w:ascii="Helvetica" w:hAnsi="Helvetica"/>
+          <w:lang w:val="es-CO"/>
+        </w:rPr>
+        <w:lastRenderedPageBreak/>
+        <w:t xml:space="preserve">Conociendo la importancia de lograr proyectos que permitan la evolución positiva de las ciudades y permitiendo ejecutar una gestión que perdure en el tiempo; para </w:t>
+      </w:r>
+      <w:r>
+        <w:rPr>
+          <w:rFonts w:ascii="Helvetica" w:hAnsi="Helvetica"/>
+          <w:b/>
+          <w:lang w:val="es-CO"/>
+        </w:rPr>
+        <w:t>Persépolis</w:t>
+      </w:r>
+      <w:r>
+        <w:rPr>
+          <w:rFonts w:ascii="Helvetica" w:hAnsi="Helvetica"/>
+          <w:lang w:val="es-CO"/>
+        </w:rPr>
+        <w:t xml:space="preserve"> sería un honor evaluar e identificar en conjunto la posible aplicación de nuestra solución de ciudades inteligentes en beneficio de su Municipio, favoreciendo principalmente a su localidad.</w:t>
+      </w:r>
+    </w:p>
+    <w:p>
+      <w:pPr>
+        <w:jc w:val="both"/>
+        <w:rPr>
+          <w:rFonts w:ascii="Helvetica" w:hAnsi="Helvetica"/>
+          <w:lang w:val="es-CO"/>
+        </w:rPr>
+      </w:pPr>
+    </w:p>
+    <w:p>
+      <w:pPr>
+        <w:jc w:val="both"/>
+        <w:rPr>
+          <w:rFonts w:ascii="Helvetica" w:hAnsi="Helvetica"/>
           <w:lang w:val="es-VE"/>
         </w:rPr>
       </w:pPr>
@@ -4976,18 +5322,21 @@
         <w:jc w:val="both"/>
         <w:rPr>
           <w:rFonts w:ascii="Helvetica" w:hAnsi="Helvetica"/>
-        </w:rPr>
-      </w:pPr>
-      <w:r>
-        <w:rPr>
-          <w:rFonts w:ascii="Helvetica" w:hAnsi="Helvetica"/>
-          <w:b/>
+          <w:lang w:val="es-ES"/>
+        </w:rPr>
+      </w:pPr>
+      <w:r>
+        <w:rPr>
+          <w:rFonts w:ascii="Helvetica" w:hAnsi="Helvetica"/>
+          <w:b/>
+          <w:lang w:val="es-ES"/>
         </w:rPr>
         <w:t>Teléfono</w:t>
       </w:r>
       <w:r>
         <w:rPr>
           <w:rFonts w:ascii="Helvetica" w:hAnsi="Helvetica"/>
+          <w:lang w:val="es-ES"/>
         </w:rPr>
         <w:t xml:space="preserve">: 1 691 29 71 </w:t>
       </w:r>
@@ -4997,12 +5346,14 @@
         <w:jc w:val="both"/>
         <w:rPr>
           <w:rFonts w:ascii="Helvetica" w:hAnsi="Helvetica"/>
-        </w:rPr>
-      </w:pPr>
-      <w:r>
-        <w:rPr>
-          <w:rFonts w:ascii="Helvetica" w:hAnsi="Helvetica"/>
-          <w:b/>
+          <w:lang w:val="es-ES"/>
+        </w:rPr>
+      </w:pPr>
+      <w:r>
+        <w:rPr>
+          <w:rFonts w:ascii="Helvetica" w:hAnsi="Helvetica"/>
+          <w:b/>
+          <w:lang w:val="es-ES"/>
         </w:rPr>
         <w:t>E</w:t>
       </w:r>
@@ -5010,6 +5361,7 @@
         <w:rPr>
           <w:rFonts w:ascii="Helvetica" w:hAnsi="Helvetica"/>
           <w:b/>
+          <w:lang w:val="es-ES"/>
         </w:rPr>
         <w:t>-</w:t>
       </w:r>
@@ -5017,35 +5369,40 @@
         <w:rPr>
           <w:rFonts w:ascii="Helvetica" w:hAnsi="Helvetica"/>
           <w:b/>
+          <w:lang w:val="es-ES"/>
         </w:rPr>
         <w:t>mail:</w:t>
       </w:r>
       <w:r>
         <w:rPr>
           <w:rFonts w:ascii="Helvetica" w:hAnsi="Helvetica"/>
+          <w:lang w:val="es-ES"/>
         </w:rPr>
         <w:t xml:space="preserve"> </w:t>
+      </w:r>
+      <w:hyperlink r:id="rId39" w:history="1">
+        <w:r>
+          <w:rPr>
+            <w:rStyle w:val="Hipervnculo"/>
+            <w:rFonts w:ascii="Helvetica" w:hAnsi="Helvetica"/>
+            <w:lang w:val="es-ES"/>
+          </w:rPr>
+          <w:t>info@persepolis.tech</w:t>
+        </w:r>
+      </w:hyperlink>
+      <w:r>
+        <w:rPr>
+          <w:rFonts w:ascii="Helvetica" w:hAnsi="Helvetica"/>
+          <w:lang w:val="es-ES"/>
+        </w:rPr>
+        <w:t xml:space="preserve"> / </w:t>
       </w:r>
       <w:hyperlink r:id="rId40" w:history="1">
         <w:r>
           <w:rPr>
             <w:rStyle w:val="Hipervnculo"/>
             <w:rFonts w:ascii="Helvetica" w:hAnsi="Helvetica"/>
-          </w:rPr>
-          <w:t>info@persepolis.tech</w:t>
-        </w:r>
-      </w:hyperlink>
-      <w:r>
-        <w:rPr>
-          <w:rFonts w:ascii="Helvetica" w:hAnsi="Helvetica"/>
-        </w:rPr>
-        <w:t xml:space="preserve"> / </w:t>
-      </w:r>
-      <w:hyperlink r:id="rId41" w:history="1">
-        <w:r>
-          <w:rPr>
-            <w:rStyle w:val="Hipervnculo"/>
-            <w:rFonts w:ascii="Helvetica" w:hAnsi="Helvetica"/>
+            <w:lang w:val="es-ES"/>
           </w:rPr>
           <w:t>rrss@persepolis.tech</w:t>
         </w:r>
@@ -5053,6 +5410,7 @@
       <w:r>
         <w:rPr>
           <w:rFonts w:ascii="Helvetica" w:hAnsi="Helvetica"/>
+          <w:lang w:val="es-ES"/>
         </w:rPr>
         <w:t xml:space="preserve"> </w:t>
       </w:r>
@@ -5228,7 +5586,7 @@
                     <pic:cNvPicPr/>
                   </pic:nvPicPr>
                   <pic:blipFill>
-                    <a:blip r:embed="rId11" cstate="email">
+                    <a:blip r:embed="rId10" cstate="email">
                       <a:extLst>
                         <a:ext uri="{28A0092B-C50C-407E-A947-70E740481C1C}">
                           <a14:useLocalDpi xmlns:a14="http://schemas.microsoft.com/office/drawing/2010/main"/>
@@ -5351,7 +5709,7 @@
           <w:lang w:val="es-CO"/>
         </w:rPr>
       </w:pPr>
-      <w:hyperlink r:id="rId42" w:history="1">
+      <w:hyperlink r:id="rId41" w:history="1">
         <w:r>
           <w:rPr>
             <w:rStyle w:val="Hipervnculo"/>
@@ -5398,9 +5756,9 @@
           <w:lang w:val="es-CO"/>
         </w:rPr>
         <w:sectPr>
-          <w:headerReference w:type="even" r:id="rId43"/>
-          <w:headerReference w:type="default" r:id="rId44"/>
-          <w:headerReference w:type="first" r:id="rId45"/>
+          <w:headerReference w:type="even" r:id="rId42"/>
+          <w:headerReference w:type="default" r:id="rId43"/>
+          <w:headerReference w:type="first" r:id="rId44"/>
           <w:pgSz w:w="12240" w:h="15840" w:code="1"/>
           <w:pgMar w:top="1440" w:right="1440" w:bottom="1440" w:left="1440" w:header="1854" w:footer="720" w:gutter="0"/>
           <w:pgNumType w:start="1"/>
@@ -5556,7 +5914,7 @@
           <w:noProof/>
           <w:lang w:val="es-CO"/>
         </w:rPr>
-        <w:t>Norte de Santander</w:t>
+        <w:t>Santander</w:t>
       </w:r>
     </w:p>
     <w:p>
@@ -5688,6 +6046,7 @@
         <w:jc w:val="both"/>
         <w:rPr>
           <w:rFonts w:ascii="Helvetica" w:hAnsi="Helvetica"/>
+          <w:lang w:val="es-ES"/>
         </w:rPr>
       </w:pPr>
     </w:p>
@@ -5771,7 +6130,7 @@
                     <pic:cNvPicPr/>
                   </pic:nvPicPr>
                   <pic:blipFill rotWithShape="1">
-                    <a:blip r:embed="rId8" cstate="email">
+                    <a:blip r:embed="rId7" cstate="email">
                       <a:extLst>
                         <a:ext uri="{28A0092B-C50C-407E-A947-70E740481C1C}">
                           <a14:useLocalDpi xmlns:a14="http://schemas.microsoft.com/office/drawing/2010/main"/>
@@ -5794,7 +6153,7 @@
                     </a:ln>
                     <a:extLst>
                       <a:ext uri="{53640926-AAD7-44d8-BBD7-CCE9431645EC}">
-                        <a14:shadowObscured xmlns:a14="http://schemas.microsoft.com/office/drawing/2010/main"/>
+                        <a14:shadowObscured xmlns:a14="http://schemas.microsoft.com/office/drawing/2010/main" xmlns:w="http://schemas.openxmlformats.org/wordprocessingml/2006/main" xmlns:w10="urn:schemas-microsoft-com:office:word" xmlns:v="urn:schemas-microsoft-com:vml" xmlns:o="urn:schemas-microsoft-com:office:office" xmlns:mv="urn:schemas-microsoft-com:mac:vml" xmlns:mo="http://schemas.microsoft.com/office/mac/office/2008/main" xmlns=""/>
                       </a:ext>
                     </a:extLst>
                   </pic:spPr>
@@ -5846,6 +6205,47 @@
         <w:jc w:val="both"/>
         <w:rPr>
           <w:rFonts w:ascii="Helvetica" w:hAnsi="Helvetica"/>
+          <w:lang w:val="es-CO"/>
+        </w:rPr>
+      </w:pPr>
+      <w:r>
+        <w:rPr>
+          <w:rFonts w:ascii="Helvetica" w:hAnsi="Helvetica"/>
+          <w:lang w:val="es-CO"/>
+        </w:rPr>
+        <w:lastRenderedPageBreak/>
+        <w:t xml:space="preserve">Conociendo la importancia de lograr proyectos que permitan la evolución positiva de las ciudades y permitiendo ejecutar una gestión que perdure en el tiempo; para </w:t>
+      </w:r>
+      <w:r>
+        <w:rPr>
+          <w:rFonts w:ascii="Helvetica" w:hAnsi="Helvetica"/>
+          <w:b/>
+          <w:lang w:val="es-CO"/>
+        </w:rPr>
+        <w:t>Persépolis</w:t>
+      </w:r>
+      <w:r>
+        <w:rPr>
+          <w:rFonts w:ascii="Helvetica" w:hAnsi="Helvetica"/>
+          <w:lang w:val="es-CO"/>
+        </w:rPr>
+        <w:t xml:space="preserve"> sería un honor evaluar e identificar en conjunto la posible aplicación de nuestra solución de ciudades inteligentes en beneficio de su Municipio, favoreciendo principalmente a su localidad.</w:t>
+      </w:r>
+    </w:p>
+    <w:p>
+      <w:pPr>
+        <w:jc w:val="both"/>
+        <w:rPr>
+          <w:rFonts w:ascii="Helvetica" w:hAnsi="Helvetica"/>
+          <w:lang w:val="es-CO"/>
+        </w:rPr>
+      </w:pPr>
+    </w:p>
+    <w:p>
+      <w:pPr>
+        <w:jc w:val="both"/>
+        <w:rPr>
+          <w:rFonts w:ascii="Helvetica" w:hAnsi="Helvetica"/>
           <w:lang w:val="es-VE"/>
         </w:rPr>
       </w:pPr>
@@ -5893,18 +6293,21 @@
         <w:jc w:val="both"/>
         <w:rPr>
           <w:rFonts w:ascii="Helvetica" w:hAnsi="Helvetica"/>
-        </w:rPr>
-      </w:pPr>
-      <w:r>
-        <w:rPr>
-          <w:rFonts w:ascii="Helvetica" w:hAnsi="Helvetica"/>
-          <w:b/>
+          <w:lang w:val="es-ES"/>
+        </w:rPr>
+      </w:pPr>
+      <w:r>
+        <w:rPr>
+          <w:rFonts w:ascii="Helvetica" w:hAnsi="Helvetica"/>
+          <w:b/>
+          <w:lang w:val="es-ES"/>
         </w:rPr>
         <w:t>Teléfono</w:t>
       </w:r>
       <w:r>
         <w:rPr>
           <w:rFonts w:ascii="Helvetica" w:hAnsi="Helvetica"/>
+          <w:lang w:val="es-ES"/>
         </w:rPr>
         <w:t xml:space="preserve">: 1 691 29 71 </w:t>
       </w:r>
@@ -5914,12 +6317,14 @@
         <w:jc w:val="both"/>
         <w:rPr>
           <w:rFonts w:ascii="Helvetica" w:hAnsi="Helvetica"/>
-        </w:rPr>
-      </w:pPr>
-      <w:r>
-        <w:rPr>
-          <w:rFonts w:ascii="Helvetica" w:hAnsi="Helvetica"/>
-          <w:b/>
+          <w:lang w:val="es-ES"/>
+        </w:rPr>
+      </w:pPr>
+      <w:r>
+        <w:rPr>
+          <w:rFonts w:ascii="Helvetica" w:hAnsi="Helvetica"/>
+          <w:b/>
+          <w:lang w:val="es-ES"/>
         </w:rPr>
         <w:t>E</w:t>
       </w:r>
@@ -5927,6 +6332,7 @@
         <w:rPr>
           <w:rFonts w:ascii="Helvetica" w:hAnsi="Helvetica"/>
           <w:b/>
+          <w:lang w:val="es-ES"/>
         </w:rPr>
         <w:t>-</w:t>
       </w:r>
@@ -5934,35 +6340,40 @@
         <w:rPr>
           <w:rFonts w:ascii="Helvetica" w:hAnsi="Helvetica"/>
           <w:b/>
+          <w:lang w:val="es-ES"/>
         </w:rPr>
         <w:t>mail:</w:t>
       </w:r>
       <w:r>
         <w:rPr>
           <w:rFonts w:ascii="Helvetica" w:hAnsi="Helvetica"/>
+          <w:lang w:val="es-ES"/>
         </w:rPr>
         <w:t xml:space="preserve"> </w:t>
+      </w:r>
+      <w:hyperlink r:id="rId45" w:history="1">
+        <w:r>
+          <w:rPr>
+            <w:rStyle w:val="Hipervnculo"/>
+            <w:rFonts w:ascii="Helvetica" w:hAnsi="Helvetica"/>
+            <w:lang w:val="es-ES"/>
+          </w:rPr>
+          <w:t>info@persepolis.tech</w:t>
+        </w:r>
+      </w:hyperlink>
+      <w:r>
+        <w:rPr>
+          <w:rFonts w:ascii="Helvetica" w:hAnsi="Helvetica"/>
+          <w:lang w:val="es-ES"/>
+        </w:rPr>
+        <w:t xml:space="preserve"> / </w:t>
       </w:r>
       <w:hyperlink r:id="rId46" w:history="1">
         <w:r>
           <w:rPr>
             <w:rStyle w:val="Hipervnculo"/>
             <w:rFonts w:ascii="Helvetica" w:hAnsi="Helvetica"/>
-          </w:rPr>
-          <w:t>info@persepolis.tech</w:t>
-        </w:r>
-      </w:hyperlink>
-      <w:r>
-        <w:rPr>
-          <w:rFonts w:ascii="Helvetica" w:hAnsi="Helvetica"/>
-        </w:rPr>
-        <w:t xml:space="preserve"> / </w:t>
-      </w:r>
-      <w:hyperlink r:id="rId47" w:history="1">
-        <w:r>
-          <w:rPr>
-            <w:rStyle w:val="Hipervnculo"/>
-            <w:rFonts w:ascii="Helvetica" w:hAnsi="Helvetica"/>
+            <w:lang w:val="es-ES"/>
           </w:rPr>
           <w:t>rrss@persepolis.tech</w:t>
         </w:r>
@@ -5970,6 +6381,7 @@
       <w:r>
         <w:rPr>
           <w:rFonts w:ascii="Helvetica" w:hAnsi="Helvetica"/>
+          <w:lang w:val="es-ES"/>
         </w:rPr>
         <w:t xml:space="preserve"> </w:t>
       </w:r>
@@ -6145,7 +6557,7 @@
                     <pic:cNvPicPr/>
                   </pic:nvPicPr>
                   <pic:blipFill>
-                    <a:blip r:embed="rId11" cstate="email">
+                    <a:blip r:embed="rId10" cstate="email">
                       <a:extLst>
                         <a:ext uri="{28A0092B-C50C-407E-A947-70E740481C1C}">
                           <a14:useLocalDpi xmlns:a14="http://schemas.microsoft.com/office/drawing/2010/main"/>
@@ -6268,7 +6680,7 @@
           <w:lang w:val="es-CO"/>
         </w:rPr>
       </w:pPr>
-      <w:hyperlink r:id="rId48" w:history="1">
+      <w:hyperlink r:id="rId47" w:history="1">
         <w:r>
           <w:rPr>
             <w:rStyle w:val="Hipervnculo"/>
@@ -6315,9 +6727,9 @@
           <w:lang w:val="es-CO"/>
         </w:rPr>
         <w:sectPr>
-          <w:headerReference w:type="even" r:id="rId49"/>
-          <w:headerReference w:type="default" r:id="rId50"/>
-          <w:headerReference w:type="first" r:id="rId51"/>
+          <w:headerReference w:type="even" r:id="rId48"/>
+          <w:headerReference w:type="default" r:id="rId49"/>
+          <w:headerReference w:type="first" r:id="rId50"/>
           <w:pgSz w:w="12240" w:h="15840" w:code="1"/>
           <w:pgMar w:top="1440" w:right="1440" w:bottom="1440" w:left="1440" w:header="1854" w:footer="720" w:gutter="0"/>
           <w:pgNumType w:start="1"/>
@@ -6426,7 +6838,23 @@
           <w:noProof/>
           <w:lang w:val="es-CO"/>
         </w:rPr>
-        <w:t xml:space="preserve">Alcaldía Santa Isabel </w:t>
+        <w:t xml:space="preserve">Alcaldía </w:t>
+      </w:r>
+      <w:r>
+        <w:rPr>
+          <w:rFonts w:ascii="Helvetica" w:hAnsi="Helvetica" w:cs="Arial"/>
+          <w:noProof/>
+          <w:lang w:val="es-CO"/>
+        </w:rPr>
+        <w:t xml:space="preserve">de </w:t>
+      </w:r>
+      <w:r>
+        <w:rPr>
+          <w:rFonts w:ascii="Helvetica" w:hAnsi="Helvetica" w:cs="Arial"/>
+          <w:noProof/>
+          <w:lang w:val="es-CO"/>
+        </w:rPr>
+        <w:t xml:space="preserve">Santa Isabel </w:t>
       </w:r>
     </w:p>
     <w:p>
@@ -6577,6 +7005,7 @@
         <w:jc w:val="both"/>
         <w:rPr>
           <w:rFonts w:ascii="Helvetica" w:hAnsi="Helvetica"/>
+          <w:lang w:val="es-ES"/>
         </w:rPr>
       </w:pPr>
     </w:p>
@@ -6669,7 +7098,7 @@
                     <pic:cNvPicPr/>
                   </pic:nvPicPr>
                   <pic:blipFill rotWithShape="1">
-                    <a:blip r:embed="rId8" cstate="email">
+                    <a:blip r:embed="rId7" cstate="email">
                       <a:extLst>
                         <a:ext uri="{28A0092B-C50C-407E-A947-70E740481C1C}">
                           <a14:useLocalDpi xmlns:a14="http://schemas.microsoft.com/office/drawing/2010/main"/>
@@ -6692,7 +7121,7 @@
                     </a:ln>
                     <a:extLst>
                       <a:ext uri="{53640926-AAD7-44d8-BBD7-CCE9431645EC}">
-                        <a14:shadowObscured xmlns:a14="http://schemas.microsoft.com/office/drawing/2010/main"/>
+                        <a14:shadowObscured xmlns:a14="http://schemas.microsoft.com/office/drawing/2010/main" xmlns:w="http://schemas.openxmlformats.org/wordprocessingml/2006/main" xmlns:w10="urn:schemas-microsoft-com:office:word" xmlns:v="urn:schemas-microsoft-com:vml" xmlns:o="urn:schemas-microsoft-com:office:office" xmlns:mv="urn:schemas-microsoft-com:mac:vml" xmlns:mo="http://schemas.microsoft.com/office/mac/office/2008/main" xmlns=""/>
                       </a:ext>
                     </a:extLst>
                   </pic:spPr>
@@ -6744,6 +7173,47 @@
         <w:jc w:val="both"/>
         <w:rPr>
           <w:rFonts w:ascii="Helvetica" w:hAnsi="Helvetica"/>
+          <w:lang w:val="es-CO"/>
+        </w:rPr>
+      </w:pPr>
+      <w:r>
+        <w:rPr>
+          <w:rFonts w:ascii="Helvetica" w:hAnsi="Helvetica"/>
+          <w:lang w:val="es-CO"/>
+        </w:rPr>
+        <w:lastRenderedPageBreak/>
+        <w:t xml:space="preserve">Conociendo la importancia de lograr proyectos que permitan la evolución positiva de las ciudades y permitiendo ejecutar una gestión que perdure en el tiempo; para </w:t>
+      </w:r>
+      <w:r>
+        <w:rPr>
+          <w:rFonts w:ascii="Helvetica" w:hAnsi="Helvetica"/>
+          <w:b/>
+          <w:lang w:val="es-CO"/>
+        </w:rPr>
+        <w:t>Persépolis</w:t>
+      </w:r>
+      <w:r>
+        <w:rPr>
+          <w:rFonts w:ascii="Helvetica" w:hAnsi="Helvetica"/>
+          <w:lang w:val="es-CO"/>
+        </w:rPr>
+        <w:t xml:space="preserve"> sería un honor evaluar e identificar en conjunto la posible aplicación de nuestra solución de ciudades inteligentes en beneficio de su Municipio, favoreciendo principalmente a su localidad.</w:t>
+      </w:r>
+    </w:p>
+    <w:p>
+      <w:pPr>
+        <w:jc w:val="both"/>
+        <w:rPr>
+          <w:rFonts w:ascii="Helvetica" w:hAnsi="Helvetica"/>
+          <w:lang w:val="es-CO"/>
+        </w:rPr>
+      </w:pPr>
+    </w:p>
+    <w:p>
+      <w:pPr>
+        <w:jc w:val="both"/>
+        <w:rPr>
+          <w:rFonts w:ascii="Helvetica" w:hAnsi="Helvetica"/>
           <w:lang w:val="es-VE"/>
         </w:rPr>
       </w:pPr>
@@ -6791,18 +7261,21 @@
         <w:jc w:val="both"/>
         <w:rPr>
           <w:rFonts w:ascii="Helvetica" w:hAnsi="Helvetica"/>
-        </w:rPr>
-      </w:pPr>
-      <w:r>
-        <w:rPr>
-          <w:rFonts w:ascii="Helvetica" w:hAnsi="Helvetica"/>
-          <w:b/>
+          <w:lang w:val="es-ES"/>
+        </w:rPr>
+      </w:pPr>
+      <w:r>
+        <w:rPr>
+          <w:rFonts w:ascii="Helvetica" w:hAnsi="Helvetica"/>
+          <w:b/>
+          <w:lang w:val="es-ES"/>
         </w:rPr>
         <w:t>Teléfono</w:t>
       </w:r>
       <w:r>
         <w:rPr>
           <w:rFonts w:ascii="Helvetica" w:hAnsi="Helvetica"/>
+          <w:lang w:val="es-ES"/>
         </w:rPr>
         <w:t xml:space="preserve">: 1 691 29 71 </w:t>
       </w:r>
@@ -6812,12 +7285,14 @@
         <w:jc w:val="both"/>
         <w:rPr>
           <w:rFonts w:ascii="Helvetica" w:hAnsi="Helvetica"/>
-        </w:rPr>
-      </w:pPr>
-      <w:r>
-        <w:rPr>
-          <w:rFonts w:ascii="Helvetica" w:hAnsi="Helvetica"/>
-          <w:b/>
+          <w:lang w:val="es-ES"/>
+        </w:rPr>
+      </w:pPr>
+      <w:r>
+        <w:rPr>
+          <w:rFonts w:ascii="Helvetica" w:hAnsi="Helvetica"/>
+          <w:b/>
+          <w:lang w:val="es-ES"/>
         </w:rPr>
         <w:t>E</w:t>
       </w:r>
@@ -6825,6 +7300,7 @@
         <w:rPr>
           <w:rFonts w:ascii="Helvetica" w:hAnsi="Helvetica"/>
           <w:b/>
+          <w:lang w:val="es-ES"/>
         </w:rPr>
         <w:t>-</w:t>
       </w:r>
@@ -6832,35 +7308,40 @@
         <w:rPr>
           <w:rFonts w:ascii="Helvetica" w:hAnsi="Helvetica"/>
           <w:b/>
+          <w:lang w:val="es-ES"/>
         </w:rPr>
         <w:t>mail:</w:t>
       </w:r>
       <w:r>
         <w:rPr>
           <w:rFonts w:ascii="Helvetica" w:hAnsi="Helvetica"/>
+          <w:lang w:val="es-ES"/>
         </w:rPr>
         <w:t xml:space="preserve"> </w:t>
+      </w:r>
+      <w:hyperlink r:id="rId51" w:history="1">
+        <w:r>
+          <w:rPr>
+            <w:rStyle w:val="Hipervnculo"/>
+            <w:rFonts w:ascii="Helvetica" w:hAnsi="Helvetica"/>
+            <w:lang w:val="es-ES"/>
+          </w:rPr>
+          <w:t>info@persepolis.tech</w:t>
+        </w:r>
+      </w:hyperlink>
+      <w:r>
+        <w:rPr>
+          <w:rFonts w:ascii="Helvetica" w:hAnsi="Helvetica"/>
+          <w:lang w:val="es-ES"/>
+        </w:rPr>
+        <w:t xml:space="preserve"> / </w:t>
       </w:r>
       <w:hyperlink r:id="rId52" w:history="1">
         <w:r>
           <w:rPr>
             <w:rStyle w:val="Hipervnculo"/>
             <w:rFonts w:ascii="Helvetica" w:hAnsi="Helvetica"/>
-          </w:rPr>
-          <w:t>info@persepolis.tech</w:t>
-        </w:r>
-      </w:hyperlink>
-      <w:r>
-        <w:rPr>
-          <w:rFonts w:ascii="Helvetica" w:hAnsi="Helvetica"/>
-        </w:rPr>
-        <w:t xml:space="preserve"> / </w:t>
-      </w:r>
-      <w:hyperlink r:id="rId53" w:history="1">
-        <w:r>
-          <w:rPr>
-            <w:rStyle w:val="Hipervnculo"/>
-            <w:rFonts w:ascii="Helvetica" w:hAnsi="Helvetica"/>
+            <w:lang w:val="es-ES"/>
           </w:rPr>
           <w:t>rrss@persepolis.tech</w:t>
         </w:r>
@@ -6868,6 +7349,7 @@
       <w:r>
         <w:rPr>
           <w:rFonts w:ascii="Helvetica" w:hAnsi="Helvetica"/>
+          <w:lang w:val="es-ES"/>
         </w:rPr>
         <w:t xml:space="preserve"> </w:t>
       </w:r>
@@ -7043,7 +7525,7 @@
                     <pic:cNvPicPr/>
                   </pic:nvPicPr>
                   <pic:blipFill>
-                    <a:blip r:embed="rId11" cstate="email">
+                    <a:blip r:embed="rId10" cstate="email">
                       <a:extLst>
                         <a:ext uri="{28A0092B-C50C-407E-A947-70E740481C1C}">
                           <a14:useLocalDpi xmlns:a14="http://schemas.microsoft.com/office/drawing/2010/main"/>
@@ -7166,7 +7648,7 @@
           <w:lang w:val="es-CO"/>
         </w:rPr>
       </w:pPr>
-      <w:hyperlink r:id="rId54" w:history="1">
+      <w:hyperlink r:id="rId53" w:history="1">
         <w:r>
           <w:rPr>
             <w:rStyle w:val="Hipervnculo"/>
@@ -7213,9 +7695,9 @@
           <w:lang w:val="es-CO"/>
         </w:rPr>
         <w:sectPr>
-          <w:headerReference w:type="even" r:id="rId55"/>
-          <w:headerReference w:type="default" r:id="rId56"/>
-          <w:headerReference w:type="first" r:id="rId57"/>
+          <w:headerReference w:type="even" r:id="rId54"/>
+          <w:headerReference w:type="default" r:id="rId55"/>
+          <w:headerReference w:type="first" r:id="rId56"/>
           <w:pgSz w:w="12240" w:h="15840" w:code="1"/>
           <w:pgMar w:top="1440" w:right="1440" w:bottom="1440" w:left="1440" w:header="1854" w:footer="720" w:gutter="0"/>
           <w:pgNumType w:start="1"/>
@@ -7483,6 +7965,7 @@
         <w:jc w:val="both"/>
         <w:rPr>
           <w:rFonts w:ascii="Helvetica" w:hAnsi="Helvetica"/>
+          <w:lang w:val="es-ES"/>
         </w:rPr>
       </w:pPr>
     </w:p>
@@ -7575,7 +8058,7 @@
                     <pic:cNvPicPr/>
                   </pic:nvPicPr>
                   <pic:blipFill rotWithShape="1">
-                    <a:blip r:embed="rId8" cstate="email">
+                    <a:blip r:embed="rId7" cstate="email">
                       <a:extLst>
                         <a:ext uri="{28A0092B-C50C-407E-A947-70E740481C1C}">
                           <a14:useLocalDpi xmlns:a14="http://schemas.microsoft.com/office/drawing/2010/main"/>
@@ -7598,7 +8081,7 @@
                     </a:ln>
                     <a:extLst>
                       <a:ext uri="{53640926-AAD7-44d8-BBD7-CCE9431645EC}">
-                        <a14:shadowObscured xmlns:a14="http://schemas.microsoft.com/office/drawing/2010/main"/>
+                        <a14:shadowObscured xmlns:a14="http://schemas.microsoft.com/office/drawing/2010/main" xmlns:w="http://schemas.openxmlformats.org/wordprocessingml/2006/main" xmlns:w10="urn:schemas-microsoft-com:office:word" xmlns:v="urn:schemas-microsoft-com:vml" xmlns:o="urn:schemas-microsoft-com:office:office" xmlns:mv="urn:schemas-microsoft-com:mac:vml" xmlns:mo="http://schemas.microsoft.com/office/mac/office/2008/main" xmlns=""/>
                       </a:ext>
                     </a:extLst>
                   </pic:spPr>
@@ -7650,6 +8133,47 @@
         <w:jc w:val="both"/>
         <w:rPr>
           <w:rFonts w:ascii="Helvetica" w:hAnsi="Helvetica"/>
+          <w:lang w:val="es-CO"/>
+        </w:rPr>
+      </w:pPr>
+      <w:r>
+        <w:rPr>
+          <w:rFonts w:ascii="Helvetica" w:hAnsi="Helvetica"/>
+          <w:lang w:val="es-CO"/>
+        </w:rPr>
+        <w:lastRenderedPageBreak/>
+        <w:t xml:space="preserve">Conociendo la importancia de lograr proyectos que permitan la evolución positiva de las ciudades y permitiendo ejecutar una gestión que perdure en el tiempo; para </w:t>
+      </w:r>
+      <w:r>
+        <w:rPr>
+          <w:rFonts w:ascii="Helvetica" w:hAnsi="Helvetica"/>
+          <w:b/>
+          <w:lang w:val="es-CO"/>
+        </w:rPr>
+        <w:t>Persépolis</w:t>
+      </w:r>
+      <w:r>
+        <w:rPr>
+          <w:rFonts w:ascii="Helvetica" w:hAnsi="Helvetica"/>
+          <w:lang w:val="es-CO"/>
+        </w:rPr>
+        <w:t xml:space="preserve"> sería un honor evaluar e identificar en conjunto la posible aplicación de nuestra solución de ciudades inteligentes en beneficio de su Municipio, favoreciendo principalmente a su localidad.</w:t>
+      </w:r>
+    </w:p>
+    <w:p>
+      <w:pPr>
+        <w:jc w:val="both"/>
+        <w:rPr>
+          <w:rFonts w:ascii="Helvetica" w:hAnsi="Helvetica"/>
+          <w:lang w:val="es-CO"/>
+        </w:rPr>
+      </w:pPr>
+    </w:p>
+    <w:p>
+      <w:pPr>
+        <w:jc w:val="both"/>
+        <w:rPr>
+          <w:rFonts w:ascii="Helvetica" w:hAnsi="Helvetica"/>
           <w:lang w:val="es-VE"/>
         </w:rPr>
       </w:pPr>
@@ -7697,18 +8221,21 @@
         <w:jc w:val="both"/>
         <w:rPr>
           <w:rFonts w:ascii="Helvetica" w:hAnsi="Helvetica"/>
-        </w:rPr>
-      </w:pPr>
-      <w:r>
-        <w:rPr>
-          <w:rFonts w:ascii="Helvetica" w:hAnsi="Helvetica"/>
-          <w:b/>
+          <w:lang w:val="es-ES"/>
+        </w:rPr>
+      </w:pPr>
+      <w:r>
+        <w:rPr>
+          <w:rFonts w:ascii="Helvetica" w:hAnsi="Helvetica"/>
+          <w:b/>
+          <w:lang w:val="es-ES"/>
         </w:rPr>
         <w:t>Teléfono</w:t>
       </w:r>
       <w:r>
         <w:rPr>
           <w:rFonts w:ascii="Helvetica" w:hAnsi="Helvetica"/>
+          <w:lang w:val="es-ES"/>
         </w:rPr>
         <w:t xml:space="preserve">: 1 691 29 71 </w:t>
       </w:r>
@@ -7718,12 +8245,14 @@
         <w:jc w:val="both"/>
         <w:rPr>
           <w:rFonts w:ascii="Helvetica" w:hAnsi="Helvetica"/>
-        </w:rPr>
-      </w:pPr>
-      <w:r>
-        <w:rPr>
-          <w:rFonts w:ascii="Helvetica" w:hAnsi="Helvetica"/>
-          <w:b/>
+          <w:lang w:val="es-ES"/>
+        </w:rPr>
+      </w:pPr>
+      <w:r>
+        <w:rPr>
+          <w:rFonts w:ascii="Helvetica" w:hAnsi="Helvetica"/>
+          <w:b/>
+          <w:lang w:val="es-ES"/>
         </w:rPr>
         <w:t>E</w:t>
       </w:r>
@@ -7731,6 +8260,7 @@
         <w:rPr>
           <w:rFonts w:ascii="Helvetica" w:hAnsi="Helvetica"/>
           <w:b/>
+          <w:lang w:val="es-ES"/>
         </w:rPr>
         <w:t>-</w:t>
       </w:r>
@@ -7738,35 +8268,40 @@
         <w:rPr>
           <w:rFonts w:ascii="Helvetica" w:hAnsi="Helvetica"/>
           <w:b/>
+          <w:lang w:val="es-ES"/>
         </w:rPr>
         <w:t>mail:</w:t>
       </w:r>
       <w:r>
         <w:rPr>
           <w:rFonts w:ascii="Helvetica" w:hAnsi="Helvetica"/>
+          <w:lang w:val="es-ES"/>
         </w:rPr>
         <w:t xml:space="preserve"> </w:t>
+      </w:r>
+      <w:hyperlink r:id="rId57" w:history="1">
+        <w:r>
+          <w:rPr>
+            <w:rStyle w:val="Hipervnculo"/>
+            <w:rFonts w:ascii="Helvetica" w:hAnsi="Helvetica"/>
+            <w:lang w:val="es-ES"/>
+          </w:rPr>
+          <w:t>info@persepolis.tech</w:t>
+        </w:r>
+      </w:hyperlink>
+      <w:r>
+        <w:rPr>
+          <w:rFonts w:ascii="Helvetica" w:hAnsi="Helvetica"/>
+          <w:lang w:val="es-ES"/>
+        </w:rPr>
+        <w:t xml:space="preserve"> / </w:t>
       </w:r>
       <w:hyperlink r:id="rId58" w:history="1">
         <w:r>
           <w:rPr>
             <w:rStyle w:val="Hipervnculo"/>
             <w:rFonts w:ascii="Helvetica" w:hAnsi="Helvetica"/>
-          </w:rPr>
-          <w:t>info@persepolis.tech</w:t>
-        </w:r>
-      </w:hyperlink>
-      <w:r>
-        <w:rPr>
-          <w:rFonts w:ascii="Helvetica" w:hAnsi="Helvetica"/>
-        </w:rPr>
-        <w:t xml:space="preserve"> / </w:t>
-      </w:r>
-      <w:hyperlink r:id="rId59" w:history="1">
-        <w:r>
-          <w:rPr>
-            <w:rStyle w:val="Hipervnculo"/>
-            <w:rFonts w:ascii="Helvetica" w:hAnsi="Helvetica"/>
+            <w:lang w:val="es-ES"/>
           </w:rPr>
           <w:t>rrss@persepolis.tech</w:t>
         </w:r>
@@ -7774,6 +8309,7 @@
       <w:r>
         <w:rPr>
           <w:rFonts w:ascii="Helvetica" w:hAnsi="Helvetica"/>
+          <w:lang w:val="es-ES"/>
         </w:rPr>
         <w:t xml:space="preserve"> </w:t>
       </w:r>
@@ -7949,7 +8485,7 @@
                     <pic:cNvPicPr/>
                   </pic:nvPicPr>
                   <pic:blipFill>
-                    <a:blip r:embed="rId11" cstate="email">
+                    <a:blip r:embed="rId10" cstate="email">
                       <a:extLst>
                         <a:ext uri="{28A0092B-C50C-407E-A947-70E740481C1C}">
                           <a14:useLocalDpi xmlns:a14="http://schemas.microsoft.com/office/drawing/2010/main"/>
@@ -8072,7 +8608,7 @@
           <w:lang w:val="es-CO"/>
         </w:rPr>
       </w:pPr>
-      <w:hyperlink r:id="rId60" w:history="1">
+      <w:hyperlink r:id="rId59" w:history="1">
         <w:r>
           <w:rPr>
             <w:rStyle w:val="Hipervnculo"/>
@@ -8119,9 +8655,9 @@
           <w:lang w:val="es-CO"/>
         </w:rPr>
         <w:sectPr>
-          <w:headerReference w:type="even" r:id="rId61"/>
-          <w:headerReference w:type="default" r:id="rId62"/>
-          <w:headerReference w:type="first" r:id="rId63"/>
+          <w:headerReference w:type="even" r:id="rId60"/>
+          <w:headerReference w:type="default" r:id="rId61"/>
+          <w:headerReference w:type="first" r:id="rId62"/>
           <w:pgSz w:w="12240" w:h="15840" w:code="1"/>
           <w:pgMar w:top="1440" w:right="1440" w:bottom="1440" w:left="1440" w:header="1854" w:footer="720" w:gutter="0"/>
           <w:pgNumType w:start="1"/>
@@ -8389,6 +8925,7 @@
         <w:jc w:val="both"/>
         <w:rPr>
           <w:rFonts w:ascii="Helvetica" w:hAnsi="Helvetica"/>
+          <w:lang w:val="es-ES"/>
         </w:rPr>
       </w:pPr>
     </w:p>
@@ -8481,7 +9018,7 @@
                     <pic:cNvPicPr/>
                   </pic:nvPicPr>
                   <pic:blipFill rotWithShape="1">
-                    <a:blip r:embed="rId8" cstate="email">
+                    <a:blip r:embed="rId7" cstate="email">
                       <a:extLst>
                         <a:ext uri="{28A0092B-C50C-407E-A947-70E740481C1C}">
                           <a14:useLocalDpi xmlns:a14="http://schemas.microsoft.com/office/drawing/2010/main"/>
@@ -8504,7 +9041,7 @@
                     </a:ln>
                     <a:extLst>
                       <a:ext uri="{53640926-AAD7-44d8-BBD7-CCE9431645EC}">
-                        <a14:shadowObscured xmlns:a14="http://schemas.microsoft.com/office/drawing/2010/main"/>
+                        <a14:shadowObscured xmlns:a14="http://schemas.microsoft.com/office/drawing/2010/main" xmlns:w="http://schemas.openxmlformats.org/wordprocessingml/2006/main" xmlns:w10="urn:schemas-microsoft-com:office:word" xmlns:v="urn:schemas-microsoft-com:vml" xmlns:o="urn:schemas-microsoft-com:office:office" xmlns:mv="urn:schemas-microsoft-com:mac:vml" xmlns:mo="http://schemas.microsoft.com/office/mac/office/2008/main" xmlns=""/>
                       </a:ext>
                     </a:extLst>
                   </pic:spPr>
@@ -8556,6 +9093,47 @@
         <w:jc w:val="both"/>
         <w:rPr>
           <w:rFonts w:ascii="Helvetica" w:hAnsi="Helvetica"/>
+          <w:lang w:val="es-CO"/>
+        </w:rPr>
+      </w:pPr>
+      <w:r>
+        <w:rPr>
+          <w:rFonts w:ascii="Helvetica" w:hAnsi="Helvetica"/>
+          <w:lang w:val="es-CO"/>
+        </w:rPr>
+        <w:lastRenderedPageBreak/>
+        <w:t xml:space="preserve">Conociendo la importancia de lograr proyectos que permitan la evolución positiva de las ciudades y permitiendo ejecutar una gestión que perdure en el tiempo; para </w:t>
+      </w:r>
+      <w:r>
+        <w:rPr>
+          <w:rFonts w:ascii="Helvetica" w:hAnsi="Helvetica"/>
+          <w:b/>
+          <w:lang w:val="es-CO"/>
+        </w:rPr>
+        <w:t>Persépolis</w:t>
+      </w:r>
+      <w:r>
+        <w:rPr>
+          <w:rFonts w:ascii="Helvetica" w:hAnsi="Helvetica"/>
+          <w:lang w:val="es-CO"/>
+        </w:rPr>
+        <w:t xml:space="preserve"> sería un honor evaluar e identificar en conjunto la posible aplicación de nuestra solución de ciudades inteligentes en beneficio de su Municipio, favoreciendo principalmente a su localidad.</w:t>
+      </w:r>
+    </w:p>
+    <w:p>
+      <w:pPr>
+        <w:jc w:val="both"/>
+        <w:rPr>
+          <w:rFonts w:ascii="Helvetica" w:hAnsi="Helvetica"/>
+          <w:lang w:val="es-CO"/>
+        </w:rPr>
+      </w:pPr>
+    </w:p>
+    <w:p>
+      <w:pPr>
+        <w:jc w:val="both"/>
+        <w:rPr>
+          <w:rFonts w:ascii="Helvetica" w:hAnsi="Helvetica"/>
           <w:lang w:val="es-VE"/>
         </w:rPr>
       </w:pPr>
@@ -8603,18 +9181,21 @@
         <w:jc w:val="both"/>
         <w:rPr>
           <w:rFonts w:ascii="Helvetica" w:hAnsi="Helvetica"/>
-        </w:rPr>
-      </w:pPr>
-      <w:r>
-        <w:rPr>
-          <w:rFonts w:ascii="Helvetica" w:hAnsi="Helvetica"/>
-          <w:b/>
+          <w:lang w:val="es-ES"/>
+        </w:rPr>
+      </w:pPr>
+      <w:r>
+        <w:rPr>
+          <w:rFonts w:ascii="Helvetica" w:hAnsi="Helvetica"/>
+          <w:b/>
+          <w:lang w:val="es-ES"/>
         </w:rPr>
         <w:t>Teléfono</w:t>
       </w:r>
       <w:r>
         <w:rPr>
           <w:rFonts w:ascii="Helvetica" w:hAnsi="Helvetica"/>
+          <w:lang w:val="es-ES"/>
         </w:rPr>
         <w:t xml:space="preserve">: 1 691 29 71 </w:t>
       </w:r>
@@ -8624,12 +9205,14 @@
         <w:jc w:val="both"/>
         <w:rPr>
           <w:rFonts w:ascii="Helvetica" w:hAnsi="Helvetica"/>
-        </w:rPr>
-      </w:pPr>
-      <w:r>
-        <w:rPr>
-          <w:rFonts w:ascii="Helvetica" w:hAnsi="Helvetica"/>
-          <w:b/>
+          <w:lang w:val="es-ES"/>
+        </w:rPr>
+      </w:pPr>
+      <w:r>
+        <w:rPr>
+          <w:rFonts w:ascii="Helvetica" w:hAnsi="Helvetica"/>
+          <w:b/>
+          <w:lang w:val="es-ES"/>
         </w:rPr>
         <w:t>E</w:t>
       </w:r>
@@ -8637,6 +9220,7 @@
         <w:rPr>
           <w:rFonts w:ascii="Helvetica" w:hAnsi="Helvetica"/>
           <w:b/>
+          <w:lang w:val="es-ES"/>
         </w:rPr>
         <w:t>-</w:t>
       </w:r>
@@ -8644,35 +9228,40 @@
         <w:rPr>
           <w:rFonts w:ascii="Helvetica" w:hAnsi="Helvetica"/>
           <w:b/>
+          <w:lang w:val="es-ES"/>
         </w:rPr>
         <w:t>mail:</w:t>
       </w:r>
       <w:r>
         <w:rPr>
           <w:rFonts w:ascii="Helvetica" w:hAnsi="Helvetica"/>
+          <w:lang w:val="es-ES"/>
         </w:rPr>
         <w:t xml:space="preserve"> </w:t>
+      </w:r>
+      <w:hyperlink r:id="rId63" w:history="1">
+        <w:r>
+          <w:rPr>
+            <w:rStyle w:val="Hipervnculo"/>
+            <w:rFonts w:ascii="Helvetica" w:hAnsi="Helvetica"/>
+            <w:lang w:val="es-ES"/>
+          </w:rPr>
+          <w:t>info@persepolis.tech</w:t>
+        </w:r>
+      </w:hyperlink>
+      <w:r>
+        <w:rPr>
+          <w:rFonts w:ascii="Helvetica" w:hAnsi="Helvetica"/>
+          <w:lang w:val="es-ES"/>
+        </w:rPr>
+        <w:t xml:space="preserve"> / </w:t>
       </w:r>
       <w:hyperlink r:id="rId64" w:history="1">
         <w:r>
           <w:rPr>
             <w:rStyle w:val="Hipervnculo"/>
             <w:rFonts w:ascii="Helvetica" w:hAnsi="Helvetica"/>
-          </w:rPr>
-          <w:t>info@persepolis.tech</w:t>
-        </w:r>
-      </w:hyperlink>
-      <w:r>
-        <w:rPr>
-          <w:rFonts w:ascii="Helvetica" w:hAnsi="Helvetica"/>
-        </w:rPr>
-        <w:t xml:space="preserve"> / </w:t>
-      </w:r>
-      <w:hyperlink r:id="rId65" w:history="1">
-        <w:r>
-          <w:rPr>
-            <w:rStyle w:val="Hipervnculo"/>
-            <w:rFonts w:ascii="Helvetica" w:hAnsi="Helvetica"/>
+            <w:lang w:val="es-ES"/>
           </w:rPr>
           <w:t>rrss@persepolis.tech</w:t>
         </w:r>
@@ -8680,6 +9269,7 @@
       <w:r>
         <w:rPr>
           <w:rFonts w:ascii="Helvetica" w:hAnsi="Helvetica"/>
+          <w:lang w:val="es-ES"/>
         </w:rPr>
         <w:t xml:space="preserve"> </w:t>
       </w:r>
@@ -8855,7 +9445,7 @@
                     <pic:cNvPicPr/>
                   </pic:nvPicPr>
                   <pic:blipFill>
-                    <a:blip r:embed="rId11" cstate="email">
+                    <a:blip r:embed="rId10" cstate="email">
                       <a:extLst>
                         <a:ext uri="{28A0092B-C50C-407E-A947-70E740481C1C}">
                           <a14:useLocalDpi xmlns:a14="http://schemas.microsoft.com/office/drawing/2010/main"/>
@@ -8978,7 +9568,7 @@
           <w:lang w:val="es-CO"/>
         </w:rPr>
       </w:pPr>
-      <w:hyperlink r:id="rId66" w:history="1">
+      <w:hyperlink r:id="rId65" w:history="1">
         <w:r>
           <w:rPr>
             <w:rStyle w:val="Hipervnculo"/>
@@ -9025,9 +9615,9 @@
           <w:lang w:val="es-CO"/>
         </w:rPr>
         <w:sectPr>
-          <w:headerReference w:type="even" r:id="rId67"/>
-          <w:headerReference w:type="default" r:id="rId68"/>
-          <w:headerReference w:type="first" r:id="rId69"/>
+          <w:headerReference w:type="even" r:id="rId66"/>
+          <w:headerReference w:type="default" r:id="rId67"/>
+          <w:headerReference w:type="first" r:id="rId68"/>
           <w:pgSz w:w="12240" w:h="15840" w:code="1"/>
           <w:pgMar w:top="1440" w:right="1440" w:bottom="1440" w:left="1440" w:header="1854" w:footer="720" w:gutter="0"/>
           <w:pgNumType w:start="1"/>
@@ -9307,6 +9897,7 @@
         <w:jc w:val="both"/>
         <w:rPr>
           <w:rFonts w:ascii="Helvetica" w:hAnsi="Helvetica"/>
+          <w:lang w:val="es-ES"/>
         </w:rPr>
       </w:pPr>
     </w:p>
@@ -9390,7 +9981,7 @@
                     <pic:cNvPicPr/>
                   </pic:nvPicPr>
                   <pic:blipFill rotWithShape="1">
-                    <a:blip r:embed="rId8" cstate="email">
+                    <a:blip r:embed="rId7" cstate="email">
                       <a:extLst>
                         <a:ext uri="{28A0092B-C50C-407E-A947-70E740481C1C}">
                           <a14:useLocalDpi xmlns:a14="http://schemas.microsoft.com/office/drawing/2010/main"/>
@@ -9413,7 +10004,7 @@
                     </a:ln>
                     <a:extLst>
                       <a:ext uri="{53640926-AAD7-44d8-BBD7-CCE9431645EC}">
-                        <a14:shadowObscured xmlns:a14="http://schemas.microsoft.com/office/drawing/2010/main"/>
+                        <a14:shadowObscured xmlns:a14="http://schemas.microsoft.com/office/drawing/2010/main" xmlns:w="http://schemas.openxmlformats.org/wordprocessingml/2006/main" xmlns:w10="urn:schemas-microsoft-com:office:word" xmlns:v="urn:schemas-microsoft-com:vml" xmlns:o="urn:schemas-microsoft-com:office:office" xmlns:mv="urn:schemas-microsoft-com:mac:vml" xmlns:mo="http://schemas.microsoft.com/office/mac/office/2008/main" xmlns=""/>
                       </a:ext>
                     </a:extLst>
                   </pic:spPr>
@@ -9465,6 +10056,47 @@
         <w:jc w:val="both"/>
         <w:rPr>
           <w:rFonts w:ascii="Helvetica" w:hAnsi="Helvetica"/>
+          <w:lang w:val="es-CO"/>
+        </w:rPr>
+      </w:pPr>
+      <w:r>
+        <w:rPr>
+          <w:rFonts w:ascii="Helvetica" w:hAnsi="Helvetica"/>
+          <w:lang w:val="es-CO"/>
+        </w:rPr>
+        <w:lastRenderedPageBreak/>
+        <w:t xml:space="preserve">Conociendo la importancia de lograr proyectos que permitan la evolución positiva de las ciudades y permitiendo ejecutar una gestión que perdure en el tiempo; para </w:t>
+      </w:r>
+      <w:r>
+        <w:rPr>
+          <w:rFonts w:ascii="Helvetica" w:hAnsi="Helvetica"/>
+          <w:b/>
+          <w:lang w:val="es-CO"/>
+        </w:rPr>
+        <w:t>Persépolis</w:t>
+      </w:r>
+      <w:r>
+        <w:rPr>
+          <w:rFonts w:ascii="Helvetica" w:hAnsi="Helvetica"/>
+          <w:lang w:val="es-CO"/>
+        </w:rPr>
+        <w:t xml:space="preserve"> sería un honor evaluar e identificar en conjunto la posible aplicación de nuestra solución de ciudades inteligentes en beneficio de su Municipio, favoreciendo principalmente a su localidad.</w:t>
+      </w:r>
+    </w:p>
+    <w:p>
+      <w:pPr>
+        <w:jc w:val="both"/>
+        <w:rPr>
+          <w:rFonts w:ascii="Helvetica" w:hAnsi="Helvetica"/>
+          <w:lang w:val="es-CO"/>
+        </w:rPr>
+      </w:pPr>
+    </w:p>
+    <w:p>
+      <w:pPr>
+        <w:jc w:val="both"/>
+        <w:rPr>
+          <w:rFonts w:ascii="Helvetica" w:hAnsi="Helvetica"/>
           <w:lang w:val="es-VE"/>
         </w:rPr>
       </w:pPr>
@@ -9512,18 +10144,21 @@
         <w:jc w:val="both"/>
         <w:rPr>
           <w:rFonts w:ascii="Helvetica" w:hAnsi="Helvetica"/>
-        </w:rPr>
-      </w:pPr>
-      <w:r>
-        <w:rPr>
-          <w:rFonts w:ascii="Helvetica" w:hAnsi="Helvetica"/>
-          <w:b/>
+          <w:lang w:val="es-ES"/>
+        </w:rPr>
+      </w:pPr>
+      <w:r>
+        <w:rPr>
+          <w:rFonts w:ascii="Helvetica" w:hAnsi="Helvetica"/>
+          <w:b/>
+          <w:lang w:val="es-ES"/>
         </w:rPr>
         <w:t>Teléfono</w:t>
       </w:r>
       <w:r>
         <w:rPr>
           <w:rFonts w:ascii="Helvetica" w:hAnsi="Helvetica"/>
+          <w:lang w:val="es-ES"/>
         </w:rPr>
         <w:t xml:space="preserve">: 1 691 29 71 </w:t>
       </w:r>
@@ -9533,12 +10168,14 @@
         <w:jc w:val="both"/>
         <w:rPr>
           <w:rFonts w:ascii="Helvetica" w:hAnsi="Helvetica"/>
-        </w:rPr>
-      </w:pPr>
-      <w:r>
-        <w:rPr>
-          <w:rFonts w:ascii="Helvetica" w:hAnsi="Helvetica"/>
-          <w:b/>
+          <w:lang w:val="es-ES"/>
+        </w:rPr>
+      </w:pPr>
+      <w:r>
+        <w:rPr>
+          <w:rFonts w:ascii="Helvetica" w:hAnsi="Helvetica"/>
+          <w:b/>
+          <w:lang w:val="es-ES"/>
         </w:rPr>
         <w:t>E</w:t>
       </w:r>
@@ -9546,6 +10183,7 @@
         <w:rPr>
           <w:rFonts w:ascii="Helvetica" w:hAnsi="Helvetica"/>
           <w:b/>
+          <w:lang w:val="es-ES"/>
         </w:rPr>
         <w:t>-</w:t>
       </w:r>
@@ -9553,35 +10191,40 @@
         <w:rPr>
           <w:rFonts w:ascii="Helvetica" w:hAnsi="Helvetica"/>
           <w:b/>
+          <w:lang w:val="es-ES"/>
         </w:rPr>
         <w:t>mail:</w:t>
       </w:r>
       <w:r>
         <w:rPr>
           <w:rFonts w:ascii="Helvetica" w:hAnsi="Helvetica"/>
+          <w:lang w:val="es-ES"/>
         </w:rPr>
         <w:t xml:space="preserve"> </w:t>
+      </w:r>
+      <w:hyperlink r:id="rId69" w:history="1">
+        <w:r>
+          <w:rPr>
+            <w:rStyle w:val="Hipervnculo"/>
+            <w:rFonts w:ascii="Helvetica" w:hAnsi="Helvetica"/>
+            <w:lang w:val="es-ES"/>
+          </w:rPr>
+          <w:t>info@persepolis.tech</w:t>
+        </w:r>
+      </w:hyperlink>
+      <w:r>
+        <w:rPr>
+          <w:rFonts w:ascii="Helvetica" w:hAnsi="Helvetica"/>
+          <w:lang w:val="es-ES"/>
+        </w:rPr>
+        <w:t xml:space="preserve"> / </w:t>
       </w:r>
       <w:hyperlink r:id="rId70" w:history="1">
         <w:r>
           <w:rPr>
             <w:rStyle w:val="Hipervnculo"/>
             <w:rFonts w:ascii="Helvetica" w:hAnsi="Helvetica"/>
-          </w:rPr>
-          <w:t>info@persepolis.tech</w:t>
-        </w:r>
-      </w:hyperlink>
-      <w:r>
-        <w:rPr>
-          <w:rFonts w:ascii="Helvetica" w:hAnsi="Helvetica"/>
-        </w:rPr>
-        <w:t xml:space="preserve"> / </w:t>
-      </w:r>
-      <w:hyperlink r:id="rId71" w:history="1">
-        <w:r>
-          <w:rPr>
-            <w:rStyle w:val="Hipervnculo"/>
-            <w:rFonts w:ascii="Helvetica" w:hAnsi="Helvetica"/>
+            <w:lang w:val="es-ES"/>
           </w:rPr>
           <w:t>rrss@persepolis.tech</w:t>
         </w:r>
@@ -9589,6 +10232,7 @@
       <w:r>
         <w:rPr>
           <w:rFonts w:ascii="Helvetica" w:hAnsi="Helvetica"/>
+          <w:lang w:val="es-ES"/>
         </w:rPr>
         <w:t xml:space="preserve"> </w:t>
       </w:r>
@@ -9764,7 +10408,7 @@
                     <pic:cNvPicPr/>
                   </pic:nvPicPr>
                   <pic:blipFill>
-                    <a:blip r:embed="rId11" cstate="email">
+                    <a:blip r:embed="rId10" cstate="email">
                       <a:extLst>
                         <a:ext uri="{28A0092B-C50C-407E-A947-70E740481C1C}">
                           <a14:useLocalDpi xmlns:a14="http://schemas.microsoft.com/office/drawing/2010/main"/>
@@ -9887,7 +10531,7 @@
           <w:lang w:val="es-CO"/>
         </w:rPr>
       </w:pPr>
-      <w:hyperlink r:id="rId72" w:history="1">
+      <w:hyperlink r:id="rId71" w:history="1">
         <w:r>
           <w:rPr>
             <w:rStyle w:val="Hipervnculo"/>
@@ -9934,9 +10578,9 @@
           <w:lang w:val="es-CO"/>
         </w:rPr>
         <w:sectPr>
-          <w:headerReference w:type="even" r:id="rId73"/>
-          <w:headerReference w:type="default" r:id="rId74"/>
-          <w:headerReference w:type="first" r:id="rId75"/>
+          <w:headerReference w:type="even" r:id="rId72"/>
+          <w:headerReference w:type="default" r:id="rId73"/>
+          <w:headerReference w:type="first" r:id="rId74"/>
           <w:pgSz w:w="12240" w:h="15840" w:code="1"/>
           <w:pgMar w:top="1440" w:right="1440" w:bottom="1440" w:left="1440" w:header="1854" w:footer="720" w:gutter="0"/>
           <w:pgNumType w:start="1"/>
@@ -10196,6 +10840,7 @@
         <w:jc w:val="both"/>
         <w:rPr>
           <w:rFonts w:ascii="Helvetica" w:hAnsi="Helvetica"/>
+          <w:lang w:val="es-ES"/>
         </w:rPr>
       </w:pPr>
     </w:p>
@@ -10288,7 +10933,7 @@
                     <pic:cNvPicPr/>
                   </pic:nvPicPr>
                   <pic:blipFill rotWithShape="1">
-                    <a:blip r:embed="rId8" cstate="email">
+                    <a:blip r:embed="rId7" cstate="email">
                       <a:extLst>
                         <a:ext uri="{28A0092B-C50C-407E-A947-70E740481C1C}">
                           <a14:useLocalDpi xmlns:a14="http://schemas.microsoft.com/office/drawing/2010/main"/>
@@ -10311,7 +10956,7 @@
                     </a:ln>
                     <a:extLst>
                       <a:ext uri="{53640926-AAD7-44d8-BBD7-CCE9431645EC}">
-                        <a14:shadowObscured xmlns:a14="http://schemas.microsoft.com/office/drawing/2010/main"/>
+                        <a14:shadowObscured xmlns:a14="http://schemas.microsoft.com/office/drawing/2010/main" xmlns:w="http://schemas.openxmlformats.org/wordprocessingml/2006/main" xmlns:w10="urn:schemas-microsoft-com:office:word" xmlns:v="urn:schemas-microsoft-com:vml" xmlns:o="urn:schemas-microsoft-com:office:office" xmlns:mv="urn:schemas-microsoft-com:mac:vml" xmlns:mo="http://schemas.microsoft.com/office/mac/office/2008/main" xmlns=""/>
                       </a:ext>
                     </a:extLst>
                   </pic:spPr>
@@ -10363,6 +11008,47 @@
         <w:jc w:val="both"/>
         <w:rPr>
           <w:rFonts w:ascii="Helvetica" w:hAnsi="Helvetica"/>
+          <w:lang w:val="es-CO"/>
+        </w:rPr>
+      </w:pPr>
+      <w:r>
+        <w:rPr>
+          <w:rFonts w:ascii="Helvetica" w:hAnsi="Helvetica"/>
+          <w:lang w:val="es-CO"/>
+        </w:rPr>
+        <w:lastRenderedPageBreak/>
+        <w:t xml:space="preserve">Conociendo la importancia de lograr proyectos que permitan la evolución positiva de las ciudades y permitiendo ejecutar una gestión que perdure en el tiempo; para </w:t>
+      </w:r>
+      <w:r>
+        <w:rPr>
+          <w:rFonts w:ascii="Helvetica" w:hAnsi="Helvetica"/>
+          <w:b/>
+          <w:lang w:val="es-CO"/>
+        </w:rPr>
+        <w:t>Persépolis</w:t>
+      </w:r>
+      <w:r>
+        <w:rPr>
+          <w:rFonts w:ascii="Helvetica" w:hAnsi="Helvetica"/>
+          <w:lang w:val="es-CO"/>
+        </w:rPr>
+        <w:t xml:space="preserve"> sería un honor evaluar e identificar en conjunto la posible aplicación de nuestra solución de ciudades inteligentes en beneficio de su Municipio, favoreciendo principalmente a su localidad.</w:t>
+      </w:r>
+    </w:p>
+    <w:p>
+      <w:pPr>
+        <w:jc w:val="both"/>
+        <w:rPr>
+          <w:rFonts w:ascii="Helvetica" w:hAnsi="Helvetica"/>
+          <w:lang w:val="es-CO"/>
+        </w:rPr>
+      </w:pPr>
+    </w:p>
+    <w:p>
+      <w:pPr>
+        <w:jc w:val="both"/>
+        <w:rPr>
+          <w:rFonts w:ascii="Helvetica" w:hAnsi="Helvetica"/>
           <w:lang w:val="es-VE"/>
         </w:rPr>
       </w:pPr>
@@ -10410,18 +11096,21 @@
         <w:jc w:val="both"/>
         <w:rPr>
           <w:rFonts w:ascii="Helvetica" w:hAnsi="Helvetica"/>
-        </w:rPr>
-      </w:pPr>
-      <w:r>
-        <w:rPr>
-          <w:rFonts w:ascii="Helvetica" w:hAnsi="Helvetica"/>
-          <w:b/>
+          <w:lang w:val="es-ES"/>
+        </w:rPr>
+      </w:pPr>
+      <w:r>
+        <w:rPr>
+          <w:rFonts w:ascii="Helvetica" w:hAnsi="Helvetica"/>
+          <w:b/>
+          <w:lang w:val="es-ES"/>
         </w:rPr>
         <w:t>Teléfono</w:t>
       </w:r>
       <w:r>
         <w:rPr>
           <w:rFonts w:ascii="Helvetica" w:hAnsi="Helvetica"/>
+          <w:lang w:val="es-ES"/>
         </w:rPr>
         <w:t xml:space="preserve">: 1 691 29 71 </w:t>
       </w:r>
@@ -10431,12 +11120,14 @@
         <w:jc w:val="both"/>
         <w:rPr>
           <w:rFonts w:ascii="Helvetica" w:hAnsi="Helvetica"/>
-        </w:rPr>
-      </w:pPr>
-      <w:r>
-        <w:rPr>
-          <w:rFonts w:ascii="Helvetica" w:hAnsi="Helvetica"/>
-          <w:b/>
+          <w:lang w:val="es-ES"/>
+        </w:rPr>
+      </w:pPr>
+      <w:r>
+        <w:rPr>
+          <w:rFonts w:ascii="Helvetica" w:hAnsi="Helvetica"/>
+          <w:b/>
+          <w:lang w:val="es-ES"/>
         </w:rPr>
         <w:t>E</w:t>
       </w:r>
@@ -10444,6 +11135,7 @@
         <w:rPr>
           <w:rFonts w:ascii="Helvetica" w:hAnsi="Helvetica"/>
           <w:b/>
+          <w:lang w:val="es-ES"/>
         </w:rPr>
         <w:t>-</w:t>
       </w:r>
@@ -10451,35 +11143,40 @@
         <w:rPr>
           <w:rFonts w:ascii="Helvetica" w:hAnsi="Helvetica"/>
           <w:b/>
+          <w:lang w:val="es-ES"/>
         </w:rPr>
         <w:t>mail:</w:t>
       </w:r>
       <w:r>
         <w:rPr>
           <w:rFonts w:ascii="Helvetica" w:hAnsi="Helvetica"/>
+          <w:lang w:val="es-ES"/>
         </w:rPr>
         <w:t xml:space="preserve"> </w:t>
+      </w:r>
+      <w:hyperlink r:id="rId75" w:history="1">
+        <w:r>
+          <w:rPr>
+            <w:rStyle w:val="Hipervnculo"/>
+            <w:rFonts w:ascii="Helvetica" w:hAnsi="Helvetica"/>
+            <w:lang w:val="es-ES"/>
+          </w:rPr>
+          <w:t>info@persepolis.tech</w:t>
+        </w:r>
+      </w:hyperlink>
+      <w:r>
+        <w:rPr>
+          <w:rFonts w:ascii="Helvetica" w:hAnsi="Helvetica"/>
+          <w:lang w:val="es-ES"/>
+        </w:rPr>
+        <w:t xml:space="preserve"> / </w:t>
       </w:r>
       <w:hyperlink r:id="rId76" w:history="1">
         <w:r>
           <w:rPr>
             <w:rStyle w:val="Hipervnculo"/>
             <w:rFonts w:ascii="Helvetica" w:hAnsi="Helvetica"/>
-          </w:rPr>
-          <w:t>info@persepolis.tech</w:t>
-        </w:r>
-      </w:hyperlink>
-      <w:r>
-        <w:rPr>
-          <w:rFonts w:ascii="Helvetica" w:hAnsi="Helvetica"/>
-        </w:rPr>
-        <w:t xml:space="preserve"> / </w:t>
-      </w:r>
-      <w:hyperlink r:id="rId77" w:history="1">
-        <w:r>
-          <w:rPr>
-            <w:rStyle w:val="Hipervnculo"/>
-            <w:rFonts w:ascii="Helvetica" w:hAnsi="Helvetica"/>
+            <w:lang w:val="es-ES"/>
           </w:rPr>
           <w:t>rrss@persepolis.tech</w:t>
         </w:r>
@@ -10487,6 +11184,7 @@
       <w:r>
         <w:rPr>
           <w:rFonts w:ascii="Helvetica" w:hAnsi="Helvetica"/>
+          <w:lang w:val="es-ES"/>
         </w:rPr>
         <w:t xml:space="preserve"> </w:t>
       </w:r>
@@ -10662,7 +11360,7 @@
                     <pic:cNvPicPr/>
                   </pic:nvPicPr>
                   <pic:blipFill>
-                    <a:blip r:embed="rId11" cstate="email">
+                    <a:blip r:embed="rId10" cstate="email">
                       <a:extLst>
                         <a:ext uri="{28A0092B-C50C-407E-A947-70E740481C1C}">
                           <a14:useLocalDpi xmlns:a14="http://schemas.microsoft.com/office/drawing/2010/main"/>
@@ -10785,7 +11483,7 @@
           <w:lang w:val="es-CO"/>
         </w:rPr>
       </w:pPr>
-      <w:hyperlink r:id="rId78" w:history="1">
+      <w:hyperlink r:id="rId77" w:history="1">
         <w:r>
           <w:rPr>
             <w:rStyle w:val="Hipervnculo"/>
@@ -10832,9 +11530,9 @@
           <w:lang w:val="es-CO"/>
         </w:rPr>
         <w:sectPr>
-          <w:headerReference w:type="even" r:id="rId79"/>
-          <w:headerReference w:type="default" r:id="rId80"/>
-          <w:headerReference w:type="first" r:id="rId81"/>
+          <w:headerReference w:type="even" r:id="rId78"/>
+          <w:headerReference w:type="default" r:id="rId79"/>
+          <w:headerReference w:type="first" r:id="rId80"/>
           <w:pgSz w:w="12240" w:h="15840" w:code="1"/>
           <w:pgMar w:top="1440" w:right="1440" w:bottom="1440" w:left="1440" w:header="1854" w:footer="720" w:gutter="0"/>
           <w:pgNumType w:start="1"/>
@@ -10851,11 +11549,13 @@
           <w:lang w:val="es-CO"/>
         </w:rPr>
       </w:pPr>
+      <w:bookmarkStart w:id="0" w:name="_GoBack"/>
+      <w:bookmarkEnd w:id="0"/>
     </w:p>
     <w:sectPr>
-      <w:headerReference w:type="even" r:id="rId82"/>
-      <w:headerReference w:type="default" r:id="rId83"/>
-      <w:headerReference w:type="first" r:id="rId84"/>
+      <w:headerReference w:type="even" r:id="rId81"/>
+      <w:headerReference w:type="default" r:id="rId82"/>
+      <w:headerReference w:type="first" r:id="rId83"/>
       <w:type w:val="continuous"/>
       <w:pgSz w:w="12240" w:h="15840" w:code="1"/>
       <w:pgMar w:top="1440" w:right="1440" w:bottom="1440" w:left="1440" w:header="1854" w:footer="720" w:gutter="0"/>
@@ -10867,7 +11567,7 @@
 </file>
 
 <file path=word/endnotes.xml><?xml version="1.0" encoding="utf-8"?>
-<w:endnotes xmlns:wpc="http://schemas.microsoft.com/office/word/2010/wordprocessingCanvas" xmlns:mo="http://schemas.microsoft.com/office/mac/office/2008/main" xmlns:mc="http://schemas.openxmlformats.org/markup-compatibility/2006" xmlns:mv="urn:schemas-microsoft-com:mac:vml" xmlns:o="urn:schemas-microsoft-com:office:office" xmlns:r="http://schemas.openxmlformats.org/officeDocument/2006/relationships" xmlns:m="http://schemas.openxmlformats.org/officeDocument/2006/math" xmlns:v="urn:schemas-microsoft-com:vml" xmlns:wp14="http://schemas.microsoft.com/office/word/2010/wordprocessingDrawing" xmlns:wp="http://schemas.openxmlformats.org/drawingml/2006/wordprocessingDrawing" xmlns:w10="urn:schemas-microsoft-com:office:word" xmlns:w="http://schemas.openxmlformats.org/wordprocessingml/2006/main" xmlns:w14="http://schemas.microsoft.com/office/word/2010/wordml" xmlns:wpg="http://schemas.microsoft.com/office/word/2010/wordprocessingGroup" xmlns:wpi="http://schemas.microsoft.com/office/word/2010/wordprocessingInk" xmlns:wne="http://schemas.microsoft.com/office/word/2006/wordml" xmlns:wps="http://schemas.microsoft.com/office/word/2010/wordprocessingShape" mc:Ignorable="w14 wp14">
+<w:endnotes xmlns:wpc="http://schemas.microsoft.com/office/word/2010/wordprocessingCanvas" xmlns:mc="http://schemas.openxmlformats.org/markup-compatibility/2006" xmlns:o="urn:schemas-microsoft-com:office:office" xmlns:r="http://schemas.openxmlformats.org/officeDocument/2006/relationships" xmlns:m="http://schemas.openxmlformats.org/officeDocument/2006/math" xmlns:v="urn:schemas-microsoft-com:vml" xmlns:wp14="http://schemas.microsoft.com/office/word/2010/wordprocessingDrawing" xmlns:wp="http://schemas.openxmlformats.org/drawingml/2006/wordprocessingDrawing" xmlns:w10="urn:schemas-microsoft-com:office:word" xmlns:w="http://schemas.openxmlformats.org/wordprocessingml/2006/main" xmlns:w14="http://schemas.microsoft.com/office/word/2010/wordml" xmlns:w15="http://schemas.microsoft.com/office/word/2012/wordml" xmlns:wpg="http://schemas.microsoft.com/office/word/2010/wordprocessingGroup" xmlns:wpi="http://schemas.microsoft.com/office/word/2010/wordprocessingInk" xmlns:wne="http://schemas.microsoft.com/office/word/2006/wordml" xmlns:wps="http://schemas.microsoft.com/office/word/2010/wordprocessingShape" mc:Ignorable="w14 w15 wp14">
   <w:endnote w:type="separator" w:id="-1">
     <w:p>
       <w:r>
@@ -10886,7 +11586,7 @@
 </file>
 
 <file path=word/footnotes.xml><?xml version="1.0" encoding="utf-8"?>
-<w:footnotes xmlns:wpc="http://schemas.microsoft.com/office/word/2010/wordprocessingCanvas" xmlns:mo="http://schemas.microsoft.com/office/mac/office/2008/main" xmlns:mc="http://schemas.openxmlformats.org/markup-compatibility/2006" xmlns:mv="urn:schemas-microsoft-com:mac:vml" xmlns:o="urn:schemas-microsoft-com:office:office" xmlns:r="http://schemas.openxmlformats.org/officeDocument/2006/relationships" xmlns:m="http://schemas.openxmlformats.org/officeDocument/2006/math" xmlns:v="urn:schemas-microsoft-com:vml" xmlns:wp14="http://schemas.microsoft.com/office/word/2010/wordprocessingDrawing" xmlns:wp="http://schemas.openxmlformats.org/drawingml/2006/wordprocessingDrawing" xmlns:w10="urn:schemas-microsoft-com:office:word" xmlns:w="http://schemas.openxmlformats.org/wordprocessingml/2006/main" xmlns:w14="http://schemas.microsoft.com/office/word/2010/wordml" xmlns:wpg="http://schemas.microsoft.com/office/word/2010/wordprocessingGroup" xmlns:wpi="http://schemas.microsoft.com/office/word/2010/wordprocessingInk" xmlns:wne="http://schemas.microsoft.com/office/word/2006/wordml" xmlns:wps="http://schemas.microsoft.com/office/word/2010/wordprocessingShape" mc:Ignorable="w14 wp14">
+<w:footnotes xmlns:wpc="http://schemas.microsoft.com/office/word/2010/wordprocessingCanvas" xmlns:mc="http://schemas.openxmlformats.org/markup-compatibility/2006" xmlns:o="urn:schemas-microsoft-com:office:office" xmlns:r="http://schemas.openxmlformats.org/officeDocument/2006/relationships" xmlns:m="http://schemas.openxmlformats.org/officeDocument/2006/math" xmlns:v="urn:schemas-microsoft-com:vml" xmlns:wp14="http://schemas.microsoft.com/office/word/2010/wordprocessingDrawing" xmlns:wp="http://schemas.openxmlformats.org/drawingml/2006/wordprocessingDrawing" xmlns:w10="urn:schemas-microsoft-com:office:word" xmlns:w="http://schemas.openxmlformats.org/wordprocessingml/2006/main" xmlns:w14="http://schemas.microsoft.com/office/word/2010/wordml" xmlns:w15="http://schemas.microsoft.com/office/word/2012/wordml" xmlns:wpg="http://schemas.microsoft.com/office/word/2010/wordprocessingGroup" xmlns:wpi="http://schemas.microsoft.com/office/word/2010/wordprocessingInk" xmlns:wne="http://schemas.microsoft.com/office/word/2006/wordml" xmlns:wps="http://schemas.microsoft.com/office/word/2010/wordprocessingShape" mc:Ignorable="w14 w15 wp14">
   <w:footnote w:type="separator" w:id="-1">
     <w:p>
       <w:r>
@@ -10905,7 +11605,7 @@
 </file>
 
 <file path=word/header1.xml><?xml version="1.0" encoding="utf-8"?>
-<w:hdr xmlns:wpc="http://schemas.microsoft.com/office/word/2010/wordprocessingCanvas" xmlns:mo="http://schemas.microsoft.com/office/mac/office/2008/main" xmlns:mc="http://schemas.openxmlformats.org/markup-compatibility/2006" xmlns:mv="urn:schemas-microsoft-com:mac:vml" xmlns:o="urn:schemas-microsoft-com:office:office" xmlns:r="http://schemas.openxmlformats.org/officeDocument/2006/relationships" xmlns:m="http://schemas.openxmlformats.org/officeDocument/2006/math" xmlns:v="urn:schemas-microsoft-com:vml" xmlns:wp14="http://schemas.microsoft.com/office/word/2010/wordprocessingDrawing" xmlns:wp="http://schemas.openxmlformats.org/drawingml/2006/wordprocessingDrawing" xmlns:w10="urn:schemas-microsoft-com:office:word" xmlns:w="http://schemas.openxmlformats.org/wordprocessingml/2006/main" xmlns:w14="http://schemas.microsoft.com/office/word/2010/wordml" xmlns:wpg="http://schemas.microsoft.com/office/word/2010/wordprocessingGroup" xmlns:wpi="http://schemas.microsoft.com/office/word/2010/wordprocessingInk" xmlns:wne="http://schemas.microsoft.com/office/word/2006/wordml" xmlns:wps="http://schemas.microsoft.com/office/word/2010/wordprocessingShape" mc:Ignorable="w14 wp14 mv">
+<w:hdr xmlns:wpc="http://schemas.microsoft.com/office/word/2010/wordprocessingCanvas" xmlns:mc="http://schemas.openxmlformats.org/markup-compatibility/2006" xmlns:o="urn:schemas-microsoft-com:office:office" xmlns:r="http://schemas.openxmlformats.org/officeDocument/2006/relationships" xmlns:m="http://schemas.openxmlformats.org/officeDocument/2006/math" xmlns:v="urn:schemas-microsoft-com:vml" xmlns:wp14="http://schemas.microsoft.com/office/word/2010/wordprocessingDrawing" xmlns:wp="http://schemas.openxmlformats.org/drawingml/2006/wordprocessingDrawing" xmlns:w10="urn:schemas-microsoft-com:office:word" xmlns:w="http://schemas.openxmlformats.org/wordprocessingml/2006/main" xmlns:w14="http://schemas.microsoft.com/office/word/2010/wordml" xmlns:w15="http://schemas.microsoft.com/office/word/2012/wordml" xmlns:wpg="http://schemas.microsoft.com/office/word/2010/wordprocessingGroup" xmlns:wpi="http://schemas.microsoft.com/office/word/2010/wordprocessingInk" xmlns:wne="http://schemas.microsoft.com/office/word/2006/wordml" xmlns:wps="http://schemas.microsoft.com/office/word/2010/wordprocessingShape" mc:Ignorable="w14 w15 wp14">
   <w:p>
     <w:pPr>
       <w:pStyle w:val="Encabezado"/>
@@ -10980,7 +11680,7 @@
 </file>
 
 <file path=word/header10.xml><?xml version="1.0" encoding="utf-8"?>
-<w:hdr xmlns:wpc="http://schemas.microsoft.com/office/word/2010/wordprocessingCanvas" xmlns:mo="http://schemas.microsoft.com/office/mac/office/2008/main" xmlns:mc="http://schemas.openxmlformats.org/markup-compatibility/2006" xmlns:mv="urn:schemas-microsoft-com:mac:vml" xmlns:o="urn:schemas-microsoft-com:office:office" xmlns:r="http://schemas.openxmlformats.org/officeDocument/2006/relationships" xmlns:m="http://schemas.openxmlformats.org/officeDocument/2006/math" xmlns:v="urn:schemas-microsoft-com:vml" xmlns:wp14="http://schemas.microsoft.com/office/word/2010/wordprocessingDrawing" xmlns:wp="http://schemas.openxmlformats.org/drawingml/2006/wordprocessingDrawing" xmlns:w10="urn:schemas-microsoft-com:office:word" xmlns:w="http://schemas.openxmlformats.org/wordprocessingml/2006/main" xmlns:w14="http://schemas.microsoft.com/office/word/2010/wordml" xmlns:wpg="http://schemas.microsoft.com/office/word/2010/wordprocessingGroup" xmlns:wpi="http://schemas.microsoft.com/office/word/2010/wordprocessingInk" xmlns:wne="http://schemas.microsoft.com/office/word/2006/wordml" xmlns:wps="http://schemas.microsoft.com/office/word/2010/wordprocessingShape" mc:Ignorable="w14 wp14 mv">
+<w:hdr xmlns:wpc="http://schemas.microsoft.com/office/word/2010/wordprocessingCanvas" xmlns:mc="http://schemas.openxmlformats.org/markup-compatibility/2006" xmlns:o="urn:schemas-microsoft-com:office:office" xmlns:r="http://schemas.openxmlformats.org/officeDocument/2006/relationships" xmlns:m="http://schemas.openxmlformats.org/officeDocument/2006/math" xmlns:v="urn:schemas-microsoft-com:vml" xmlns:wp14="http://schemas.microsoft.com/office/word/2010/wordprocessingDrawing" xmlns:wp="http://schemas.openxmlformats.org/drawingml/2006/wordprocessingDrawing" xmlns:w10="urn:schemas-microsoft-com:office:word" xmlns:w="http://schemas.openxmlformats.org/wordprocessingml/2006/main" xmlns:w14="http://schemas.microsoft.com/office/word/2010/wordml" xmlns:w15="http://schemas.microsoft.com/office/word/2012/wordml" xmlns:wpg="http://schemas.microsoft.com/office/word/2010/wordprocessingGroup" xmlns:wpi="http://schemas.microsoft.com/office/word/2010/wordprocessingInk" xmlns:wne="http://schemas.microsoft.com/office/word/2006/wordml" xmlns:wps="http://schemas.microsoft.com/office/word/2010/wordprocessingShape" mc:Ignorable="w14 w15 wp14">
   <w:p>
     <w:pPr>
       <w:pStyle w:val="Encabezado"/>
@@ -11055,7 +11755,7 @@
 </file>
 
 <file path=word/header11.xml><?xml version="1.0" encoding="utf-8"?>
-<w:hdr xmlns:wpc="http://schemas.microsoft.com/office/word/2010/wordprocessingCanvas" xmlns:mo="http://schemas.microsoft.com/office/mac/office/2008/main" xmlns:mc="http://schemas.openxmlformats.org/markup-compatibility/2006" xmlns:mv="urn:schemas-microsoft-com:mac:vml" xmlns:o="urn:schemas-microsoft-com:office:office" xmlns:r="http://schemas.openxmlformats.org/officeDocument/2006/relationships" xmlns:m="http://schemas.openxmlformats.org/officeDocument/2006/math" xmlns:v="urn:schemas-microsoft-com:vml" xmlns:wp14="http://schemas.microsoft.com/office/word/2010/wordprocessingDrawing" xmlns:wp="http://schemas.openxmlformats.org/drawingml/2006/wordprocessingDrawing" xmlns:w10="urn:schemas-microsoft-com:office:word" xmlns:w="http://schemas.openxmlformats.org/wordprocessingml/2006/main" xmlns:w14="http://schemas.microsoft.com/office/word/2010/wordml" xmlns:wpg="http://schemas.microsoft.com/office/word/2010/wordprocessingGroup" xmlns:wpi="http://schemas.microsoft.com/office/word/2010/wordprocessingInk" xmlns:wne="http://schemas.microsoft.com/office/word/2006/wordml" xmlns:wps="http://schemas.microsoft.com/office/word/2010/wordprocessingShape" mc:Ignorable="w14 wp14 mv">
+<w:hdr xmlns:wpc="http://schemas.microsoft.com/office/word/2010/wordprocessingCanvas" xmlns:mc="http://schemas.openxmlformats.org/markup-compatibility/2006" xmlns:o="urn:schemas-microsoft-com:office:office" xmlns:r="http://schemas.openxmlformats.org/officeDocument/2006/relationships" xmlns:m="http://schemas.openxmlformats.org/officeDocument/2006/math" xmlns:v="urn:schemas-microsoft-com:vml" xmlns:wp14="http://schemas.microsoft.com/office/word/2010/wordprocessingDrawing" xmlns:wp="http://schemas.openxmlformats.org/drawingml/2006/wordprocessingDrawing" xmlns:w10="urn:schemas-microsoft-com:office:word" xmlns:w="http://schemas.openxmlformats.org/wordprocessingml/2006/main" xmlns:w14="http://schemas.microsoft.com/office/word/2010/wordml" xmlns:w15="http://schemas.microsoft.com/office/word/2012/wordml" xmlns:wpg="http://schemas.microsoft.com/office/word/2010/wordprocessingGroup" xmlns:wpi="http://schemas.microsoft.com/office/word/2010/wordprocessingInk" xmlns:wne="http://schemas.microsoft.com/office/word/2006/wordml" xmlns:wps="http://schemas.microsoft.com/office/word/2010/wordprocessingShape" mc:Ignorable="w14 w15 wp14">
   <w:p>
     <w:pPr>
       <w:pStyle w:val="Encabezado"/>
@@ -11130,7 +11830,7 @@
 </file>
 
 <file path=word/header12.xml><?xml version="1.0" encoding="utf-8"?>
-<w:hdr xmlns:wpc="http://schemas.microsoft.com/office/word/2010/wordprocessingCanvas" xmlns:mo="http://schemas.microsoft.com/office/mac/office/2008/main" xmlns:mc="http://schemas.openxmlformats.org/markup-compatibility/2006" xmlns:mv="urn:schemas-microsoft-com:mac:vml" xmlns:o="urn:schemas-microsoft-com:office:office" xmlns:r="http://schemas.openxmlformats.org/officeDocument/2006/relationships" xmlns:m="http://schemas.openxmlformats.org/officeDocument/2006/math" xmlns:v="urn:schemas-microsoft-com:vml" xmlns:wp14="http://schemas.microsoft.com/office/word/2010/wordprocessingDrawing" xmlns:wp="http://schemas.openxmlformats.org/drawingml/2006/wordprocessingDrawing" xmlns:w10="urn:schemas-microsoft-com:office:word" xmlns:w="http://schemas.openxmlformats.org/wordprocessingml/2006/main" xmlns:w14="http://schemas.microsoft.com/office/word/2010/wordml" xmlns:wpg="http://schemas.microsoft.com/office/word/2010/wordprocessingGroup" xmlns:wpi="http://schemas.microsoft.com/office/word/2010/wordprocessingInk" xmlns:wne="http://schemas.microsoft.com/office/word/2006/wordml" xmlns:wps="http://schemas.microsoft.com/office/word/2010/wordprocessingShape" mc:Ignorable="w14 wp14 mv">
+<w:hdr xmlns:wpc="http://schemas.microsoft.com/office/word/2010/wordprocessingCanvas" xmlns:mc="http://schemas.openxmlformats.org/markup-compatibility/2006" xmlns:o="urn:schemas-microsoft-com:office:office" xmlns:r="http://schemas.openxmlformats.org/officeDocument/2006/relationships" xmlns:m="http://schemas.openxmlformats.org/officeDocument/2006/math" xmlns:v="urn:schemas-microsoft-com:vml" xmlns:wp14="http://schemas.microsoft.com/office/word/2010/wordprocessingDrawing" xmlns:wp="http://schemas.openxmlformats.org/drawingml/2006/wordprocessingDrawing" xmlns:w10="urn:schemas-microsoft-com:office:word" xmlns:w="http://schemas.openxmlformats.org/wordprocessingml/2006/main" xmlns:w14="http://schemas.microsoft.com/office/word/2010/wordml" xmlns:w15="http://schemas.microsoft.com/office/word/2012/wordml" xmlns:wpg="http://schemas.microsoft.com/office/word/2010/wordprocessingGroup" xmlns:wpi="http://schemas.microsoft.com/office/word/2010/wordprocessingInk" xmlns:wne="http://schemas.microsoft.com/office/word/2006/wordml" xmlns:wps="http://schemas.microsoft.com/office/word/2010/wordprocessingShape" mc:Ignorable="w14 w15 wp14">
   <w:p>
     <w:pPr>
       <w:pStyle w:val="Encabezado"/>
@@ -11205,7 +11905,7 @@
 </file>
 
 <file path=word/header13.xml><?xml version="1.0" encoding="utf-8"?>
-<w:hdr xmlns:wpc="http://schemas.microsoft.com/office/word/2010/wordprocessingCanvas" xmlns:mo="http://schemas.microsoft.com/office/mac/office/2008/main" xmlns:mc="http://schemas.openxmlformats.org/markup-compatibility/2006" xmlns:mv="urn:schemas-microsoft-com:mac:vml" xmlns:o="urn:schemas-microsoft-com:office:office" xmlns:r="http://schemas.openxmlformats.org/officeDocument/2006/relationships" xmlns:m="http://schemas.openxmlformats.org/officeDocument/2006/math" xmlns:v="urn:schemas-microsoft-com:vml" xmlns:wp14="http://schemas.microsoft.com/office/word/2010/wordprocessingDrawing" xmlns:wp="http://schemas.openxmlformats.org/drawingml/2006/wordprocessingDrawing" xmlns:w10="urn:schemas-microsoft-com:office:word" xmlns:w="http://schemas.openxmlformats.org/wordprocessingml/2006/main" xmlns:w14="http://schemas.microsoft.com/office/word/2010/wordml" xmlns:wpg="http://schemas.microsoft.com/office/word/2010/wordprocessingGroup" xmlns:wpi="http://schemas.microsoft.com/office/word/2010/wordprocessingInk" xmlns:wne="http://schemas.microsoft.com/office/word/2006/wordml" xmlns:wps="http://schemas.microsoft.com/office/word/2010/wordprocessingShape" mc:Ignorable="w14 wp14 mv">
+<w:hdr xmlns:wpc="http://schemas.microsoft.com/office/word/2010/wordprocessingCanvas" xmlns:mc="http://schemas.openxmlformats.org/markup-compatibility/2006" xmlns:o="urn:schemas-microsoft-com:office:office" xmlns:r="http://schemas.openxmlformats.org/officeDocument/2006/relationships" xmlns:m="http://schemas.openxmlformats.org/officeDocument/2006/math" xmlns:v="urn:schemas-microsoft-com:vml" xmlns:wp14="http://schemas.microsoft.com/office/word/2010/wordprocessingDrawing" xmlns:wp="http://schemas.openxmlformats.org/drawingml/2006/wordprocessingDrawing" xmlns:w10="urn:schemas-microsoft-com:office:word" xmlns:w="http://schemas.openxmlformats.org/wordprocessingml/2006/main" xmlns:w14="http://schemas.microsoft.com/office/word/2010/wordml" xmlns:w15="http://schemas.microsoft.com/office/word/2012/wordml" xmlns:wpg="http://schemas.microsoft.com/office/word/2010/wordprocessingGroup" xmlns:wpi="http://schemas.microsoft.com/office/word/2010/wordprocessingInk" xmlns:wne="http://schemas.microsoft.com/office/word/2006/wordml" xmlns:wps="http://schemas.microsoft.com/office/word/2010/wordprocessingShape" mc:Ignorable="w14 w15 wp14">
   <w:p>
     <w:pPr>
       <w:pStyle w:val="Encabezado"/>
@@ -11280,7 +11980,7 @@
 </file>
 
 <file path=word/header14.xml><?xml version="1.0" encoding="utf-8"?>
-<w:hdr xmlns:wpc="http://schemas.microsoft.com/office/word/2010/wordprocessingCanvas" xmlns:mo="http://schemas.microsoft.com/office/mac/office/2008/main" xmlns:mc="http://schemas.openxmlformats.org/markup-compatibility/2006" xmlns:mv="urn:schemas-microsoft-com:mac:vml" xmlns:o="urn:schemas-microsoft-com:office:office" xmlns:r="http://schemas.openxmlformats.org/officeDocument/2006/relationships" xmlns:m="http://schemas.openxmlformats.org/officeDocument/2006/math" xmlns:v="urn:schemas-microsoft-com:vml" xmlns:wp14="http://schemas.microsoft.com/office/word/2010/wordprocessingDrawing" xmlns:wp="http://schemas.openxmlformats.org/drawingml/2006/wordprocessingDrawing" xmlns:w10="urn:schemas-microsoft-com:office:word" xmlns:w="http://schemas.openxmlformats.org/wordprocessingml/2006/main" xmlns:w14="http://schemas.microsoft.com/office/word/2010/wordml" xmlns:wpg="http://schemas.microsoft.com/office/word/2010/wordprocessingGroup" xmlns:wpi="http://schemas.microsoft.com/office/word/2010/wordprocessingInk" xmlns:wne="http://schemas.microsoft.com/office/word/2006/wordml" xmlns:wps="http://schemas.microsoft.com/office/word/2010/wordprocessingShape" mc:Ignorable="w14 wp14 mv">
+<w:hdr xmlns:wpc="http://schemas.microsoft.com/office/word/2010/wordprocessingCanvas" xmlns:mc="http://schemas.openxmlformats.org/markup-compatibility/2006" xmlns:o="urn:schemas-microsoft-com:office:office" xmlns:r="http://schemas.openxmlformats.org/officeDocument/2006/relationships" xmlns:m="http://schemas.openxmlformats.org/officeDocument/2006/math" xmlns:v="urn:schemas-microsoft-com:vml" xmlns:wp14="http://schemas.microsoft.com/office/word/2010/wordprocessingDrawing" xmlns:wp="http://schemas.openxmlformats.org/drawingml/2006/wordprocessingDrawing" xmlns:w10="urn:schemas-microsoft-com:office:word" xmlns:w="http://schemas.openxmlformats.org/wordprocessingml/2006/main" xmlns:w14="http://schemas.microsoft.com/office/word/2010/wordml" xmlns:w15="http://schemas.microsoft.com/office/word/2012/wordml" xmlns:wpg="http://schemas.microsoft.com/office/word/2010/wordprocessingGroup" xmlns:wpi="http://schemas.microsoft.com/office/word/2010/wordprocessingInk" xmlns:wne="http://schemas.microsoft.com/office/word/2006/wordml" xmlns:wps="http://schemas.microsoft.com/office/word/2010/wordprocessingShape" mc:Ignorable="w14 w15 wp14">
   <w:p>
     <w:pPr>
       <w:pStyle w:val="Encabezado"/>
@@ -11355,7 +12055,7 @@
 </file>
 
 <file path=word/header15.xml><?xml version="1.0" encoding="utf-8"?>
-<w:hdr xmlns:wpc="http://schemas.microsoft.com/office/word/2010/wordprocessingCanvas" xmlns:mo="http://schemas.microsoft.com/office/mac/office/2008/main" xmlns:mc="http://schemas.openxmlformats.org/markup-compatibility/2006" xmlns:mv="urn:schemas-microsoft-com:mac:vml" xmlns:o="urn:schemas-microsoft-com:office:office" xmlns:r="http://schemas.openxmlformats.org/officeDocument/2006/relationships" xmlns:m="http://schemas.openxmlformats.org/officeDocument/2006/math" xmlns:v="urn:schemas-microsoft-com:vml" xmlns:wp14="http://schemas.microsoft.com/office/word/2010/wordprocessingDrawing" xmlns:wp="http://schemas.openxmlformats.org/drawingml/2006/wordprocessingDrawing" xmlns:w10="urn:schemas-microsoft-com:office:word" xmlns:w="http://schemas.openxmlformats.org/wordprocessingml/2006/main" xmlns:w14="http://schemas.microsoft.com/office/word/2010/wordml" xmlns:wpg="http://schemas.microsoft.com/office/word/2010/wordprocessingGroup" xmlns:wpi="http://schemas.microsoft.com/office/word/2010/wordprocessingInk" xmlns:wne="http://schemas.microsoft.com/office/word/2006/wordml" xmlns:wps="http://schemas.microsoft.com/office/word/2010/wordprocessingShape" mc:Ignorable="w14 wp14 mv">
+<w:hdr xmlns:wpc="http://schemas.microsoft.com/office/word/2010/wordprocessingCanvas" xmlns:mc="http://schemas.openxmlformats.org/markup-compatibility/2006" xmlns:o="urn:schemas-microsoft-com:office:office" xmlns:r="http://schemas.openxmlformats.org/officeDocument/2006/relationships" xmlns:m="http://schemas.openxmlformats.org/officeDocument/2006/math" xmlns:v="urn:schemas-microsoft-com:vml" xmlns:wp14="http://schemas.microsoft.com/office/word/2010/wordprocessingDrawing" xmlns:wp="http://schemas.openxmlformats.org/drawingml/2006/wordprocessingDrawing" xmlns:w10="urn:schemas-microsoft-com:office:word" xmlns:w="http://schemas.openxmlformats.org/wordprocessingml/2006/main" xmlns:w14="http://schemas.microsoft.com/office/word/2010/wordml" xmlns:w15="http://schemas.microsoft.com/office/word/2012/wordml" xmlns:wpg="http://schemas.microsoft.com/office/word/2010/wordprocessingGroup" xmlns:wpi="http://schemas.microsoft.com/office/word/2010/wordprocessingInk" xmlns:wne="http://schemas.microsoft.com/office/word/2006/wordml" xmlns:wps="http://schemas.microsoft.com/office/word/2010/wordprocessingShape" mc:Ignorable="w14 w15 wp14">
   <w:p>
     <w:pPr>
       <w:pStyle w:val="Encabezado"/>
@@ -11430,7 +12130,7 @@
 </file>
 
 <file path=word/header16.xml><?xml version="1.0" encoding="utf-8"?>
-<w:hdr xmlns:wpc="http://schemas.microsoft.com/office/word/2010/wordprocessingCanvas" xmlns:mo="http://schemas.microsoft.com/office/mac/office/2008/main" xmlns:mc="http://schemas.openxmlformats.org/markup-compatibility/2006" xmlns:mv="urn:schemas-microsoft-com:mac:vml" xmlns:o="urn:schemas-microsoft-com:office:office" xmlns:r="http://schemas.openxmlformats.org/officeDocument/2006/relationships" xmlns:m="http://schemas.openxmlformats.org/officeDocument/2006/math" xmlns:v="urn:schemas-microsoft-com:vml" xmlns:wp14="http://schemas.microsoft.com/office/word/2010/wordprocessingDrawing" xmlns:wp="http://schemas.openxmlformats.org/drawingml/2006/wordprocessingDrawing" xmlns:w10="urn:schemas-microsoft-com:office:word" xmlns:w="http://schemas.openxmlformats.org/wordprocessingml/2006/main" xmlns:w14="http://schemas.microsoft.com/office/word/2010/wordml" xmlns:wpg="http://schemas.microsoft.com/office/word/2010/wordprocessingGroup" xmlns:wpi="http://schemas.microsoft.com/office/word/2010/wordprocessingInk" xmlns:wne="http://schemas.microsoft.com/office/word/2006/wordml" xmlns:wps="http://schemas.microsoft.com/office/word/2010/wordprocessingShape" mc:Ignorable="w14 wp14 mv">
+<w:hdr xmlns:wpc="http://schemas.microsoft.com/office/word/2010/wordprocessingCanvas" xmlns:mc="http://schemas.openxmlformats.org/markup-compatibility/2006" xmlns:o="urn:schemas-microsoft-com:office:office" xmlns:r="http://schemas.openxmlformats.org/officeDocument/2006/relationships" xmlns:m="http://schemas.openxmlformats.org/officeDocument/2006/math" xmlns:v="urn:schemas-microsoft-com:vml" xmlns:wp14="http://schemas.microsoft.com/office/word/2010/wordprocessingDrawing" xmlns:wp="http://schemas.openxmlformats.org/drawingml/2006/wordprocessingDrawing" xmlns:w10="urn:schemas-microsoft-com:office:word" xmlns:w="http://schemas.openxmlformats.org/wordprocessingml/2006/main" xmlns:w14="http://schemas.microsoft.com/office/word/2010/wordml" xmlns:w15="http://schemas.microsoft.com/office/word/2012/wordml" xmlns:wpg="http://schemas.microsoft.com/office/word/2010/wordprocessingGroup" xmlns:wpi="http://schemas.microsoft.com/office/word/2010/wordprocessingInk" xmlns:wne="http://schemas.microsoft.com/office/word/2006/wordml" xmlns:wps="http://schemas.microsoft.com/office/word/2010/wordprocessingShape" mc:Ignorable="w14 w15 wp14">
   <w:p>
     <w:pPr>
       <w:pStyle w:val="Encabezado"/>
@@ -11505,7 +12205,7 @@
 </file>
 
 <file path=word/header17.xml><?xml version="1.0" encoding="utf-8"?>
-<w:hdr xmlns:wpc="http://schemas.microsoft.com/office/word/2010/wordprocessingCanvas" xmlns:mo="http://schemas.microsoft.com/office/mac/office/2008/main" xmlns:mc="http://schemas.openxmlformats.org/markup-compatibility/2006" xmlns:mv="urn:schemas-microsoft-com:mac:vml" xmlns:o="urn:schemas-microsoft-com:office:office" xmlns:r="http://schemas.openxmlformats.org/officeDocument/2006/relationships" xmlns:m="http://schemas.openxmlformats.org/officeDocument/2006/math" xmlns:v="urn:schemas-microsoft-com:vml" xmlns:wp14="http://schemas.microsoft.com/office/word/2010/wordprocessingDrawing" xmlns:wp="http://schemas.openxmlformats.org/drawingml/2006/wordprocessingDrawing" xmlns:w10="urn:schemas-microsoft-com:office:word" xmlns:w="http://schemas.openxmlformats.org/wordprocessingml/2006/main" xmlns:w14="http://schemas.microsoft.com/office/word/2010/wordml" xmlns:wpg="http://schemas.microsoft.com/office/word/2010/wordprocessingGroup" xmlns:wpi="http://schemas.microsoft.com/office/word/2010/wordprocessingInk" xmlns:wne="http://schemas.microsoft.com/office/word/2006/wordml" xmlns:wps="http://schemas.microsoft.com/office/word/2010/wordprocessingShape" mc:Ignorable="w14 wp14 mv">
+<w:hdr xmlns:wpc="http://schemas.microsoft.com/office/word/2010/wordprocessingCanvas" xmlns:mc="http://schemas.openxmlformats.org/markup-compatibility/2006" xmlns:o="urn:schemas-microsoft-com:office:office" xmlns:r="http://schemas.openxmlformats.org/officeDocument/2006/relationships" xmlns:m="http://schemas.openxmlformats.org/officeDocument/2006/math" xmlns:v="urn:schemas-microsoft-com:vml" xmlns:wp14="http://schemas.microsoft.com/office/word/2010/wordprocessingDrawing" xmlns:wp="http://schemas.openxmlformats.org/drawingml/2006/wordprocessingDrawing" xmlns:w10="urn:schemas-microsoft-com:office:word" xmlns:w="http://schemas.openxmlformats.org/wordprocessingml/2006/main" xmlns:w14="http://schemas.microsoft.com/office/word/2010/wordml" xmlns:w15="http://schemas.microsoft.com/office/word/2012/wordml" xmlns:wpg="http://schemas.microsoft.com/office/word/2010/wordprocessingGroup" xmlns:wpi="http://schemas.microsoft.com/office/word/2010/wordprocessingInk" xmlns:wne="http://schemas.microsoft.com/office/word/2006/wordml" xmlns:wps="http://schemas.microsoft.com/office/word/2010/wordprocessingShape" mc:Ignorable="w14 w15 wp14">
   <w:p>
     <w:pPr>
       <w:pStyle w:val="Encabezado"/>
@@ -11580,7 +12280,7 @@
 </file>
 
 <file path=word/header18.xml><?xml version="1.0" encoding="utf-8"?>
-<w:hdr xmlns:wpc="http://schemas.microsoft.com/office/word/2010/wordprocessingCanvas" xmlns:mo="http://schemas.microsoft.com/office/mac/office/2008/main" xmlns:mc="http://schemas.openxmlformats.org/markup-compatibility/2006" xmlns:mv="urn:schemas-microsoft-com:mac:vml" xmlns:o="urn:schemas-microsoft-com:office:office" xmlns:r="http://schemas.openxmlformats.org/officeDocument/2006/relationships" xmlns:m="http://schemas.openxmlformats.org/officeDocument/2006/math" xmlns:v="urn:schemas-microsoft-com:vml" xmlns:wp14="http://schemas.microsoft.com/office/word/2010/wordprocessingDrawing" xmlns:wp="http://schemas.openxmlformats.org/drawingml/2006/wordprocessingDrawing" xmlns:w10="urn:schemas-microsoft-com:office:word" xmlns:w="http://schemas.openxmlformats.org/wordprocessingml/2006/main" xmlns:w14="http://schemas.microsoft.com/office/word/2010/wordml" xmlns:wpg="http://schemas.microsoft.com/office/word/2010/wordprocessingGroup" xmlns:wpi="http://schemas.microsoft.com/office/word/2010/wordprocessingInk" xmlns:wne="http://schemas.microsoft.com/office/word/2006/wordml" xmlns:wps="http://schemas.microsoft.com/office/word/2010/wordprocessingShape" mc:Ignorable="w14 wp14 mv">
+<w:hdr xmlns:wpc="http://schemas.microsoft.com/office/word/2010/wordprocessingCanvas" xmlns:mc="http://schemas.openxmlformats.org/markup-compatibility/2006" xmlns:o="urn:schemas-microsoft-com:office:office" xmlns:r="http://schemas.openxmlformats.org/officeDocument/2006/relationships" xmlns:m="http://schemas.openxmlformats.org/officeDocument/2006/math" xmlns:v="urn:schemas-microsoft-com:vml" xmlns:wp14="http://schemas.microsoft.com/office/word/2010/wordprocessingDrawing" xmlns:wp="http://schemas.openxmlformats.org/drawingml/2006/wordprocessingDrawing" xmlns:w10="urn:schemas-microsoft-com:office:word" xmlns:w="http://schemas.openxmlformats.org/wordprocessingml/2006/main" xmlns:w14="http://schemas.microsoft.com/office/word/2010/wordml" xmlns:w15="http://schemas.microsoft.com/office/word/2012/wordml" xmlns:wpg="http://schemas.microsoft.com/office/word/2010/wordprocessingGroup" xmlns:wpi="http://schemas.microsoft.com/office/word/2010/wordprocessingInk" xmlns:wne="http://schemas.microsoft.com/office/word/2006/wordml" xmlns:wps="http://schemas.microsoft.com/office/word/2010/wordprocessingShape" mc:Ignorable="w14 w15 wp14">
   <w:p>
     <w:pPr>
       <w:pStyle w:val="Encabezado"/>
@@ -11655,7 +12355,7 @@
 </file>
 
 <file path=word/header19.xml><?xml version="1.0" encoding="utf-8"?>
-<w:hdr xmlns:wpc="http://schemas.microsoft.com/office/word/2010/wordprocessingCanvas" xmlns:mo="http://schemas.microsoft.com/office/mac/office/2008/main" xmlns:mc="http://schemas.openxmlformats.org/markup-compatibility/2006" xmlns:mv="urn:schemas-microsoft-com:mac:vml" xmlns:o="urn:schemas-microsoft-com:office:office" xmlns:r="http://schemas.openxmlformats.org/officeDocument/2006/relationships" xmlns:m="http://schemas.openxmlformats.org/officeDocument/2006/math" xmlns:v="urn:schemas-microsoft-com:vml" xmlns:wp14="http://schemas.microsoft.com/office/word/2010/wordprocessingDrawing" xmlns:wp="http://schemas.openxmlformats.org/drawingml/2006/wordprocessingDrawing" xmlns:w10="urn:schemas-microsoft-com:office:word" xmlns:w="http://schemas.openxmlformats.org/wordprocessingml/2006/main" xmlns:w14="http://schemas.microsoft.com/office/word/2010/wordml" xmlns:wpg="http://schemas.microsoft.com/office/word/2010/wordprocessingGroup" xmlns:wpi="http://schemas.microsoft.com/office/word/2010/wordprocessingInk" xmlns:wne="http://schemas.microsoft.com/office/word/2006/wordml" xmlns:wps="http://schemas.microsoft.com/office/word/2010/wordprocessingShape" mc:Ignorable="w14 wp14 mv">
+<w:hdr xmlns:wpc="http://schemas.microsoft.com/office/word/2010/wordprocessingCanvas" xmlns:mc="http://schemas.openxmlformats.org/markup-compatibility/2006" xmlns:o="urn:schemas-microsoft-com:office:office" xmlns:r="http://schemas.openxmlformats.org/officeDocument/2006/relationships" xmlns:m="http://schemas.openxmlformats.org/officeDocument/2006/math" xmlns:v="urn:schemas-microsoft-com:vml" xmlns:wp14="http://schemas.microsoft.com/office/word/2010/wordprocessingDrawing" xmlns:wp="http://schemas.openxmlformats.org/drawingml/2006/wordprocessingDrawing" xmlns:w10="urn:schemas-microsoft-com:office:word" xmlns:w="http://schemas.openxmlformats.org/wordprocessingml/2006/main" xmlns:w14="http://schemas.microsoft.com/office/word/2010/wordml" xmlns:w15="http://schemas.microsoft.com/office/word/2012/wordml" xmlns:wpg="http://schemas.microsoft.com/office/word/2010/wordprocessingGroup" xmlns:wpi="http://schemas.microsoft.com/office/word/2010/wordprocessingInk" xmlns:wne="http://schemas.microsoft.com/office/word/2006/wordml" xmlns:wps="http://schemas.microsoft.com/office/word/2010/wordprocessingShape" mc:Ignorable="w14 w15 wp14">
   <w:p>
     <w:pPr>
       <w:pStyle w:val="Encabezado"/>
@@ -11730,7 +12430,7 @@
 </file>
 
 <file path=word/header2.xml><?xml version="1.0" encoding="utf-8"?>
-<w:hdr xmlns:wpc="http://schemas.microsoft.com/office/word/2010/wordprocessingCanvas" xmlns:mo="http://schemas.microsoft.com/office/mac/office/2008/main" xmlns:mc="http://schemas.openxmlformats.org/markup-compatibility/2006" xmlns:mv="urn:schemas-microsoft-com:mac:vml" xmlns:o="urn:schemas-microsoft-com:office:office" xmlns:r="http://schemas.openxmlformats.org/officeDocument/2006/relationships" xmlns:m="http://schemas.openxmlformats.org/officeDocument/2006/math" xmlns:v="urn:schemas-microsoft-com:vml" xmlns:wp14="http://schemas.microsoft.com/office/word/2010/wordprocessingDrawing" xmlns:wp="http://schemas.openxmlformats.org/drawingml/2006/wordprocessingDrawing" xmlns:w10="urn:schemas-microsoft-com:office:word" xmlns:w="http://schemas.openxmlformats.org/wordprocessingml/2006/main" xmlns:w14="http://schemas.microsoft.com/office/word/2010/wordml" xmlns:wpg="http://schemas.microsoft.com/office/word/2010/wordprocessingGroup" xmlns:wpi="http://schemas.microsoft.com/office/word/2010/wordprocessingInk" xmlns:wne="http://schemas.microsoft.com/office/word/2006/wordml" xmlns:wps="http://schemas.microsoft.com/office/word/2010/wordprocessingShape" mc:Ignorable="w14 wp14 mv">
+<w:hdr xmlns:wpc="http://schemas.microsoft.com/office/word/2010/wordprocessingCanvas" xmlns:mc="http://schemas.openxmlformats.org/markup-compatibility/2006" xmlns:o="urn:schemas-microsoft-com:office:office" xmlns:r="http://schemas.openxmlformats.org/officeDocument/2006/relationships" xmlns:m="http://schemas.openxmlformats.org/officeDocument/2006/math" xmlns:v="urn:schemas-microsoft-com:vml" xmlns:wp14="http://schemas.microsoft.com/office/word/2010/wordprocessingDrawing" xmlns:wp="http://schemas.openxmlformats.org/drawingml/2006/wordprocessingDrawing" xmlns:w10="urn:schemas-microsoft-com:office:word" xmlns:w="http://schemas.openxmlformats.org/wordprocessingml/2006/main" xmlns:w14="http://schemas.microsoft.com/office/word/2010/wordml" xmlns:w15="http://schemas.microsoft.com/office/word/2012/wordml" xmlns:wpg="http://schemas.microsoft.com/office/word/2010/wordprocessingGroup" xmlns:wpi="http://schemas.microsoft.com/office/word/2010/wordprocessingInk" xmlns:wne="http://schemas.microsoft.com/office/word/2006/wordml" xmlns:wps="http://schemas.microsoft.com/office/word/2010/wordprocessingShape" mc:Ignorable="w14 w15 wp14">
   <w:p>
     <w:pPr>
       <w:pStyle w:val="Encabezado"/>
@@ -11805,7 +12505,7 @@
 </file>
 
 <file path=word/header20.xml><?xml version="1.0" encoding="utf-8"?>
-<w:hdr xmlns:wpc="http://schemas.microsoft.com/office/word/2010/wordprocessingCanvas" xmlns:mo="http://schemas.microsoft.com/office/mac/office/2008/main" xmlns:mc="http://schemas.openxmlformats.org/markup-compatibility/2006" xmlns:mv="urn:schemas-microsoft-com:mac:vml" xmlns:o="urn:schemas-microsoft-com:office:office" xmlns:r="http://schemas.openxmlformats.org/officeDocument/2006/relationships" xmlns:m="http://schemas.openxmlformats.org/officeDocument/2006/math" xmlns:v="urn:schemas-microsoft-com:vml" xmlns:wp14="http://schemas.microsoft.com/office/word/2010/wordprocessingDrawing" xmlns:wp="http://schemas.openxmlformats.org/drawingml/2006/wordprocessingDrawing" xmlns:w10="urn:schemas-microsoft-com:office:word" xmlns:w="http://schemas.openxmlformats.org/wordprocessingml/2006/main" xmlns:w14="http://schemas.microsoft.com/office/word/2010/wordml" xmlns:wpg="http://schemas.microsoft.com/office/word/2010/wordprocessingGroup" xmlns:wpi="http://schemas.microsoft.com/office/word/2010/wordprocessingInk" xmlns:wne="http://schemas.microsoft.com/office/word/2006/wordml" xmlns:wps="http://schemas.microsoft.com/office/word/2010/wordprocessingShape" mc:Ignorable="w14 wp14 mv">
+<w:hdr xmlns:wpc="http://schemas.microsoft.com/office/word/2010/wordprocessingCanvas" xmlns:mc="http://schemas.openxmlformats.org/markup-compatibility/2006" xmlns:o="urn:schemas-microsoft-com:office:office" xmlns:r="http://schemas.openxmlformats.org/officeDocument/2006/relationships" xmlns:m="http://schemas.openxmlformats.org/officeDocument/2006/math" xmlns:v="urn:schemas-microsoft-com:vml" xmlns:wp14="http://schemas.microsoft.com/office/word/2010/wordprocessingDrawing" xmlns:wp="http://schemas.openxmlformats.org/drawingml/2006/wordprocessingDrawing" xmlns:w10="urn:schemas-microsoft-com:office:word" xmlns:w="http://schemas.openxmlformats.org/wordprocessingml/2006/main" xmlns:w14="http://schemas.microsoft.com/office/word/2010/wordml" xmlns:w15="http://schemas.microsoft.com/office/word/2012/wordml" xmlns:wpg="http://schemas.microsoft.com/office/word/2010/wordprocessingGroup" xmlns:wpi="http://schemas.microsoft.com/office/word/2010/wordprocessingInk" xmlns:wne="http://schemas.microsoft.com/office/word/2006/wordml" xmlns:wps="http://schemas.microsoft.com/office/word/2010/wordprocessingShape" mc:Ignorable="w14 w15 wp14">
   <w:p>
     <w:pPr>
       <w:pStyle w:val="Encabezado"/>
@@ -11880,7 +12580,7 @@
 </file>
 
 <file path=word/header21.xml><?xml version="1.0" encoding="utf-8"?>
-<w:hdr xmlns:wpc="http://schemas.microsoft.com/office/word/2010/wordprocessingCanvas" xmlns:mo="http://schemas.microsoft.com/office/mac/office/2008/main" xmlns:mc="http://schemas.openxmlformats.org/markup-compatibility/2006" xmlns:mv="urn:schemas-microsoft-com:mac:vml" xmlns:o="urn:schemas-microsoft-com:office:office" xmlns:r="http://schemas.openxmlformats.org/officeDocument/2006/relationships" xmlns:m="http://schemas.openxmlformats.org/officeDocument/2006/math" xmlns:v="urn:schemas-microsoft-com:vml" xmlns:wp14="http://schemas.microsoft.com/office/word/2010/wordprocessingDrawing" xmlns:wp="http://schemas.openxmlformats.org/drawingml/2006/wordprocessingDrawing" xmlns:w10="urn:schemas-microsoft-com:office:word" xmlns:w="http://schemas.openxmlformats.org/wordprocessingml/2006/main" xmlns:w14="http://schemas.microsoft.com/office/word/2010/wordml" xmlns:wpg="http://schemas.microsoft.com/office/word/2010/wordprocessingGroup" xmlns:wpi="http://schemas.microsoft.com/office/word/2010/wordprocessingInk" xmlns:wne="http://schemas.microsoft.com/office/word/2006/wordml" xmlns:wps="http://schemas.microsoft.com/office/word/2010/wordprocessingShape" mc:Ignorable="w14 wp14 mv">
+<w:hdr xmlns:wpc="http://schemas.microsoft.com/office/word/2010/wordprocessingCanvas" xmlns:mc="http://schemas.openxmlformats.org/markup-compatibility/2006" xmlns:o="urn:schemas-microsoft-com:office:office" xmlns:r="http://schemas.openxmlformats.org/officeDocument/2006/relationships" xmlns:m="http://schemas.openxmlformats.org/officeDocument/2006/math" xmlns:v="urn:schemas-microsoft-com:vml" xmlns:wp14="http://schemas.microsoft.com/office/word/2010/wordprocessingDrawing" xmlns:wp="http://schemas.openxmlformats.org/drawingml/2006/wordprocessingDrawing" xmlns:w10="urn:schemas-microsoft-com:office:word" xmlns:w="http://schemas.openxmlformats.org/wordprocessingml/2006/main" xmlns:w14="http://schemas.microsoft.com/office/word/2010/wordml" xmlns:w15="http://schemas.microsoft.com/office/word/2012/wordml" xmlns:wpg="http://schemas.microsoft.com/office/word/2010/wordprocessingGroup" xmlns:wpi="http://schemas.microsoft.com/office/word/2010/wordprocessingInk" xmlns:wne="http://schemas.microsoft.com/office/word/2006/wordml" xmlns:wps="http://schemas.microsoft.com/office/word/2010/wordprocessingShape" mc:Ignorable="w14 w15 wp14">
   <w:p>
     <w:pPr>
       <w:pStyle w:val="Encabezado"/>
@@ -11955,7 +12655,7 @@
 </file>
 
 <file path=word/header22.xml><?xml version="1.0" encoding="utf-8"?>
-<w:hdr xmlns:wpc="http://schemas.microsoft.com/office/word/2010/wordprocessingCanvas" xmlns:mo="http://schemas.microsoft.com/office/mac/office/2008/main" xmlns:mc="http://schemas.openxmlformats.org/markup-compatibility/2006" xmlns:mv="urn:schemas-microsoft-com:mac:vml" xmlns:o="urn:schemas-microsoft-com:office:office" xmlns:r="http://schemas.openxmlformats.org/officeDocument/2006/relationships" xmlns:m="http://schemas.openxmlformats.org/officeDocument/2006/math" xmlns:v="urn:schemas-microsoft-com:vml" xmlns:wp14="http://schemas.microsoft.com/office/word/2010/wordprocessingDrawing" xmlns:wp="http://schemas.openxmlformats.org/drawingml/2006/wordprocessingDrawing" xmlns:w10="urn:schemas-microsoft-com:office:word" xmlns:w="http://schemas.openxmlformats.org/wordprocessingml/2006/main" xmlns:w14="http://schemas.microsoft.com/office/word/2010/wordml" xmlns:wpg="http://schemas.microsoft.com/office/word/2010/wordprocessingGroup" xmlns:wpi="http://schemas.microsoft.com/office/word/2010/wordprocessingInk" xmlns:wne="http://schemas.microsoft.com/office/word/2006/wordml" xmlns:wps="http://schemas.microsoft.com/office/word/2010/wordprocessingShape" mc:Ignorable="w14 wp14 mv">
+<w:hdr xmlns:wpc="http://schemas.microsoft.com/office/word/2010/wordprocessingCanvas" xmlns:mc="http://schemas.openxmlformats.org/markup-compatibility/2006" xmlns:o="urn:schemas-microsoft-com:office:office" xmlns:r="http://schemas.openxmlformats.org/officeDocument/2006/relationships" xmlns:m="http://schemas.openxmlformats.org/officeDocument/2006/math" xmlns:v="urn:schemas-microsoft-com:vml" xmlns:wp14="http://schemas.microsoft.com/office/word/2010/wordprocessingDrawing" xmlns:wp="http://schemas.openxmlformats.org/drawingml/2006/wordprocessingDrawing" xmlns:w10="urn:schemas-microsoft-com:office:word" xmlns:w="http://schemas.openxmlformats.org/wordprocessingml/2006/main" xmlns:w14="http://schemas.microsoft.com/office/word/2010/wordml" xmlns:w15="http://schemas.microsoft.com/office/word/2012/wordml" xmlns:wpg="http://schemas.microsoft.com/office/word/2010/wordprocessingGroup" xmlns:wpi="http://schemas.microsoft.com/office/word/2010/wordprocessingInk" xmlns:wne="http://schemas.microsoft.com/office/word/2006/wordml" xmlns:wps="http://schemas.microsoft.com/office/word/2010/wordprocessingShape" mc:Ignorable="w14 w15 wp14">
   <w:p>
     <w:pPr>
       <w:pStyle w:val="Encabezado"/>
@@ -12030,7 +12730,7 @@
 </file>
 
 <file path=word/header23.xml><?xml version="1.0" encoding="utf-8"?>
-<w:hdr xmlns:wpc="http://schemas.microsoft.com/office/word/2010/wordprocessingCanvas" xmlns:mo="http://schemas.microsoft.com/office/mac/office/2008/main" xmlns:mc="http://schemas.openxmlformats.org/markup-compatibility/2006" xmlns:mv="urn:schemas-microsoft-com:mac:vml" xmlns:o="urn:schemas-microsoft-com:office:office" xmlns:r="http://schemas.openxmlformats.org/officeDocument/2006/relationships" xmlns:m="http://schemas.openxmlformats.org/officeDocument/2006/math" xmlns:v="urn:schemas-microsoft-com:vml" xmlns:wp14="http://schemas.microsoft.com/office/word/2010/wordprocessingDrawing" xmlns:wp="http://schemas.openxmlformats.org/drawingml/2006/wordprocessingDrawing" xmlns:w10="urn:schemas-microsoft-com:office:word" xmlns:w="http://schemas.openxmlformats.org/wordprocessingml/2006/main" xmlns:w14="http://schemas.microsoft.com/office/word/2010/wordml" xmlns:wpg="http://schemas.microsoft.com/office/word/2010/wordprocessingGroup" xmlns:wpi="http://schemas.microsoft.com/office/word/2010/wordprocessingInk" xmlns:wne="http://schemas.microsoft.com/office/word/2006/wordml" xmlns:wps="http://schemas.microsoft.com/office/word/2010/wordprocessingShape" mc:Ignorable="w14 wp14 mv">
+<w:hdr xmlns:wpc="http://schemas.microsoft.com/office/word/2010/wordprocessingCanvas" xmlns:mc="http://schemas.openxmlformats.org/markup-compatibility/2006" xmlns:o="urn:schemas-microsoft-com:office:office" xmlns:r="http://schemas.openxmlformats.org/officeDocument/2006/relationships" xmlns:m="http://schemas.openxmlformats.org/officeDocument/2006/math" xmlns:v="urn:schemas-microsoft-com:vml" xmlns:wp14="http://schemas.microsoft.com/office/word/2010/wordprocessingDrawing" xmlns:wp="http://schemas.openxmlformats.org/drawingml/2006/wordprocessingDrawing" xmlns:w10="urn:schemas-microsoft-com:office:word" xmlns:w="http://schemas.openxmlformats.org/wordprocessingml/2006/main" xmlns:w14="http://schemas.microsoft.com/office/word/2010/wordml" xmlns:w15="http://schemas.microsoft.com/office/word/2012/wordml" xmlns:wpg="http://schemas.microsoft.com/office/word/2010/wordprocessingGroup" xmlns:wpi="http://schemas.microsoft.com/office/word/2010/wordprocessingInk" xmlns:wne="http://schemas.microsoft.com/office/word/2006/wordml" xmlns:wps="http://schemas.microsoft.com/office/word/2010/wordprocessingShape" mc:Ignorable="w14 w15 wp14">
   <w:p>
     <w:pPr>
       <w:pStyle w:val="Encabezado"/>
@@ -12105,7 +12805,7 @@
 </file>
 
 <file path=word/header24.xml><?xml version="1.0" encoding="utf-8"?>
-<w:hdr xmlns:wpc="http://schemas.microsoft.com/office/word/2010/wordprocessingCanvas" xmlns:mo="http://schemas.microsoft.com/office/mac/office/2008/main" xmlns:mc="http://schemas.openxmlformats.org/markup-compatibility/2006" xmlns:mv="urn:schemas-microsoft-com:mac:vml" xmlns:o="urn:schemas-microsoft-com:office:office" xmlns:r="http://schemas.openxmlformats.org/officeDocument/2006/relationships" xmlns:m="http://schemas.openxmlformats.org/officeDocument/2006/math" xmlns:v="urn:schemas-microsoft-com:vml" xmlns:wp14="http://schemas.microsoft.com/office/word/2010/wordprocessingDrawing" xmlns:wp="http://schemas.openxmlformats.org/drawingml/2006/wordprocessingDrawing" xmlns:w10="urn:schemas-microsoft-com:office:word" xmlns:w="http://schemas.openxmlformats.org/wordprocessingml/2006/main" xmlns:w14="http://schemas.microsoft.com/office/word/2010/wordml" xmlns:wpg="http://schemas.microsoft.com/office/word/2010/wordprocessingGroup" xmlns:wpi="http://schemas.microsoft.com/office/word/2010/wordprocessingInk" xmlns:wne="http://schemas.microsoft.com/office/word/2006/wordml" xmlns:wps="http://schemas.microsoft.com/office/word/2010/wordprocessingShape" mc:Ignorable="w14 wp14 mv">
+<w:hdr xmlns:wpc="http://schemas.microsoft.com/office/word/2010/wordprocessingCanvas" xmlns:mc="http://schemas.openxmlformats.org/markup-compatibility/2006" xmlns:o="urn:schemas-microsoft-com:office:office" xmlns:r="http://schemas.openxmlformats.org/officeDocument/2006/relationships" xmlns:m="http://schemas.openxmlformats.org/officeDocument/2006/math" xmlns:v="urn:schemas-microsoft-com:vml" xmlns:wp14="http://schemas.microsoft.com/office/word/2010/wordprocessingDrawing" xmlns:wp="http://schemas.openxmlformats.org/drawingml/2006/wordprocessingDrawing" xmlns:w10="urn:schemas-microsoft-com:office:word" xmlns:w="http://schemas.openxmlformats.org/wordprocessingml/2006/main" xmlns:w14="http://schemas.microsoft.com/office/word/2010/wordml" xmlns:w15="http://schemas.microsoft.com/office/word/2012/wordml" xmlns:wpg="http://schemas.microsoft.com/office/word/2010/wordprocessingGroup" xmlns:wpi="http://schemas.microsoft.com/office/word/2010/wordprocessingInk" xmlns:wne="http://schemas.microsoft.com/office/word/2006/wordml" xmlns:wps="http://schemas.microsoft.com/office/word/2010/wordprocessingShape" mc:Ignorable="w14 w15 wp14">
   <w:p>
     <w:pPr>
       <w:pStyle w:val="Encabezado"/>
@@ -12180,7 +12880,7 @@
 </file>
 
 <file path=word/header25.xml><?xml version="1.0" encoding="utf-8"?>
-<w:hdr xmlns:wpc="http://schemas.microsoft.com/office/word/2010/wordprocessingCanvas" xmlns:mo="http://schemas.microsoft.com/office/mac/office/2008/main" xmlns:mc="http://schemas.openxmlformats.org/markup-compatibility/2006" xmlns:mv="urn:schemas-microsoft-com:mac:vml" xmlns:o="urn:schemas-microsoft-com:office:office" xmlns:r="http://schemas.openxmlformats.org/officeDocument/2006/relationships" xmlns:m="http://schemas.openxmlformats.org/officeDocument/2006/math" xmlns:v="urn:schemas-microsoft-com:vml" xmlns:wp14="http://schemas.microsoft.com/office/word/2010/wordprocessingDrawing" xmlns:wp="http://schemas.openxmlformats.org/drawingml/2006/wordprocessingDrawing" xmlns:w10="urn:schemas-microsoft-com:office:word" xmlns:w="http://schemas.openxmlformats.org/wordprocessingml/2006/main" xmlns:w14="http://schemas.microsoft.com/office/word/2010/wordml" xmlns:wpg="http://schemas.microsoft.com/office/word/2010/wordprocessingGroup" xmlns:wpi="http://schemas.microsoft.com/office/word/2010/wordprocessingInk" xmlns:wne="http://schemas.microsoft.com/office/word/2006/wordml" xmlns:wps="http://schemas.microsoft.com/office/word/2010/wordprocessingShape" mc:Ignorable="w14 wp14 mv">
+<w:hdr xmlns:wpc="http://schemas.microsoft.com/office/word/2010/wordprocessingCanvas" xmlns:mc="http://schemas.openxmlformats.org/markup-compatibility/2006" xmlns:o="urn:schemas-microsoft-com:office:office" xmlns:r="http://schemas.openxmlformats.org/officeDocument/2006/relationships" xmlns:m="http://schemas.openxmlformats.org/officeDocument/2006/math" xmlns:v="urn:schemas-microsoft-com:vml" xmlns:wp14="http://schemas.microsoft.com/office/word/2010/wordprocessingDrawing" xmlns:wp="http://schemas.openxmlformats.org/drawingml/2006/wordprocessingDrawing" xmlns:w10="urn:schemas-microsoft-com:office:word" xmlns:w="http://schemas.openxmlformats.org/wordprocessingml/2006/main" xmlns:w14="http://schemas.microsoft.com/office/word/2010/wordml" xmlns:w15="http://schemas.microsoft.com/office/word/2012/wordml" xmlns:wpg="http://schemas.microsoft.com/office/word/2010/wordprocessingGroup" xmlns:wpi="http://schemas.microsoft.com/office/word/2010/wordprocessingInk" xmlns:wne="http://schemas.microsoft.com/office/word/2006/wordml" xmlns:wps="http://schemas.microsoft.com/office/word/2010/wordprocessingShape" mc:Ignorable="w14 w15 wp14">
   <w:p>
     <w:pPr>
       <w:pStyle w:val="Encabezado"/>
@@ -12255,7 +12955,7 @@
 </file>
 
 <file path=word/header26.xml><?xml version="1.0" encoding="utf-8"?>
-<w:hdr xmlns:wpc="http://schemas.microsoft.com/office/word/2010/wordprocessingCanvas" xmlns:mo="http://schemas.microsoft.com/office/mac/office/2008/main" xmlns:mc="http://schemas.openxmlformats.org/markup-compatibility/2006" xmlns:mv="urn:schemas-microsoft-com:mac:vml" xmlns:o="urn:schemas-microsoft-com:office:office" xmlns:r="http://schemas.openxmlformats.org/officeDocument/2006/relationships" xmlns:m="http://schemas.openxmlformats.org/officeDocument/2006/math" xmlns:v="urn:schemas-microsoft-com:vml" xmlns:wp14="http://schemas.microsoft.com/office/word/2010/wordprocessingDrawing" xmlns:wp="http://schemas.openxmlformats.org/drawingml/2006/wordprocessingDrawing" xmlns:w10="urn:schemas-microsoft-com:office:word" xmlns:w="http://schemas.openxmlformats.org/wordprocessingml/2006/main" xmlns:w14="http://schemas.microsoft.com/office/word/2010/wordml" xmlns:wpg="http://schemas.microsoft.com/office/word/2010/wordprocessingGroup" xmlns:wpi="http://schemas.microsoft.com/office/word/2010/wordprocessingInk" xmlns:wne="http://schemas.microsoft.com/office/word/2006/wordml" xmlns:wps="http://schemas.microsoft.com/office/word/2010/wordprocessingShape" mc:Ignorable="w14 wp14 mv">
+<w:hdr xmlns:wpc="http://schemas.microsoft.com/office/word/2010/wordprocessingCanvas" xmlns:mc="http://schemas.openxmlformats.org/markup-compatibility/2006" xmlns:o="urn:schemas-microsoft-com:office:office" xmlns:r="http://schemas.openxmlformats.org/officeDocument/2006/relationships" xmlns:m="http://schemas.openxmlformats.org/officeDocument/2006/math" xmlns:v="urn:schemas-microsoft-com:vml" xmlns:wp14="http://schemas.microsoft.com/office/word/2010/wordprocessingDrawing" xmlns:wp="http://schemas.openxmlformats.org/drawingml/2006/wordprocessingDrawing" xmlns:w10="urn:schemas-microsoft-com:office:word" xmlns:w="http://schemas.openxmlformats.org/wordprocessingml/2006/main" xmlns:w14="http://schemas.microsoft.com/office/word/2010/wordml" xmlns:w15="http://schemas.microsoft.com/office/word/2012/wordml" xmlns:wpg="http://schemas.microsoft.com/office/word/2010/wordprocessingGroup" xmlns:wpi="http://schemas.microsoft.com/office/word/2010/wordprocessingInk" xmlns:wne="http://schemas.microsoft.com/office/word/2006/wordml" xmlns:wps="http://schemas.microsoft.com/office/word/2010/wordprocessingShape" mc:Ignorable="w14 w15 wp14">
   <w:p>
     <w:pPr>
       <w:pStyle w:val="Encabezado"/>
@@ -12330,7 +13030,7 @@
 </file>
 
 <file path=word/header27.xml><?xml version="1.0" encoding="utf-8"?>
-<w:hdr xmlns:wpc="http://schemas.microsoft.com/office/word/2010/wordprocessingCanvas" xmlns:mo="http://schemas.microsoft.com/office/mac/office/2008/main" xmlns:mc="http://schemas.openxmlformats.org/markup-compatibility/2006" xmlns:mv="urn:schemas-microsoft-com:mac:vml" xmlns:o="urn:schemas-microsoft-com:office:office" xmlns:r="http://schemas.openxmlformats.org/officeDocument/2006/relationships" xmlns:m="http://schemas.openxmlformats.org/officeDocument/2006/math" xmlns:v="urn:schemas-microsoft-com:vml" xmlns:wp14="http://schemas.microsoft.com/office/word/2010/wordprocessingDrawing" xmlns:wp="http://schemas.openxmlformats.org/drawingml/2006/wordprocessingDrawing" xmlns:w10="urn:schemas-microsoft-com:office:word" xmlns:w="http://schemas.openxmlformats.org/wordprocessingml/2006/main" xmlns:w14="http://schemas.microsoft.com/office/word/2010/wordml" xmlns:wpg="http://schemas.microsoft.com/office/word/2010/wordprocessingGroup" xmlns:wpi="http://schemas.microsoft.com/office/word/2010/wordprocessingInk" xmlns:wne="http://schemas.microsoft.com/office/word/2006/wordml" xmlns:wps="http://schemas.microsoft.com/office/word/2010/wordprocessingShape" mc:Ignorable="w14 wp14 mv">
+<w:hdr xmlns:wpc="http://schemas.microsoft.com/office/word/2010/wordprocessingCanvas" xmlns:mc="http://schemas.openxmlformats.org/markup-compatibility/2006" xmlns:o="urn:schemas-microsoft-com:office:office" xmlns:r="http://schemas.openxmlformats.org/officeDocument/2006/relationships" xmlns:m="http://schemas.openxmlformats.org/officeDocument/2006/math" xmlns:v="urn:schemas-microsoft-com:vml" xmlns:wp14="http://schemas.microsoft.com/office/word/2010/wordprocessingDrawing" xmlns:wp="http://schemas.openxmlformats.org/drawingml/2006/wordprocessingDrawing" xmlns:w10="urn:schemas-microsoft-com:office:word" xmlns:w="http://schemas.openxmlformats.org/wordprocessingml/2006/main" xmlns:w14="http://schemas.microsoft.com/office/word/2010/wordml" xmlns:w15="http://schemas.microsoft.com/office/word/2012/wordml" xmlns:wpg="http://schemas.microsoft.com/office/word/2010/wordprocessingGroup" xmlns:wpi="http://schemas.microsoft.com/office/word/2010/wordprocessingInk" xmlns:wne="http://schemas.microsoft.com/office/word/2006/wordml" xmlns:wps="http://schemas.microsoft.com/office/word/2010/wordprocessingShape" mc:Ignorable="w14 w15 wp14">
   <w:p>
     <w:pPr>
       <w:pStyle w:val="Encabezado"/>
@@ -12405,7 +13105,7 @@
 </file>
 
 <file path=word/header28.xml><?xml version="1.0" encoding="utf-8"?>
-<w:hdr xmlns:wpc="http://schemas.microsoft.com/office/word/2010/wordprocessingCanvas" xmlns:mo="http://schemas.microsoft.com/office/mac/office/2008/main" xmlns:mc="http://schemas.openxmlformats.org/markup-compatibility/2006" xmlns:mv="urn:schemas-microsoft-com:mac:vml" xmlns:o="urn:schemas-microsoft-com:office:office" xmlns:r="http://schemas.openxmlformats.org/officeDocument/2006/relationships" xmlns:m="http://schemas.openxmlformats.org/officeDocument/2006/math" xmlns:v="urn:schemas-microsoft-com:vml" xmlns:wp14="http://schemas.microsoft.com/office/word/2010/wordprocessingDrawing" xmlns:wp="http://schemas.openxmlformats.org/drawingml/2006/wordprocessingDrawing" xmlns:w10="urn:schemas-microsoft-com:office:word" xmlns:w="http://schemas.openxmlformats.org/wordprocessingml/2006/main" xmlns:w14="http://schemas.microsoft.com/office/word/2010/wordml" xmlns:wpg="http://schemas.microsoft.com/office/word/2010/wordprocessingGroup" xmlns:wpi="http://schemas.microsoft.com/office/word/2010/wordprocessingInk" xmlns:wne="http://schemas.microsoft.com/office/word/2006/wordml" xmlns:wps="http://schemas.microsoft.com/office/word/2010/wordprocessingShape" mc:Ignorable="w14 wp14 mv">
+<w:hdr xmlns:wpc="http://schemas.microsoft.com/office/word/2010/wordprocessingCanvas" xmlns:mc="http://schemas.openxmlformats.org/markup-compatibility/2006" xmlns:o="urn:schemas-microsoft-com:office:office" xmlns:r="http://schemas.openxmlformats.org/officeDocument/2006/relationships" xmlns:m="http://schemas.openxmlformats.org/officeDocument/2006/math" xmlns:v="urn:schemas-microsoft-com:vml" xmlns:wp14="http://schemas.microsoft.com/office/word/2010/wordprocessingDrawing" xmlns:wp="http://schemas.openxmlformats.org/drawingml/2006/wordprocessingDrawing" xmlns:w10="urn:schemas-microsoft-com:office:word" xmlns:w="http://schemas.openxmlformats.org/wordprocessingml/2006/main" xmlns:w14="http://schemas.microsoft.com/office/word/2010/wordml" xmlns:w15="http://schemas.microsoft.com/office/word/2012/wordml" xmlns:wpg="http://schemas.microsoft.com/office/word/2010/wordprocessingGroup" xmlns:wpi="http://schemas.microsoft.com/office/word/2010/wordprocessingInk" xmlns:wne="http://schemas.microsoft.com/office/word/2006/wordml" xmlns:wps="http://schemas.microsoft.com/office/word/2010/wordprocessingShape" mc:Ignorable="w14 w15 wp14">
   <w:p>
     <w:pPr>
       <w:pStyle w:val="Encabezado"/>
@@ -12480,7 +13180,7 @@
 </file>
 
 <file path=word/header29.xml><?xml version="1.0" encoding="utf-8"?>
-<w:hdr xmlns:wpc="http://schemas.microsoft.com/office/word/2010/wordprocessingCanvas" xmlns:mo="http://schemas.microsoft.com/office/mac/office/2008/main" xmlns:mc="http://schemas.openxmlformats.org/markup-compatibility/2006" xmlns:mv="urn:schemas-microsoft-com:mac:vml" xmlns:o="urn:schemas-microsoft-com:office:office" xmlns:r="http://schemas.openxmlformats.org/officeDocument/2006/relationships" xmlns:m="http://schemas.openxmlformats.org/officeDocument/2006/math" xmlns:v="urn:schemas-microsoft-com:vml" xmlns:wp14="http://schemas.microsoft.com/office/word/2010/wordprocessingDrawing" xmlns:wp="http://schemas.openxmlformats.org/drawingml/2006/wordprocessingDrawing" xmlns:w10="urn:schemas-microsoft-com:office:word" xmlns:w="http://schemas.openxmlformats.org/wordprocessingml/2006/main" xmlns:w14="http://schemas.microsoft.com/office/word/2010/wordml" xmlns:wpg="http://schemas.microsoft.com/office/word/2010/wordprocessingGroup" xmlns:wpi="http://schemas.microsoft.com/office/word/2010/wordprocessingInk" xmlns:wne="http://schemas.microsoft.com/office/word/2006/wordml" xmlns:wps="http://schemas.microsoft.com/office/word/2010/wordprocessingShape" mc:Ignorable="w14 wp14 mv">
+<w:hdr xmlns:wpc="http://schemas.microsoft.com/office/word/2010/wordprocessingCanvas" xmlns:mc="http://schemas.openxmlformats.org/markup-compatibility/2006" xmlns:o="urn:schemas-microsoft-com:office:office" xmlns:r="http://schemas.openxmlformats.org/officeDocument/2006/relationships" xmlns:m="http://schemas.openxmlformats.org/officeDocument/2006/math" xmlns:v="urn:schemas-microsoft-com:vml" xmlns:wp14="http://schemas.microsoft.com/office/word/2010/wordprocessingDrawing" xmlns:wp="http://schemas.openxmlformats.org/drawingml/2006/wordprocessingDrawing" xmlns:w10="urn:schemas-microsoft-com:office:word" xmlns:w="http://schemas.openxmlformats.org/wordprocessingml/2006/main" xmlns:w14="http://schemas.microsoft.com/office/word/2010/wordml" xmlns:w15="http://schemas.microsoft.com/office/word/2012/wordml" xmlns:wpg="http://schemas.microsoft.com/office/word/2010/wordprocessingGroup" xmlns:wpi="http://schemas.microsoft.com/office/word/2010/wordprocessingInk" xmlns:wne="http://schemas.microsoft.com/office/word/2006/wordml" xmlns:wps="http://schemas.microsoft.com/office/word/2010/wordprocessingShape" mc:Ignorable="w14 w15 wp14">
   <w:p>
     <w:pPr>
       <w:pStyle w:val="Encabezado"/>
@@ -12555,7 +13255,7 @@
 </file>
 
 <file path=word/header3.xml><?xml version="1.0" encoding="utf-8"?>
-<w:hdr xmlns:wpc="http://schemas.microsoft.com/office/word/2010/wordprocessingCanvas" xmlns:mo="http://schemas.microsoft.com/office/mac/office/2008/main" xmlns:mc="http://schemas.openxmlformats.org/markup-compatibility/2006" xmlns:mv="urn:schemas-microsoft-com:mac:vml" xmlns:o="urn:schemas-microsoft-com:office:office" xmlns:r="http://schemas.openxmlformats.org/officeDocument/2006/relationships" xmlns:m="http://schemas.openxmlformats.org/officeDocument/2006/math" xmlns:v="urn:schemas-microsoft-com:vml" xmlns:wp14="http://schemas.microsoft.com/office/word/2010/wordprocessingDrawing" xmlns:wp="http://schemas.openxmlformats.org/drawingml/2006/wordprocessingDrawing" xmlns:w10="urn:schemas-microsoft-com:office:word" xmlns:w="http://schemas.openxmlformats.org/wordprocessingml/2006/main" xmlns:w14="http://schemas.microsoft.com/office/word/2010/wordml" xmlns:wpg="http://schemas.microsoft.com/office/word/2010/wordprocessingGroup" xmlns:wpi="http://schemas.microsoft.com/office/word/2010/wordprocessingInk" xmlns:wne="http://schemas.microsoft.com/office/word/2006/wordml" xmlns:wps="http://schemas.microsoft.com/office/word/2010/wordprocessingShape" mc:Ignorable="w14 wp14 mv">
+<w:hdr xmlns:wpc="http://schemas.microsoft.com/office/word/2010/wordprocessingCanvas" xmlns:mc="http://schemas.openxmlformats.org/markup-compatibility/2006" xmlns:o="urn:schemas-microsoft-com:office:office" xmlns:r="http://schemas.openxmlformats.org/officeDocument/2006/relationships" xmlns:m="http://schemas.openxmlformats.org/officeDocument/2006/math" xmlns:v="urn:schemas-microsoft-com:vml" xmlns:wp14="http://schemas.microsoft.com/office/word/2010/wordprocessingDrawing" xmlns:wp="http://schemas.openxmlformats.org/drawingml/2006/wordprocessingDrawing" xmlns:w10="urn:schemas-microsoft-com:office:word" xmlns:w="http://schemas.openxmlformats.org/wordprocessingml/2006/main" xmlns:w14="http://schemas.microsoft.com/office/word/2010/wordml" xmlns:w15="http://schemas.microsoft.com/office/word/2012/wordml" xmlns:wpg="http://schemas.microsoft.com/office/word/2010/wordprocessingGroup" xmlns:wpi="http://schemas.microsoft.com/office/word/2010/wordprocessingInk" xmlns:wne="http://schemas.microsoft.com/office/word/2006/wordml" xmlns:wps="http://schemas.microsoft.com/office/word/2010/wordprocessingShape" mc:Ignorable="w14 w15 wp14">
   <w:p>
     <w:pPr>
       <w:pStyle w:val="Encabezado"/>
@@ -12630,7 +13330,7 @@
 </file>
 
 <file path=word/header30.xml><?xml version="1.0" encoding="utf-8"?>
-<w:hdr xmlns:wpc="http://schemas.microsoft.com/office/word/2010/wordprocessingCanvas" xmlns:mo="http://schemas.microsoft.com/office/mac/office/2008/main" xmlns:mc="http://schemas.openxmlformats.org/markup-compatibility/2006" xmlns:mv="urn:schemas-microsoft-com:mac:vml" xmlns:o="urn:schemas-microsoft-com:office:office" xmlns:r="http://schemas.openxmlformats.org/officeDocument/2006/relationships" xmlns:m="http://schemas.openxmlformats.org/officeDocument/2006/math" xmlns:v="urn:schemas-microsoft-com:vml" xmlns:wp14="http://schemas.microsoft.com/office/word/2010/wordprocessingDrawing" xmlns:wp="http://schemas.openxmlformats.org/drawingml/2006/wordprocessingDrawing" xmlns:w10="urn:schemas-microsoft-com:office:word" xmlns:w="http://schemas.openxmlformats.org/wordprocessingml/2006/main" xmlns:w14="http://schemas.microsoft.com/office/word/2010/wordml" xmlns:wpg="http://schemas.microsoft.com/office/word/2010/wordprocessingGroup" xmlns:wpi="http://schemas.microsoft.com/office/word/2010/wordprocessingInk" xmlns:wne="http://schemas.microsoft.com/office/word/2006/wordml" xmlns:wps="http://schemas.microsoft.com/office/word/2010/wordprocessingShape" mc:Ignorable="w14 wp14 mv">
+<w:hdr xmlns:wpc="http://schemas.microsoft.com/office/word/2010/wordprocessingCanvas" xmlns:mc="http://schemas.openxmlformats.org/markup-compatibility/2006" xmlns:o="urn:schemas-microsoft-com:office:office" xmlns:r="http://schemas.openxmlformats.org/officeDocument/2006/relationships" xmlns:m="http://schemas.openxmlformats.org/officeDocument/2006/math" xmlns:v="urn:schemas-microsoft-com:vml" xmlns:wp14="http://schemas.microsoft.com/office/word/2010/wordprocessingDrawing" xmlns:wp="http://schemas.openxmlformats.org/drawingml/2006/wordprocessingDrawing" xmlns:w10="urn:schemas-microsoft-com:office:word" xmlns:w="http://schemas.openxmlformats.org/wordprocessingml/2006/main" xmlns:w14="http://schemas.microsoft.com/office/word/2010/wordml" xmlns:w15="http://schemas.microsoft.com/office/word/2012/wordml" xmlns:wpg="http://schemas.microsoft.com/office/word/2010/wordprocessingGroup" xmlns:wpi="http://schemas.microsoft.com/office/word/2010/wordprocessingInk" xmlns:wne="http://schemas.microsoft.com/office/word/2006/wordml" xmlns:wps="http://schemas.microsoft.com/office/word/2010/wordprocessingShape" mc:Ignorable="w14 w15 wp14">
   <w:p>
     <w:pPr>
       <w:pStyle w:val="Encabezado"/>
@@ -12705,7 +13405,7 @@
 </file>
 
 <file path=word/header31.xml><?xml version="1.0" encoding="utf-8"?>
-<w:hdr xmlns:wpc="http://schemas.microsoft.com/office/word/2010/wordprocessingCanvas" xmlns:mo="http://schemas.microsoft.com/office/mac/office/2008/main" xmlns:mc="http://schemas.openxmlformats.org/markup-compatibility/2006" xmlns:mv="urn:schemas-microsoft-com:mac:vml" xmlns:o="urn:schemas-microsoft-com:office:office" xmlns:r="http://schemas.openxmlformats.org/officeDocument/2006/relationships" xmlns:m="http://schemas.openxmlformats.org/officeDocument/2006/math" xmlns:v="urn:schemas-microsoft-com:vml" xmlns:wp14="http://schemas.microsoft.com/office/word/2010/wordprocessingDrawing" xmlns:wp="http://schemas.openxmlformats.org/drawingml/2006/wordprocessingDrawing" xmlns:w10="urn:schemas-microsoft-com:office:word" xmlns:w="http://schemas.openxmlformats.org/wordprocessingml/2006/main" xmlns:w14="http://schemas.microsoft.com/office/word/2010/wordml" xmlns:wpg="http://schemas.microsoft.com/office/word/2010/wordprocessingGroup" xmlns:wpi="http://schemas.microsoft.com/office/word/2010/wordprocessingInk" xmlns:wne="http://schemas.microsoft.com/office/word/2006/wordml" xmlns:wps="http://schemas.microsoft.com/office/word/2010/wordprocessingShape" mc:Ignorable="w14 wp14 mv">
+<w:hdr xmlns:wpc="http://schemas.microsoft.com/office/word/2010/wordprocessingCanvas" xmlns:mc="http://schemas.openxmlformats.org/markup-compatibility/2006" xmlns:o="urn:schemas-microsoft-com:office:office" xmlns:r="http://schemas.openxmlformats.org/officeDocument/2006/relationships" xmlns:m="http://schemas.openxmlformats.org/officeDocument/2006/math" xmlns:v="urn:schemas-microsoft-com:vml" xmlns:wp14="http://schemas.microsoft.com/office/word/2010/wordprocessingDrawing" xmlns:wp="http://schemas.openxmlformats.org/drawingml/2006/wordprocessingDrawing" xmlns:w10="urn:schemas-microsoft-com:office:word" xmlns:w="http://schemas.openxmlformats.org/wordprocessingml/2006/main" xmlns:w14="http://schemas.microsoft.com/office/word/2010/wordml" xmlns:w15="http://schemas.microsoft.com/office/word/2012/wordml" xmlns:wpg="http://schemas.microsoft.com/office/word/2010/wordprocessingGroup" xmlns:wpi="http://schemas.microsoft.com/office/word/2010/wordprocessingInk" xmlns:wne="http://schemas.microsoft.com/office/word/2006/wordml" xmlns:wps="http://schemas.microsoft.com/office/word/2010/wordprocessingShape" mc:Ignorable="w14 w15 wp14">
   <w:p>
     <w:pPr>
       <w:pStyle w:val="Encabezado"/>
@@ -12780,7 +13480,7 @@
 </file>
 
 <file path=word/header32.xml><?xml version="1.0" encoding="utf-8"?>
-<w:hdr xmlns:wpc="http://schemas.microsoft.com/office/word/2010/wordprocessingCanvas" xmlns:mo="http://schemas.microsoft.com/office/mac/office/2008/main" xmlns:mc="http://schemas.openxmlformats.org/markup-compatibility/2006" xmlns:mv="urn:schemas-microsoft-com:mac:vml" xmlns:o="urn:schemas-microsoft-com:office:office" xmlns:r="http://schemas.openxmlformats.org/officeDocument/2006/relationships" xmlns:m="http://schemas.openxmlformats.org/officeDocument/2006/math" xmlns:v="urn:schemas-microsoft-com:vml" xmlns:wp14="http://schemas.microsoft.com/office/word/2010/wordprocessingDrawing" xmlns:wp="http://schemas.openxmlformats.org/drawingml/2006/wordprocessingDrawing" xmlns:w10="urn:schemas-microsoft-com:office:word" xmlns:w="http://schemas.openxmlformats.org/wordprocessingml/2006/main" xmlns:w14="http://schemas.microsoft.com/office/word/2010/wordml" xmlns:wpg="http://schemas.microsoft.com/office/word/2010/wordprocessingGroup" xmlns:wpi="http://schemas.microsoft.com/office/word/2010/wordprocessingInk" xmlns:wne="http://schemas.microsoft.com/office/word/2006/wordml" xmlns:wps="http://schemas.microsoft.com/office/word/2010/wordprocessingShape" mc:Ignorable="w14 wp14 mv">
+<w:hdr xmlns:wpc="http://schemas.microsoft.com/office/word/2010/wordprocessingCanvas" xmlns:mc="http://schemas.openxmlformats.org/markup-compatibility/2006" xmlns:o="urn:schemas-microsoft-com:office:office" xmlns:r="http://schemas.openxmlformats.org/officeDocument/2006/relationships" xmlns:m="http://schemas.openxmlformats.org/officeDocument/2006/math" xmlns:v="urn:schemas-microsoft-com:vml" xmlns:wp14="http://schemas.microsoft.com/office/word/2010/wordprocessingDrawing" xmlns:wp="http://schemas.openxmlformats.org/drawingml/2006/wordprocessingDrawing" xmlns:w10="urn:schemas-microsoft-com:office:word" xmlns:w="http://schemas.openxmlformats.org/wordprocessingml/2006/main" xmlns:w14="http://schemas.microsoft.com/office/word/2010/wordml" xmlns:w15="http://schemas.microsoft.com/office/word/2012/wordml" xmlns:wpg="http://schemas.microsoft.com/office/word/2010/wordprocessingGroup" xmlns:wpi="http://schemas.microsoft.com/office/word/2010/wordprocessingInk" xmlns:wne="http://schemas.microsoft.com/office/word/2006/wordml" xmlns:wps="http://schemas.microsoft.com/office/word/2010/wordprocessingShape" mc:Ignorable="w14 w15 wp14">
   <w:p>
     <w:pPr>
       <w:pStyle w:val="Encabezado"/>
@@ -12855,7 +13555,7 @@
 </file>
 
 <file path=word/header33.xml><?xml version="1.0" encoding="utf-8"?>
-<w:hdr xmlns:wpc="http://schemas.microsoft.com/office/word/2010/wordprocessingCanvas" xmlns:mo="http://schemas.microsoft.com/office/mac/office/2008/main" xmlns:mc="http://schemas.openxmlformats.org/markup-compatibility/2006" xmlns:mv="urn:schemas-microsoft-com:mac:vml" xmlns:o="urn:schemas-microsoft-com:office:office" xmlns:r="http://schemas.openxmlformats.org/officeDocument/2006/relationships" xmlns:m="http://schemas.openxmlformats.org/officeDocument/2006/math" xmlns:v="urn:schemas-microsoft-com:vml" xmlns:wp14="http://schemas.microsoft.com/office/word/2010/wordprocessingDrawing" xmlns:wp="http://schemas.openxmlformats.org/drawingml/2006/wordprocessingDrawing" xmlns:w10="urn:schemas-microsoft-com:office:word" xmlns:w="http://schemas.openxmlformats.org/wordprocessingml/2006/main" xmlns:w14="http://schemas.microsoft.com/office/word/2010/wordml" xmlns:wpg="http://schemas.microsoft.com/office/word/2010/wordprocessingGroup" xmlns:wpi="http://schemas.microsoft.com/office/word/2010/wordprocessingInk" xmlns:wne="http://schemas.microsoft.com/office/word/2006/wordml" xmlns:wps="http://schemas.microsoft.com/office/word/2010/wordprocessingShape" mc:Ignorable="w14 wp14 mv">
+<w:hdr xmlns:wpc="http://schemas.microsoft.com/office/word/2010/wordprocessingCanvas" xmlns:mc="http://schemas.openxmlformats.org/markup-compatibility/2006" xmlns:o="urn:schemas-microsoft-com:office:office" xmlns:r="http://schemas.openxmlformats.org/officeDocument/2006/relationships" xmlns:m="http://schemas.openxmlformats.org/officeDocument/2006/math" xmlns:v="urn:schemas-microsoft-com:vml" xmlns:wp14="http://schemas.microsoft.com/office/word/2010/wordprocessingDrawing" xmlns:wp="http://schemas.openxmlformats.org/drawingml/2006/wordprocessingDrawing" xmlns:w10="urn:schemas-microsoft-com:office:word" xmlns:w="http://schemas.openxmlformats.org/wordprocessingml/2006/main" xmlns:w14="http://schemas.microsoft.com/office/word/2010/wordml" xmlns:w15="http://schemas.microsoft.com/office/word/2012/wordml" xmlns:wpg="http://schemas.microsoft.com/office/word/2010/wordprocessingGroup" xmlns:wpi="http://schemas.microsoft.com/office/word/2010/wordprocessingInk" xmlns:wne="http://schemas.microsoft.com/office/word/2006/wordml" xmlns:wps="http://schemas.microsoft.com/office/word/2010/wordprocessingShape" mc:Ignorable="w14 w15 wp14">
   <w:p>
     <w:pPr>
       <w:pStyle w:val="Encabezado"/>
@@ -12930,7 +13630,7 @@
 </file>
 
 <file path=word/header34.xml><?xml version="1.0" encoding="utf-8"?>
-<w:hdr xmlns:wpc="http://schemas.microsoft.com/office/word/2010/wordprocessingCanvas" xmlns:mo="http://schemas.microsoft.com/office/mac/office/2008/main" xmlns:mc="http://schemas.openxmlformats.org/markup-compatibility/2006" xmlns:mv="urn:schemas-microsoft-com:mac:vml" xmlns:o="urn:schemas-microsoft-com:office:office" xmlns:r="http://schemas.openxmlformats.org/officeDocument/2006/relationships" xmlns:m="http://schemas.openxmlformats.org/officeDocument/2006/math" xmlns:v="urn:schemas-microsoft-com:vml" xmlns:wp14="http://schemas.microsoft.com/office/word/2010/wordprocessingDrawing" xmlns:wp="http://schemas.openxmlformats.org/drawingml/2006/wordprocessingDrawing" xmlns:w10="urn:schemas-microsoft-com:office:word" xmlns:w="http://schemas.openxmlformats.org/wordprocessingml/2006/main" xmlns:w14="http://schemas.microsoft.com/office/word/2010/wordml" xmlns:wpg="http://schemas.microsoft.com/office/word/2010/wordprocessingGroup" xmlns:wpi="http://schemas.microsoft.com/office/word/2010/wordprocessingInk" xmlns:wne="http://schemas.microsoft.com/office/word/2006/wordml" xmlns:wps="http://schemas.microsoft.com/office/word/2010/wordprocessingShape" mc:Ignorable="w14 wp14 mv">
+<w:hdr xmlns:wpc="http://schemas.microsoft.com/office/word/2010/wordprocessingCanvas" xmlns:mc="http://schemas.openxmlformats.org/markup-compatibility/2006" xmlns:o="urn:schemas-microsoft-com:office:office" xmlns:r="http://schemas.openxmlformats.org/officeDocument/2006/relationships" xmlns:m="http://schemas.openxmlformats.org/officeDocument/2006/math" xmlns:v="urn:schemas-microsoft-com:vml" xmlns:wp14="http://schemas.microsoft.com/office/word/2010/wordprocessingDrawing" xmlns:wp="http://schemas.openxmlformats.org/drawingml/2006/wordprocessingDrawing" xmlns:w10="urn:schemas-microsoft-com:office:word" xmlns:w="http://schemas.openxmlformats.org/wordprocessingml/2006/main" xmlns:w14="http://schemas.microsoft.com/office/word/2010/wordml" xmlns:w15="http://schemas.microsoft.com/office/word/2012/wordml" xmlns:wpg="http://schemas.microsoft.com/office/word/2010/wordprocessingGroup" xmlns:wpi="http://schemas.microsoft.com/office/word/2010/wordprocessingInk" xmlns:wne="http://schemas.microsoft.com/office/word/2006/wordml" xmlns:wps="http://schemas.microsoft.com/office/word/2010/wordprocessingShape" mc:Ignorable="w14 w15 wp14">
   <w:p>
     <w:pPr>
       <w:pStyle w:val="Encabezado"/>
@@ -13005,7 +13705,7 @@
 </file>
 
 <file path=word/header35.xml><?xml version="1.0" encoding="utf-8"?>
-<w:hdr xmlns:wpc="http://schemas.microsoft.com/office/word/2010/wordprocessingCanvas" xmlns:mo="http://schemas.microsoft.com/office/mac/office/2008/main" xmlns:mc="http://schemas.openxmlformats.org/markup-compatibility/2006" xmlns:mv="urn:schemas-microsoft-com:mac:vml" xmlns:o="urn:schemas-microsoft-com:office:office" xmlns:r="http://schemas.openxmlformats.org/officeDocument/2006/relationships" xmlns:m="http://schemas.openxmlformats.org/officeDocument/2006/math" xmlns:v="urn:schemas-microsoft-com:vml" xmlns:wp14="http://schemas.microsoft.com/office/word/2010/wordprocessingDrawing" xmlns:wp="http://schemas.openxmlformats.org/drawingml/2006/wordprocessingDrawing" xmlns:w10="urn:schemas-microsoft-com:office:word" xmlns:w="http://schemas.openxmlformats.org/wordprocessingml/2006/main" xmlns:w14="http://schemas.microsoft.com/office/word/2010/wordml" xmlns:wpg="http://schemas.microsoft.com/office/word/2010/wordprocessingGroup" xmlns:wpi="http://schemas.microsoft.com/office/word/2010/wordprocessingInk" xmlns:wne="http://schemas.microsoft.com/office/word/2006/wordml" xmlns:wps="http://schemas.microsoft.com/office/word/2010/wordprocessingShape" mc:Ignorable="w14 wp14 mv">
+<w:hdr xmlns:wpc="http://schemas.microsoft.com/office/word/2010/wordprocessingCanvas" xmlns:mc="http://schemas.openxmlformats.org/markup-compatibility/2006" xmlns:o="urn:schemas-microsoft-com:office:office" xmlns:r="http://schemas.openxmlformats.org/officeDocument/2006/relationships" xmlns:m="http://schemas.openxmlformats.org/officeDocument/2006/math" xmlns:v="urn:schemas-microsoft-com:vml" xmlns:wp14="http://schemas.microsoft.com/office/word/2010/wordprocessingDrawing" xmlns:wp="http://schemas.openxmlformats.org/drawingml/2006/wordprocessingDrawing" xmlns:w10="urn:schemas-microsoft-com:office:word" xmlns:w="http://schemas.openxmlformats.org/wordprocessingml/2006/main" xmlns:w14="http://schemas.microsoft.com/office/word/2010/wordml" xmlns:w15="http://schemas.microsoft.com/office/word/2012/wordml" xmlns:wpg="http://schemas.microsoft.com/office/word/2010/wordprocessingGroup" xmlns:wpi="http://schemas.microsoft.com/office/word/2010/wordprocessingInk" xmlns:wne="http://schemas.microsoft.com/office/word/2006/wordml" xmlns:wps="http://schemas.microsoft.com/office/word/2010/wordprocessingShape" mc:Ignorable="w14 w15 wp14">
   <w:p>
     <w:pPr>
       <w:pStyle w:val="Encabezado"/>
@@ -13080,7 +13780,7 @@
 </file>
 
 <file path=word/header36.xml><?xml version="1.0" encoding="utf-8"?>
-<w:hdr xmlns:wpc="http://schemas.microsoft.com/office/word/2010/wordprocessingCanvas" xmlns:mo="http://schemas.microsoft.com/office/mac/office/2008/main" xmlns:mc="http://schemas.openxmlformats.org/markup-compatibility/2006" xmlns:mv="urn:schemas-microsoft-com:mac:vml" xmlns:o="urn:schemas-microsoft-com:office:office" xmlns:r="http://schemas.openxmlformats.org/officeDocument/2006/relationships" xmlns:m="http://schemas.openxmlformats.org/officeDocument/2006/math" xmlns:v="urn:schemas-microsoft-com:vml" xmlns:wp14="http://schemas.microsoft.com/office/word/2010/wordprocessingDrawing" xmlns:wp="http://schemas.openxmlformats.org/drawingml/2006/wordprocessingDrawing" xmlns:w10="urn:schemas-microsoft-com:office:word" xmlns:w="http://schemas.openxmlformats.org/wordprocessingml/2006/main" xmlns:w14="http://schemas.microsoft.com/office/word/2010/wordml" xmlns:wpg="http://schemas.microsoft.com/office/word/2010/wordprocessingGroup" xmlns:wpi="http://schemas.microsoft.com/office/word/2010/wordprocessingInk" xmlns:wne="http://schemas.microsoft.com/office/word/2006/wordml" xmlns:wps="http://schemas.microsoft.com/office/word/2010/wordprocessingShape" mc:Ignorable="w14 wp14 mv">
+<w:hdr xmlns:wpc="http://schemas.microsoft.com/office/word/2010/wordprocessingCanvas" xmlns:mc="http://schemas.openxmlformats.org/markup-compatibility/2006" xmlns:o="urn:schemas-microsoft-com:office:office" xmlns:r="http://schemas.openxmlformats.org/officeDocument/2006/relationships" xmlns:m="http://schemas.openxmlformats.org/officeDocument/2006/math" xmlns:v="urn:schemas-microsoft-com:vml" xmlns:wp14="http://schemas.microsoft.com/office/word/2010/wordprocessingDrawing" xmlns:wp="http://schemas.openxmlformats.org/drawingml/2006/wordprocessingDrawing" xmlns:w10="urn:schemas-microsoft-com:office:word" xmlns:w="http://schemas.openxmlformats.org/wordprocessingml/2006/main" xmlns:w14="http://schemas.microsoft.com/office/word/2010/wordml" xmlns:w15="http://schemas.microsoft.com/office/word/2012/wordml" xmlns:wpg="http://schemas.microsoft.com/office/word/2010/wordprocessingGroup" xmlns:wpi="http://schemas.microsoft.com/office/word/2010/wordprocessingInk" xmlns:wne="http://schemas.microsoft.com/office/word/2006/wordml" xmlns:wps="http://schemas.microsoft.com/office/word/2010/wordprocessingShape" mc:Ignorable="w14 w15 wp14">
   <w:p>
     <w:pPr>
       <w:pStyle w:val="Encabezado"/>
@@ -13155,7 +13855,7 @@
 </file>
 
 <file path=word/header37.xml><?xml version="1.0" encoding="utf-8"?>
-<w:hdr xmlns:wpc="http://schemas.microsoft.com/office/word/2010/wordprocessingCanvas" xmlns:mo="http://schemas.microsoft.com/office/mac/office/2008/main" xmlns:mc="http://schemas.openxmlformats.org/markup-compatibility/2006" xmlns:mv="urn:schemas-microsoft-com:mac:vml" xmlns:o="urn:schemas-microsoft-com:office:office" xmlns:r="http://schemas.openxmlformats.org/officeDocument/2006/relationships" xmlns:m="http://schemas.openxmlformats.org/officeDocument/2006/math" xmlns:v="urn:schemas-microsoft-com:vml" xmlns:wp14="http://schemas.microsoft.com/office/word/2010/wordprocessingDrawing" xmlns:wp="http://schemas.openxmlformats.org/drawingml/2006/wordprocessingDrawing" xmlns:w10="urn:schemas-microsoft-com:office:word" xmlns:w="http://schemas.openxmlformats.org/wordprocessingml/2006/main" xmlns:w14="http://schemas.microsoft.com/office/word/2010/wordml" xmlns:wpg="http://schemas.microsoft.com/office/word/2010/wordprocessingGroup" xmlns:wpi="http://schemas.microsoft.com/office/word/2010/wordprocessingInk" xmlns:wne="http://schemas.microsoft.com/office/word/2006/wordml" xmlns:wps="http://schemas.microsoft.com/office/word/2010/wordprocessingShape" mc:Ignorable="w14 wp14 mv">
+<w:hdr xmlns:wpc="http://schemas.microsoft.com/office/word/2010/wordprocessingCanvas" xmlns:mc="http://schemas.openxmlformats.org/markup-compatibility/2006" xmlns:o="urn:schemas-microsoft-com:office:office" xmlns:r="http://schemas.openxmlformats.org/officeDocument/2006/relationships" xmlns:m="http://schemas.openxmlformats.org/officeDocument/2006/math" xmlns:v="urn:schemas-microsoft-com:vml" xmlns:wp14="http://schemas.microsoft.com/office/word/2010/wordprocessingDrawing" xmlns:wp="http://schemas.openxmlformats.org/drawingml/2006/wordprocessingDrawing" xmlns:w10="urn:schemas-microsoft-com:office:word" xmlns:w="http://schemas.openxmlformats.org/wordprocessingml/2006/main" xmlns:w14="http://schemas.microsoft.com/office/word/2010/wordml" xmlns:w15="http://schemas.microsoft.com/office/word/2012/wordml" xmlns:wpg="http://schemas.microsoft.com/office/word/2010/wordprocessingGroup" xmlns:wpi="http://schemas.microsoft.com/office/word/2010/wordprocessingInk" xmlns:wne="http://schemas.microsoft.com/office/word/2006/wordml" xmlns:wps="http://schemas.microsoft.com/office/word/2010/wordprocessingShape" mc:Ignorable="w14 w15 wp14">
   <w:p>
     <w:pPr>
       <w:pStyle w:val="Encabezado"/>
@@ -13195,7 +13895,7 @@
 </file>
 
 <file path=word/header38.xml><?xml version="1.0" encoding="utf-8"?>
-<w:hdr xmlns:wpc="http://schemas.microsoft.com/office/word/2010/wordprocessingCanvas" xmlns:mo="http://schemas.microsoft.com/office/mac/office/2008/main" xmlns:mc="http://schemas.openxmlformats.org/markup-compatibility/2006" xmlns:mv="urn:schemas-microsoft-com:mac:vml" xmlns:o="urn:schemas-microsoft-com:office:office" xmlns:r="http://schemas.openxmlformats.org/officeDocument/2006/relationships" xmlns:m="http://schemas.openxmlformats.org/officeDocument/2006/math" xmlns:v="urn:schemas-microsoft-com:vml" xmlns:wp14="http://schemas.microsoft.com/office/word/2010/wordprocessingDrawing" xmlns:wp="http://schemas.openxmlformats.org/drawingml/2006/wordprocessingDrawing" xmlns:w10="urn:schemas-microsoft-com:office:word" xmlns:w="http://schemas.openxmlformats.org/wordprocessingml/2006/main" xmlns:w14="http://schemas.microsoft.com/office/word/2010/wordml" xmlns:wpg="http://schemas.microsoft.com/office/word/2010/wordprocessingGroup" xmlns:wpi="http://schemas.microsoft.com/office/word/2010/wordprocessingInk" xmlns:wne="http://schemas.microsoft.com/office/word/2006/wordml" xmlns:wps="http://schemas.microsoft.com/office/word/2010/wordprocessingShape" mc:Ignorable="w14 wp14 mv">
+<w:hdr xmlns:wpc="http://schemas.microsoft.com/office/word/2010/wordprocessingCanvas" xmlns:mc="http://schemas.openxmlformats.org/markup-compatibility/2006" xmlns:o="urn:schemas-microsoft-com:office:office" xmlns:r="http://schemas.openxmlformats.org/officeDocument/2006/relationships" xmlns:m="http://schemas.openxmlformats.org/officeDocument/2006/math" xmlns:v="urn:schemas-microsoft-com:vml" xmlns:wp14="http://schemas.microsoft.com/office/word/2010/wordprocessingDrawing" xmlns:wp="http://schemas.openxmlformats.org/drawingml/2006/wordprocessingDrawing" xmlns:w10="urn:schemas-microsoft-com:office:word" xmlns:w="http://schemas.openxmlformats.org/wordprocessingml/2006/main" xmlns:w14="http://schemas.microsoft.com/office/word/2010/wordml" xmlns:w15="http://schemas.microsoft.com/office/word/2012/wordml" xmlns:wpg="http://schemas.microsoft.com/office/word/2010/wordprocessingGroup" xmlns:wpi="http://schemas.microsoft.com/office/word/2010/wordprocessingInk" xmlns:wne="http://schemas.microsoft.com/office/word/2006/wordml" xmlns:wps="http://schemas.microsoft.com/office/word/2010/wordprocessingShape" mc:Ignorable="w14 w15 wp14">
   <w:p>
     <w:pPr>
       <w:pStyle w:val="Encabezado"/>
@@ -13235,7 +13935,7 @@
 </file>
 
 <file path=word/header39.xml><?xml version="1.0" encoding="utf-8"?>
-<w:hdr xmlns:wpc="http://schemas.microsoft.com/office/word/2010/wordprocessingCanvas" xmlns:mo="http://schemas.microsoft.com/office/mac/office/2008/main" xmlns:mc="http://schemas.openxmlformats.org/markup-compatibility/2006" xmlns:mv="urn:schemas-microsoft-com:mac:vml" xmlns:o="urn:schemas-microsoft-com:office:office" xmlns:r="http://schemas.openxmlformats.org/officeDocument/2006/relationships" xmlns:m="http://schemas.openxmlformats.org/officeDocument/2006/math" xmlns:v="urn:schemas-microsoft-com:vml" xmlns:wp14="http://schemas.microsoft.com/office/word/2010/wordprocessingDrawing" xmlns:wp="http://schemas.openxmlformats.org/drawingml/2006/wordprocessingDrawing" xmlns:w10="urn:schemas-microsoft-com:office:word" xmlns:w="http://schemas.openxmlformats.org/wordprocessingml/2006/main" xmlns:w14="http://schemas.microsoft.com/office/word/2010/wordml" xmlns:wpg="http://schemas.microsoft.com/office/word/2010/wordprocessingGroup" xmlns:wpi="http://schemas.microsoft.com/office/word/2010/wordprocessingInk" xmlns:wne="http://schemas.microsoft.com/office/word/2006/wordml" xmlns:wps="http://schemas.microsoft.com/office/word/2010/wordprocessingShape" mc:Ignorable="w14 wp14 mv">
+<w:hdr xmlns:wpc="http://schemas.microsoft.com/office/word/2010/wordprocessingCanvas" xmlns:mc="http://schemas.openxmlformats.org/markup-compatibility/2006" xmlns:o="urn:schemas-microsoft-com:office:office" xmlns:r="http://schemas.openxmlformats.org/officeDocument/2006/relationships" xmlns:m="http://schemas.openxmlformats.org/officeDocument/2006/math" xmlns:v="urn:schemas-microsoft-com:vml" xmlns:wp14="http://schemas.microsoft.com/office/word/2010/wordprocessingDrawing" xmlns:wp="http://schemas.openxmlformats.org/drawingml/2006/wordprocessingDrawing" xmlns:w10="urn:schemas-microsoft-com:office:word" xmlns:w="http://schemas.openxmlformats.org/wordprocessingml/2006/main" xmlns:w14="http://schemas.microsoft.com/office/word/2010/wordml" xmlns:w15="http://schemas.microsoft.com/office/word/2012/wordml" xmlns:wpg="http://schemas.microsoft.com/office/word/2010/wordprocessingGroup" xmlns:wpi="http://schemas.microsoft.com/office/word/2010/wordprocessingInk" xmlns:wne="http://schemas.microsoft.com/office/word/2006/wordml" xmlns:wps="http://schemas.microsoft.com/office/word/2010/wordprocessingShape" mc:Ignorable="w14 w15 wp14">
   <w:p>
     <w:pPr>
       <w:pStyle w:val="Encabezado"/>
@@ -13275,7 +13975,7 @@
 </file>
 
 <file path=word/header4.xml><?xml version="1.0" encoding="utf-8"?>
-<w:hdr xmlns:wpc="http://schemas.microsoft.com/office/word/2010/wordprocessingCanvas" xmlns:mo="http://schemas.microsoft.com/office/mac/office/2008/main" xmlns:mc="http://schemas.openxmlformats.org/markup-compatibility/2006" xmlns:mv="urn:schemas-microsoft-com:mac:vml" xmlns:o="urn:schemas-microsoft-com:office:office" xmlns:r="http://schemas.openxmlformats.org/officeDocument/2006/relationships" xmlns:m="http://schemas.openxmlformats.org/officeDocument/2006/math" xmlns:v="urn:schemas-microsoft-com:vml" xmlns:wp14="http://schemas.microsoft.com/office/word/2010/wordprocessingDrawing" xmlns:wp="http://schemas.openxmlformats.org/drawingml/2006/wordprocessingDrawing" xmlns:w10="urn:schemas-microsoft-com:office:word" xmlns:w="http://schemas.openxmlformats.org/wordprocessingml/2006/main" xmlns:w14="http://schemas.microsoft.com/office/word/2010/wordml" xmlns:wpg="http://schemas.microsoft.com/office/word/2010/wordprocessingGroup" xmlns:wpi="http://schemas.microsoft.com/office/word/2010/wordprocessingInk" xmlns:wne="http://schemas.microsoft.com/office/word/2006/wordml" xmlns:wps="http://schemas.microsoft.com/office/word/2010/wordprocessingShape" mc:Ignorable="w14 wp14 mv">
+<w:hdr xmlns:wpc="http://schemas.microsoft.com/office/word/2010/wordprocessingCanvas" xmlns:mc="http://schemas.openxmlformats.org/markup-compatibility/2006" xmlns:o="urn:schemas-microsoft-com:office:office" xmlns:r="http://schemas.openxmlformats.org/officeDocument/2006/relationships" xmlns:m="http://schemas.openxmlformats.org/officeDocument/2006/math" xmlns:v="urn:schemas-microsoft-com:vml" xmlns:wp14="http://schemas.microsoft.com/office/word/2010/wordprocessingDrawing" xmlns:wp="http://schemas.openxmlformats.org/drawingml/2006/wordprocessingDrawing" xmlns:w10="urn:schemas-microsoft-com:office:word" xmlns:w="http://schemas.openxmlformats.org/wordprocessingml/2006/main" xmlns:w14="http://schemas.microsoft.com/office/word/2010/wordml" xmlns:w15="http://schemas.microsoft.com/office/word/2012/wordml" xmlns:wpg="http://schemas.microsoft.com/office/word/2010/wordprocessingGroup" xmlns:wpi="http://schemas.microsoft.com/office/word/2010/wordprocessingInk" xmlns:wne="http://schemas.microsoft.com/office/word/2006/wordml" xmlns:wps="http://schemas.microsoft.com/office/word/2010/wordprocessingShape" mc:Ignorable="w14 w15 wp14">
   <w:p>
     <w:pPr>
       <w:pStyle w:val="Encabezado"/>
@@ -13350,7 +14050,7 @@
 </file>
 
 <file path=word/header5.xml><?xml version="1.0" encoding="utf-8"?>
-<w:hdr xmlns:wpc="http://schemas.microsoft.com/office/word/2010/wordprocessingCanvas" xmlns:mo="http://schemas.microsoft.com/office/mac/office/2008/main" xmlns:mc="http://schemas.openxmlformats.org/markup-compatibility/2006" xmlns:mv="urn:schemas-microsoft-com:mac:vml" xmlns:o="urn:schemas-microsoft-com:office:office" xmlns:r="http://schemas.openxmlformats.org/officeDocument/2006/relationships" xmlns:m="http://schemas.openxmlformats.org/officeDocument/2006/math" xmlns:v="urn:schemas-microsoft-com:vml" xmlns:wp14="http://schemas.microsoft.com/office/word/2010/wordprocessingDrawing" xmlns:wp="http://schemas.openxmlformats.org/drawingml/2006/wordprocessingDrawing" xmlns:w10="urn:schemas-microsoft-com:office:word" xmlns:w="http://schemas.openxmlformats.org/wordprocessingml/2006/main" xmlns:w14="http://schemas.microsoft.com/office/word/2010/wordml" xmlns:wpg="http://schemas.microsoft.com/office/word/2010/wordprocessingGroup" xmlns:wpi="http://schemas.microsoft.com/office/word/2010/wordprocessingInk" xmlns:wne="http://schemas.microsoft.com/office/word/2006/wordml" xmlns:wps="http://schemas.microsoft.com/office/word/2010/wordprocessingShape" mc:Ignorable="w14 wp14 mv">
+<w:hdr xmlns:wpc="http://schemas.microsoft.com/office/word/2010/wordprocessingCanvas" xmlns:mc="http://schemas.openxmlformats.org/markup-compatibility/2006" xmlns:o="urn:schemas-microsoft-com:office:office" xmlns:r="http://schemas.openxmlformats.org/officeDocument/2006/relationships" xmlns:m="http://schemas.openxmlformats.org/officeDocument/2006/math" xmlns:v="urn:schemas-microsoft-com:vml" xmlns:wp14="http://schemas.microsoft.com/office/word/2010/wordprocessingDrawing" xmlns:wp="http://schemas.openxmlformats.org/drawingml/2006/wordprocessingDrawing" xmlns:w10="urn:schemas-microsoft-com:office:word" xmlns:w="http://schemas.openxmlformats.org/wordprocessingml/2006/main" xmlns:w14="http://schemas.microsoft.com/office/word/2010/wordml" xmlns:w15="http://schemas.microsoft.com/office/word/2012/wordml" xmlns:wpg="http://schemas.microsoft.com/office/word/2010/wordprocessingGroup" xmlns:wpi="http://schemas.microsoft.com/office/word/2010/wordprocessingInk" xmlns:wne="http://schemas.microsoft.com/office/word/2006/wordml" xmlns:wps="http://schemas.microsoft.com/office/word/2010/wordprocessingShape" mc:Ignorable="w14 w15 wp14">
   <w:p>
     <w:pPr>
       <w:pStyle w:val="Encabezado"/>
@@ -13425,7 +14125,7 @@
 </file>
 
 <file path=word/header6.xml><?xml version="1.0" encoding="utf-8"?>
-<w:hdr xmlns:wpc="http://schemas.microsoft.com/office/word/2010/wordprocessingCanvas" xmlns:mo="http://schemas.microsoft.com/office/mac/office/2008/main" xmlns:mc="http://schemas.openxmlformats.org/markup-compatibility/2006" xmlns:mv="urn:schemas-microsoft-com:mac:vml" xmlns:o="urn:schemas-microsoft-com:office:office" xmlns:r="http://schemas.openxmlformats.org/officeDocument/2006/relationships" xmlns:m="http://schemas.openxmlformats.org/officeDocument/2006/math" xmlns:v="urn:schemas-microsoft-com:vml" xmlns:wp14="http://schemas.microsoft.com/office/word/2010/wordprocessingDrawing" xmlns:wp="http://schemas.openxmlformats.org/drawingml/2006/wordprocessingDrawing" xmlns:w10="urn:schemas-microsoft-com:office:word" xmlns:w="http://schemas.openxmlformats.org/wordprocessingml/2006/main" xmlns:w14="http://schemas.microsoft.com/office/word/2010/wordml" xmlns:wpg="http://schemas.microsoft.com/office/word/2010/wordprocessingGroup" xmlns:wpi="http://schemas.microsoft.com/office/word/2010/wordprocessingInk" xmlns:wne="http://schemas.microsoft.com/office/word/2006/wordml" xmlns:wps="http://schemas.microsoft.com/office/word/2010/wordprocessingShape" mc:Ignorable="w14 wp14 mv">
+<w:hdr xmlns:wpc="http://schemas.microsoft.com/office/word/2010/wordprocessingCanvas" xmlns:mc="http://schemas.openxmlformats.org/markup-compatibility/2006" xmlns:o="urn:schemas-microsoft-com:office:office" xmlns:r="http://schemas.openxmlformats.org/officeDocument/2006/relationships" xmlns:m="http://schemas.openxmlformats.org/officeDocument/2006/math" xmlns:v="urn:schemas-microsoft-com:vml" xmlns:wp14="http://schemas.microsoft.com/office/word/2010/wordprocessingDrawing" xmlns:wp="http://schemas.openxmlformats.org/drawingml/2006/wordprocessingDrawing" xmlns:w10="urn:schemas-microsoft-com:office:word" xmlns:w="http://schemas.openxmlformats.org/wordprocessingml/2006/main" xmlns:w14="http://schemas.microsoft.com/office/word/2010/wordml" xmlns:w15="http://schemas.microsoft.com/office/word/2012/wordml" xmlns:wpg="http://schemas.microsoft.com/office/word/2010/wordprocessingGroup" xmlns:wpi="http://schemas.microsoft.com/office/word/2010/wordprocessingInk" xmlns:wne="http://schemas.microsoft.com/office/word/2006/wordml" xmlns:wps="http://schemas.microsoft.com/office/word/2010/wordprocessingShape" mc:Ignorable="w14 w15 wp14">
   <w:p>
     <w:pPr>
       <w:pStyle w:val="Encabezado"/>
@@ -13500,7 +14200,7 @@
 </file>
 
 <file path=word/header7.xml><?xml version="1.0" encoding="utf-8"?>
-<w:hdr xmlns:wpc="http://schemas.microsoft.com/office/word/2010/wordprocessingCanvas" xmlns:mo="http://schemas.microsoft.com/office/mac/office/2008/main" xmlns:mc="http://schemas.openxmlformats.org/markup-compatibility/2006" xmlns:mv="urn:schemas-microsoft-com:mac:vml" xmlns:o="urn:schemas-microsoft-com:office:office" xmlns:r="http://schemas.openxmlformats.org/officeDocument/2006/relationships" xmlns:m="http://schemas.openxmlformats.org/officeDocument/2006/math" xmlns:v="urn:schemas-microsoft-com:vml" xmlns:wp14="http://schemas.microsoft.com/office/word/2010/wordprocessingDrawing" xmlns:wp="http://schemas.openxmlformats.org/drawingml/2006/wordprocessingDrawing" xmlns:w10="urn:schemas-microsoft-com:office:word" xmlns:w="http://schemas.openxmlformats.org/wordprocessingml/2006/main" xmlns:w14="http://schemas.microsoft.com/office/word/2010/wordml" xmlns:wpg="http://schemas.microsoft.com/office/word/2010/wordprocessingGroup" xmlns:wpi="http://schemas.microsoft.com/office/word/2010/wordprocessingInk" xmlns:wne="http://schemas.microsoft.com/office/word/2006/wordml" xmlns:wps="http://schemas.microsoft.com/office/word/2010/wordprocessingShape" mc:Ignorable="w14 wp14 mv">
+<w:hdr xmlns:wpc="http://schemas.microsoft.com/office/word/2010/wordprocessingCanvas" xmlns:mc="http://schemas.openxmlformats.org/markup-compatibility/2006" xmlns:o="urn:schemas-microsoft-com:office:office" xmlns:r="http://schemas.openxmlformats.org/officeDocument/2006/relationships" xmlns:m="http://schemas.openxmlformats.org/officeDocument/2006/math" xmlns:v="urn:schemas-microsoft-com:vml" xmlns:wp14="http://schemas.microsoft.com/office/word/2010/wordprocessingDrawing" xmlns:wp="http://schemas.openxmlformats.org/drawingml/2006/wordprocessingDrawing" xmlns:w10="urn:schemas-microsoft-com:office:word" xmlns:w="http://schemas.openxmlformats.org/wordprocessingml/2006/main" xmlns:w14="http://schemas.microsoft.com/office/word/2010/wordml" xmlns:w15="http://schemas.microsoft.com/office/word/2012/wordml" xmlns:wpg="http://schemas.microsoft.com/office/word/2010/wordprocessingGroup" xmlns:wpi="http://schemas.microsoft.com/office/word/2010/wordprocessingInk" xmlns:wne="http://schemas.microsoft.com/office/word/2006/wordml" xmlns:wps="http://schemas.microsoft.com/office/word/2010/wordprocessingShape" mc:Ignorable="w14 w15 wp14">
   <w:p>
     <w:pPr>
       <w:pStyle w:val="Encabezado"/>
@@ -13575,7 +14275,7 @@
 </file>
 
 <file path=word/header8.xml><?xml version="1.0" encoding="utf-8"?>
-<w:hdr xmlns:wpc="http://schemas.microsoft.com/office/word/2010/wordprocessingCanvas" xmlns:mo="http://schemas.microsoft.com/office/mac/office/2008/main" xmlns:mc="http://schemas.openxmlformats.org/markup-compatibility/2006" xmlns:mv="urn:schemas-microsoft-com:mac:vml" xmlns:o="urn:schemas-microsoft-com:office:office" xmlns:r="http://schemas.openxmlformats.org/officeDocument/2006/relationships" xmlns:m="http://schemas.openxmlformats.org/officeDocument/2006/math" xmlns:v="urn:schemas-microsoft-com:vml" xmlns:wp14="http://schemas.microsoft.com/office/word/2010/wordprocessingDrawing" xmlns:wp="http://schemas.openxmlformats.org/drawingml/2006/wordprocessingDrawing" xmlns:w10="urn:schemas-microsoft-com:office:word" xmlns:w="http://schemas.openxmlformats.org/wordprocessingml/2006/main" xmlns:w14="http://schemas.microsoft.com/office/word/2010/wordml" xmlns:wpg="http://schemas.microsoft.com/office/word/2010/wordprocessingGroup" xmlns:wpi="http://schemas.microsoft.com/office/word/2010/wordprocessingInk" xmlns:wne="http://schemas.microsoft.com/office/word/2006/wordml" xmlns:wps="http://schemas.microsoft.com/office/word/2010/wordprocessingShape" mc:Ignorable="w14 wp14 mv">
+<w:hdr xmlns:wpc="http://schemas.microsoft.com/office/word/2010/wordprocessingCanvas" xmlns:mc="http://schemas.openxmlformats.org/markup-compatibility/2006" xmlns:o="urn:schemas-microsoft-com:office:office" xmlns:r="http://schemas.openxmlformats.org/officeDocument/2006/relationships" xmlns:m="http://schemas.openxmlformats.org/officeDocument/2006/math" xmlns:v="urn:schemas-microsoft-com:vml" xmlns:wp14="http://schemas.microsoft.com/office/word/2010/wordprocessingDrawing" xmlns:wp="http://schemas.openxmlformats.org/drawingml/2006/wordprocessingDrawing" xmlns:w10="urn:schemas-microsoft-com:office:word" xmlns:w="http://schemas.openxmlformats.org/wordprocessingml/2006/main" xmlns:w14="http://schemas.microsoft.com/office/word/2010/wordml" xmlns:w15="http://schemas.microsoft.com/office/word/2012/wordml" xmlns:wpg="http://schemas.microsoft.com/office/word/2010/wordprocessingGroup" xmlns:wpi="http://schemas.microsoft.com/office/word/2010/wordprocessingInk" xmlns:wne="http://schemas.microsoft.com/office/word/2006/wordml" xmlns:wps="http://schemas.microsoft.com/office/word/2010/wordprocessingShape" mc:Ignorable="w14 w15 wp14">
   <w:p>
     <w:pPr>
       <w:pStyle w:val="Encabezado"/>
@@ -13650,7 +14350,7 @@
 </file>
 
 <file path=word/header9.xml><?xml version="1.0" encoding="utf-8"?>
-<w:hdr xmlns:wpc="http://schemas.microsoft.com/office/word/2010/wordprocessingCanvas" xmlns:mo="http://schemas.microsoft.com/office/mac/office/2008/main" xmlns:mc="http://schemas.openxmlformats.org/markup-compatibility/2006" xmlns:mv="urn:schemas-microsoft-com:mac:vml" xmlns:o="urn:schemas-microsoft-com:office:office" xmlns:r="http://schemas.openxmlformats.org/officeDocument/2006/relationships" xmlns:m="http://schemas.openxmlformats.org/officeDocument/2006/math" xmlns:v="urn:schemas-microsoft-com:vml" xmlns:wp14="http://schemas.microsoft.com/office/word/2010/wordprocessingDrawing" xmlns:wp="http://schemas.openxmlformats.org/drawingml/2006/wordprocessingDrawing" xmlns:w10="urn:schemas-microsoft-com:office:word" xmlns:w="http://schemas.openxmlformats.org/wordprocessingml/2006/main" xmlns:w14="http://schemas.microsoft.com/office/word/2010/wordml" xmlns:wpg="http://schemas.microsoft.com/office/word/2010/wordprocessingGroup" xmlns:wpi="http://schemas.microsoft.com/office/word/2010/wordprocessingInk" xmlns:wne="http://schemas.microsoft.com/office/word/2006/wordml" xmlns:wps="http://schemas.microsoft.com/office/word/2010/wordprocessingShape" mc:Ignorable="w14 wp14 mv">
+<w:hdr xmlns:wpc="http://schemas.microsoft.com/office/word/2010/wordprocessingCanvas" xmlns:mc="http://schemas.openxmlformats.org/markup-compatibility/2006" xmlns:o="urn:schemas-microsoft-com:office:office" xmlns:r="http://schemas.openxmlformats.org/officeDocument/2006/relationships" xmlns:m="http://schemas.openxmlformats.org/officeDocument/2006/math" xmlns:v="urn:schemas-microsoft-com:vml" xmlns:wp14="http://schemas.microsoft.com/office/word/2010/wordprocessingDrawing" xmlns:wp="http://schemas.openxmlformats.org/drawingml/2006/wordprocessingDrawing" xmlns:w10="urn:schemas-microsoft-com:office:word" xmlns:w="http://schemas.openxmlformats.org/wordprocessingml/2006/main" xmlns:w14="http://schemas.microsoft.com/office/word/2010/wordml" xmlns:w15="http://schemas.microsoft.com/office/word/2012/wordml" xmlns:wpg="http://schemas.microsoft.com/office/word/2010/wordprocessingGroup" xmlns:wpi="http://schemas.microsoft.com/office/word/2010/wordprocessingInk" xmlns:wne="http://schemas.microsoft.com/office/word/2006/wordml" xmlns:wps="http://schemas.microsoft.com/office/word/2010/wordprocessingShape" mc:Ignorable="w14 w15 wp14">
   <w:p>
     <w:pPr>
       <w:pStyle w:val="Encabezado"/>
@@ -13725,8 +14425,8 @@
 </file>
 
 <file path=word/numbering.xml><?xml version="1.0" encoding="utf-8"?>
-<w:numbering xmlns:wpc="http://schemas.microsoft.com/office/word/2010/wordprocessingCanvas" xmlns:mo="http://schemas.microsoft.com/office/mac/office/2008/main" xmlns:mc="http://schemas.openxmlformats.org/markup-compatibility/2006" xmlns:mv="urn:schemas-microsoft-com:mac:vml" xmlns:o="urn:schemas-microsoft-com:office:office" xmlns:r="http://schemas.openxmlformats.org/officeDocument/2006/relationships" xmlns:m="http://schemas.openxmlformats.org/officeDocument/2006/math" xmlns:v="urn:schemas-microsoft-com:vml" xmlns:wp14="http://schemas.microsoft.com/office/word/2010/wordprocessingDrawing" xmlns:wp="http://schemas.openxmlformats.org/drawingml/2006/wordprocessingDrawing" xmlns:w10="urn:schemas-microsoft-com:office:word" xmlns:w="http://schemas.openxmlformats.org/wordprocessingml/2006/main" xmlns:w14="http://schemas.microsoft.com/office/word/2010/wordml" xmlns:wpg="http://schemas.microsoft.com/office/word/2010/wordprocessingGroup" xmlns:wpi="http://schemas.microsoft.com/office/word/2010/wordprocessingInk" xmlns:wne="http://schemas.microsoft.com/office/word/2006/wordml" xmlns:wps="http://schemas.microsoft.com/office/word/2010/wordprocessingShape" mc:Ignorable="w14 wp14">
-  <w:abstractNum w:abstractNumId="0">
+<w:numbering xmlns:wpc="http://schemas.microsoft.com/office/word/2010/wordprocessingCanvas" xmlns:mc="http://schemas.openxmlformats.org/markup-compatibility/2006" xmlns:o="urn:schemas-microsoft-com:office:office" xmlns:r="http://schemas.openxmlformats.org/officeDocument/2006/relationships" xmlns:m="http://schemas.openxmlformats.org/officeDocument/2006/math" xmlns:v="urn:schemas-microsoft-com:vml" xmlns:wp14="http://schemas.microsoft.com/office/word/2010/wordprocessingDrawing" xmlns:wp="http://schemas.openxmlformats.org/drawingml/2006/wordprocessingDrawing" xmlns:w10="urn:schemas-microsoft-com:office:word" xmlns:w="http://schemas.openxmlformats.org/wordprocessingml/2006/main" xmlns:w14="http://schemas.microsoft.com/office/word/2010/wordml" xmlns:w15="http://schemas.microsoft.com/office/word/2012/wordml" xmlns:wpg="http://schemas.microsoft.com/office/word/2010/wordprocessingGroup" xmlns:wpi="http://schemas.microsoft.com/office/word/2010/wordprocessingInk" xmlns:wne="http://schemas.microsoft.com/office/word/2006/wordml" xmlns:wps="http://schemas.microsoft.com/office/word/2010/wordprocessingShape" mc:Ignorable="w14 w15 wp14">
+  <w:abstractNum w:abstractNumId="0" w15:restartNumberingAfterBreak="0">
     <w:nsid w:val="34E73811"/>
     <w:multiLevelType w:val="hybridMultilevel"/>
     <w:tmpl w:val="FFBC97FE"/>
@@ -13822,7 +14522,7 @@
 </file>
 
 <file path=word/styles.xml><?xml version="1.0" encoding="utf-8"?>
-<w:styles xmlns:mc="http://schemas.openxmlformats.org/markup-compatibility/2006" xmlns:r="http://schemas.openxmlformats.org/officeDocument/2006/relationships" xmlns:w="http://schemas.openxmlformats.org/wordprocessingml/2006/main" xmlns:w14="http://schemas.microsoft.com/office/word/2010/wordml" mc:Ignorable="w14">
+<w:styles xmlns:mc="http://schemas.openxmlformats.org/markup-compatibility/2006" xmlns:r="http://schemas.openxmlformats.org/officeDocument/2006/relationships" xmlns:w="http://schemas.openxmlformats.org/wordprocessingml/2006/main" xmlns:w14="http://schemas.microsoft.com/office/word/2010/wordml" xmlns:w15="http://schemas.microsoft.com/office/word/2012/wordml" mc:Ignorable="w14 w15">
   <w:docDefaults>
     <w:rPrDefault>
       <w:rPr>
@@ -13834,465 +14534,369 @@
     </w:rPrDefault>
     <w:pPrDefault/>
   </w:docDefaults>
-  <w:latentStyles w:defLockedState="0" w:defUIPriority="99" w:defSemiHidden="1" w:defUnhideWhenUsed="1" w:defQFormat="0" w:count="276">
-    <w:lsdException w:name="Normal" w:semiHidden="0" w:uiPriority="0" w:unhideWhenUsed="0" w:qFormat="1"/>
-    <w:lsdException w:name="heading 1" w:semiHidden="0" w:uiPriority="9" w:unhideWhenUsed="0" w:qFormat="1"/>
-    <w:lsdException w:name="heading 2" w:uiPriority="9" w:qFormat="1"/>
-    <w:lsdException w:name="heading 3" w:uiPriority="9" w:qFormat="1"/>
-    <w:lsdException w:name="heading 4" w:uiPriority="9" w:qFormat="1"/>
-    <w:lsdException w:name="heading 5" w:uiPriority="9" w:qFormat="1"/>
-    <w:lsdException w:name="heading 6" w:uiPriority="9" w:qFormat="1"/>
-    <w:lsdException w:name="heading 7" w:uiPriority="9" w:qFormat="1"/>
-    <w:lsdException w:name="heading 8" w:uiPriority="9" w:qFormat="1"/>
-    <w:lsdException w:name="heading 9" w:uiPriority="9" w:qFormat="1"/>
-    <w:lsdException w:name="toc 1" w:uiPriority="39"/>
-    <w:lsdException w:name="toc 2" w:uiPriority="39"/>
-    <w:lsdException w:name="toc 3" w:uiPriority="39"/>
-    <w:lsdException w:name="toc 4" w:uiPriority="39"/>
-    <w:lsdException w:name="toc 5" w:uiPriority="39"/>
-    <w:lsdException w:name="toc 6" w:uiPriority="39"/>
-    <w:lsdException w:name="toc 7" w:uiPriority="39"/>
-    <w:lsdException w:name="toc 8" w:uiPriority="39"/>
-    <w:lsdException w:name="toc 9" w:uiPriority="39"/>
-    <w:lsdException w:name="caption" w:uiPriority="35" w:qFormat="1"/>
-    <w:lsdException w:name="Title" w:semiHidden="0" w:uiPriority="10" w:unhideWhenUsed="0" w:qFormat="1"/>
-    <w:lsdException w:name="Default Paragraph Font" w:uiPriority="1"/>
-    <w:lsdException w:name="Subtitle" w:semiHidden="0" w:uiPriority="11" w:unhideWhenUsed="0" w:qFormat="1"/>
-    <w:lsdException w:name="Strong" w:semiHidden="0" w:uiPriority="22" w:unhideWhenUsed="0" w:qFormat="1"/>
-    <w:lsdException w:name="Emphasis" w:semiHidden="0" w:uiPriority="20" w:unhideWhenUsed="0" w:qFormat="1"/>
-    <w:lsdException w:name="Table Grid" w:semiHidden="0" w:uiPriority="39" w:unhideWhenUsed="0"/>
-    <w:lsdException w:name="Note Level 1" w:semiHidden="0" w:unhideWhenUsed="0"/>
-    <w:lsdException w:name="Note Level 2" w:semiHidden="0" w:unhideWhenUsed="0"/>
-    <w:lsdException w:name="Note Level 3" w:semiHidden="0" w:unhideWhenUsed="0"/>
-    <w:lsdException w:name="Note Level 4" w:semiHidden="0" w:unhideWhenUsed="0"/>
-    <w:lsdException w:name="Note Level 5" w:semiHidden="0" w:unhideWhenUsed="0"/>
-    <w:lsdException w:name="Note Level 6" w:semiHidden="0" w:unhideWhenUsed="0"/>
-    <w:lsdException w:name="Note Level 7" w:semiHidden="0" w:unhideWhenUsed="0"/>
-    <w:lsdException w:name="Note Level 8" w:semiHidden="0" w:unhideWhenUsed="0"/>
-    <w:lsdException w:name="Note Level 9" w:semiHidden="0" w:unhideWhenUsed="0"/>
-    <w:lsdException w:name="Placeholder Text" w:unhideWhenUsed="0"/>
-    <w:lsdException w:name="No Spacing" w:semiHidden="0" w:uiPriority="1" w:unhideWhenUsed="0" w:qFormat="1"/>
-    <w:lsdException w:name="Light Shading" w:semiHidden="0" w:uiPriority="60" w:unhideWhenUsed="0"/>
-    <w:lsdException w:name="Light List" w:semiHidden="0" w:uiPriority="61" w:unhideWhenUsed="0"/>
-    <w:lsdException w:name="Light Grid" w:semiHidden="0" w:uiPriority="62" w:unhideWhenUsed="0"/>
-    <w:lsdException w:name="Medium Shading 1" w:semiHidden="0" w:uiPriority="63" w:unhideWhenUsed="0"/>
-    <w:lsdException w:name="Medium Shading 2" w:semiHidden="0" w:uiPriority="64" w:unhideWhenUsed="0"/>
-    <w:lsdException w:name="Medium List 1" w:semiHidden="0" w:uiPriority="65" w:unhideWhenUsed="0"/>
-    <w:lsdException w:name="Medium List 2" w:semiHidden="0" w:uiPriority="66" w:unhideWhenUsed="0"/>
-    <w:lsdException w:name="Medium Grid 1" w:semiHidden="0" w:uiPriority="67" w:unhideWhenUsed="0"/>
-    <w:lsdException w:name="Medium Grid 2" w:semiHidden="0" w:uiPriority="68" w:unhideWhenUsed="0"/>
-    <w:lsdException w:name="Medium Grid 3" w:semiHidden="0" w:uiPriority="69" w:unhideWhenUsed="0"/>
-    <w:lsdException w:name="Dark List" w:semiHidden="0" w:uiPriority="70" w:unhideWhenUsed="0"/>
-    <w:lsdException w:name="Colorful Shading" w:semiHidden="0" w:uiPriority="71" w:unhideWhenUsed="0"/>
-    <w:lsdException w:name="Colorful List" w:semiHidden="0" w:uiPriority="72" w:unhideWhenUsed="0"/>
-    <w:lsdException w:name="Colorful Grid" w:semiHidden="0" w:uiPriority="73" w:unhideWhenUsed="0"/>
-    <w:lsdException w:name="Light Shading Accent 1" w:semiHidden="0" w:uiPriority="60" w:unhideWhenUsed="0"/>
-    <w:lsdException w:name="Light List Accent 1" w:semiHidden="0" w:uiPriority="61" w:unhideWhenUsed="0"/>
-    <w:lsdException w:name="Light Grid Accent 1" w:semiHidden="0" w:uiPriority="62" w:unhideWhenUsed="0"/>
-    <w:lsdException w:name="Medium Shading 1 Accent 1" w:semiHidden="0" w:uiPriority="63" w:unhideWhenUsed="0"/>
-    <w:lsdException w:name="Medium Shading 2 Accent 1" w:semiHidden="0" w:uiPriority="64" w:unhideWhenUsed="0"/>
-    <w:lsdException w:name="Medium List 1 Accent 1" w:semiHidden="0" w:uiPriority="65" w:unhideWhenUsed="0"/>
-    <w:lsdException w:name="Revision" w:unhideWhenUsed="0"/>
-    <w:lsdException w:name="List Paragraph" w:semiHidden="0" w:uiPriority="34" w:unhideWhenUsed="0" w:qFormat="1"/>
-    <w:lsdException w:name="Quote" w:semiHidden="0" w:uiPriority="29" w:unhideWhenUsed="0" w:qFormat="1"/>
-    <w:lsdException w:name="Intense Quote" w:semiHidden="0" w:uiPriority="30" w:unhideWhenUsed="0" w:qFormat="1"/>
-    <w:lsdException w:name="Medium List 2 Accent 1" w:semiHidden="0" w:uiPriority="66" w:unhideWhenUsed="0"/>
-    <w:lsdException w:name="Medium Grid 1 Accent 1" w:semiHidden="0" w:uiPriority="67" w:unhideWhenUsed="0"/>
-    <w:lsdException w:name="Medium Grid 2 Accent 1" w:semiHidden="0" w:uiPriority="68" w:unhideWhenUsed="0"/>
-    <w:lsdException w:name="Medium Grid 3 Accent 1" w:semiHidden="0" w:uiPriority="69" w:unhideWhenUsed="0"/>
-    <w:lsdException w:name="Dark List Accent 1" w:semiHidden="0" w:uiPriority="70" w:unhideWhenUsed="0"/>
-    <w:lsdException w:name="Colorful Shading Accent 1" w:semiHidden="0" w:uiPriority="71" w:unhideWhenUsed="0"/>
-    <w:lsdException w:name="Colorful List Accent 1" w:semiHidden="0" w:uiPriority="72" w:unhideWhenUsed="0"/>
-    <w:lsdException w:name="Colorful Grid Accent 1" w:semiHidden="0" w:uiPriority="73" w:unhideWhenUsed="0"/>
-    <w:lsdException w:name="Light Shading Accent 2" w:semiHidden="0" w:uiPriority="60" w:unhideWhenUsed="0"/>
-    <w:lsdException w:name="Light List Accent 2" w:semiHidden="0" w:uiPriority="61" w:unhideWhenUsed="0"/>
-    <w:lsdException w:name="Light Grid Accent 2" w:semiHidden="0" w:uiPriority="62" w:unhideWhenUsed="0"/>
-    <w:lsdException w:name="Medium Shading 1 Accent 2" w:semiHidden="0" w:uiPriority="63" w:unhideWhenUsed="0"/>
-    <w:lsdException w:name="Medium Shading 2 Accent 2" w:semiHidden="0" w:uiPriority="64" w:unhideWhenUsed="0"/>
-    <w:lsdException w:name="Medium List 1 Accent 2" w:semiHidden="0" w:uiPriority="65" w:unhideWhenUsed="0"/>
-    <w:lsdException w:name="Medium List 2 Accent 2" w:semiHidden="0" w:uiPriority="66" w:unhideWhenUsed="0"/>
-    <w:lsdException w:name="Medium Grid 1 Accent 2" w:semiHidden="0" w:uiPriority="67" w:unhideWhenUsed="0"/>
-    <w:lsdException w:name="Medium Grid 2 Accent 2" w:semiHidden="0" w:uiPriority="68" w:unhideWhenUsed="0"/>
-    <w:lsdException w:name="Medium Grid 3 Accent 2" w:semiHidden="0" w:uiPriority="69" w:unhideWhenUsed="0"/>
-    <w:lsdException w:name="Dark List Accent 2" w:semiHidden="0" w:uiPriority="70" w:unhideWhenUsed="0"/>
-    <w:lsdException w:name="Colorful Shading Accent 2" w:semiHidden="0" w:uiPriority="71" w:unhideWhenUsed="0"/>
-    <w:lsdException w:name="Colorful List Accent 2" w:semiHidden="0" w:uiPriority="72" w:unhideWhenUsed="0"/>
-    <w:lsdException w:name="Colorful Grid Accent 2" w:semiHidden="0" w:uiPriority="73" w:unhideWhenUsed="0"/>
-    <w:lsdException w:name="Light Shading Accent 3" w:semiHidden="0" w:uiPriority="60" w:unhideWhenUsed="0"/>
-    <w:lsdException w:name="Light List Accent 3" w:semiHidden="0" w:uiPriority="61" w:unhideWhenUsed="0"/>
-    <w:lsdException w:name="Light Grid Accent 3" w:semiHidden="0" w:uiPriority="62" w:unhideWhenUsed="0"/>
-    <w:lsdException w:name="Medium Shading 1 Accent 3" w:semiHidden="0" w:uiPriority="63" w:unhideWhenUsed="0"/>
-    <w:lsdException w:name="Medium Shading 2 Accent 3" w:semiHidden="0" w:uiPriority="64" w:unhideWhenUsed="0"/>
-    <w:lsdException w:name="Medium List 1 Accent 3" w:semiHidden="0" w:uiPriority="65" w:unhideWhenUsed="0"/>
-    <w:lsdException w:name="Medium List 2 Accent 3" w:semiHidden="0" w:uiPriority="66" w:unhideWhenUsed="0"/>
-    <w:lsdException w:name="Medium Grid 1 Accent 3" w:semiHidden="0" w:uiPriority="67" w:unhideWhenUsed="0"/>
-    <w:lsdException w:name="Medium Grid 2 Accent 3" w:semiHidden="0" w:uiPriority="68" w:unhideWhenUsed="0"/>
-    <w:lsdException w:name="Medium Grid 3 Accent 3" w:semiHidden="0" w:uiPriority="69" w:unhideWhenUsed="0"/>
-    <w:lsdException w:name="Dark List Accent 3" w:semiHidden="0" w:uiPriority="70" w:unhideWhenUsed="0"/>
-    <w:lsdException w:name="Colorful Shading Accent 3" w:semiHidden="0" w:uiPriority="71" w:unhideWhenUsed="0"/>
-    <w:lsdException w:name="Colorful List Accent 3" w:semiHidden="0" w:uiPriority="72" w:unhideWhenUsed="0"/>
-    <w:lsdException w:name="Colorful Grid Accent 3" w:semiHidden="0" w:uiPriority="73" w:unhideWhenUsed="0"/>
-    <w:lsdException w:name="Light Shading Accent 4" w:semiHidden="0" w:uiPriority="60" w:unhideWhenUsed="0"/>
-    <w:lsdException w:name="Light List Accent 4" w:semiHidden="0" w:uiPriority="61" w:unhideWhenUsed="0"/>
-    <w:lsdException w:name="Light Grid Accent 4" w:semiHidden="0" w:uiPriority="62" w:unhideWhenUsed="0"/>
-    <w:lsdException w:name="Medium Shading 1 Accent 4" w:semiHidden="0" w:uiPriority="63" w:unhideWhenUsed="0"/>
-    <w:lsdException w:name="Medium Shading 2 Accent 4" w:semiHidden="0" w:uiPriority="64" w:unhideWhenUsed="0"/>
-    <w:lsdException w:name="Medium List 1 Accent 4" w:semiHidden="0" w:uiPriority="65" w:unhideWhenUsed="0"/>
-    <w:lsdException w:name="Medium List 2 Accent 4" w:semiHidden="0" w:uiPriority="66" w:unhideWhenUsed="0"/>
-    <w:lsdException w:name="Medium Grid 1 Accent 4" w:semiHidden="0" w:uiPriority="67" w:unhideWhenUsed="0"/>
-    <w:lsdException w:name="Medium Grid 2 Accent 4" w:semiHidden="0" w:uiPriority="68" w:unhideWhenUsed="0"/>
-    <w:lsdException w:name="Medium Grid 3 Accent 4" w:semiHidden="0" w:uiPriority="69" w:unhideWhenUsed="0"/>
-    <w:lsdException w:name="Dark List Accent 4" w:semiHidden="0" w:uiPriority="70" w:unhideWhenUsed="0"/>
-    <w:lsdException w:name="Colorful Shading Accent 4" w:semiHidden="0" w:uiPriority="71" w:unhideWhenUsed="0"/>
-    <w:lsdException w:name="Colorful List Accent 4" w:semiHidden="0" w:uiPriority="72" w:unhideWhenUsed="0"/>
-    <w:lsdException w:name="Colorful Grid Accent 4" w:semiHidden="0" w:uiPriority="73" w:unhideWhenUsed="0"/>
-    <w:lsdException w:name="Light Shading Accent 5" w:semiHidden="0" w:uiPriority="60" w:unhideWhenUsed="0"/>
-    <w:lsdException w:name="Light List Accent 5" w:semiHidden="0" w:uiPriority="61" w:unhideWhenUsed="0"/>
-    <w:lsdException w:name="Light Grid Accent 5" w:semiHidden="0" w:uiPriority="62" w:unhideWhenUsed="0"/>
-    <w:lsdException w:name="Medium Shading 1 Accent 5" w:semiHidden="0" w:uiPriority="63" w:unhideWhenUsed="0"/>
-    <w:lsdException w:name="Medium Shading 2 Accent 5" w:semiHidden="0" w:uiPriority="64" w:unhideWhenUsed="0"/>
-    <w:lsdException w:name="Medium List 1 Accent 5" w:semiHidden="0" w:uiPriority="65" w:unhideWhenUsed="0"/>
-    <w:lsdException w:name="Medium List 2 Accent 5" w:semiHidden="0" w:uiPriority="66" w:unhideWhenUsed="0"/>
-    <w:lsdException w:name="Medium Grid 1 Accent 5" w:semiHidden="0" w:uiPriority="67" w:unhideWhenUsed="0"/>
-    <w:lsdException w:name="Medium Grid 2 Accent 5" w:semiHidden="0" w:uiPriority="68" w:unhideWhenUsed="0"/>
-    <w:lsdException w:name="Medium Grid 3 Accent 5" w:semiHidden="0" w:uiPriority="69" w:unhideWhenUsed="0"/>
-    <w:lsdException w:name="Dark List Accent 5" w:semiHidden="0" w:uiPriority="70" w:unhideWhenUsed="0"/>
-    <w:lsdException w:name="Colorful Shading Accent 5" w:semiHidden="0" w:uiPriority="71" w:unhideWhenUsed="0"/>
-    <w:lsdException w:name="Colorful List Accent 5" w:semiHidden="0" w:uiPriority="72" w:unhideWhenUsed="0"/>
-    <w:lsdException w:name="Colorful Grid Accent 5" w:semiHidden="0" w:uiPriority="73" w:unhideWhenUsed="0"/>
-    <w:lsdException w:name="Light Shading Accent 6" w:semiHidden="0" w:uiPriority="60" w:unhideWhenUsed="0"/>
-    <w:lsdException w:name="Light List Accent 6" w:semiHidden="0" w:uiPriority="61" w:unhideWhenUsed="0"/>
-    <w:lsdException w:name="Light Grid Accent 6" w:semiHidden="0" w:uiPriority="62" w:unhideWhenUsed="0"/>
-    <w:lsdException w:name="Medium Shading 1 Accent 6" w:semiHidden="0" w:uiPriority="63" w:unhideWhenUsed="0"/>
-    <w:lsdException w:name="Medium Shading 2 Accent 6" w:semiHidden="0" w:uiPriority="64" w:unhideWhenUsed="0"/>
-    <w:lsdException w:name="Medium List 1 Accent 6" w:semiHidden="0" w:uiPriority="65" w:unhideWhenUsed="0"/>
-    <w:lsdException w:name="Medium List 2 Accent 6" w:semiHidden="0" w:uiPriority="66" w:unhideWhenUsed="0"/>
-    <w:lsdException w:name="Medium Grid 1 Accent 6" w:semiHidden="0" w:uiPriority="67" w:unhideWhenUsed="0"/>
-    <w:lsdException w:name="Medium Grid 2 Accent 6" w:semiHidden="0" w:uiPriority="68" w:unhideWhenUsed="0"/>
-    <w:lsdException w:name="Medium Grid 3 Accent 6" w:semiHidden="0" w:uiPriority="69" w:unhideWhenUsed="0"/>
-    <w:lsdException w:name="Dark List Accent 6" w:semiHidden="0" w:uiPriority="70" w:unhideWhenUsed="0"/>
-    <w:lsdException w:name="Colorful Shading Accent 6" w:semiHidden="0" w:uiPriority="71" w:unhideWhenUsed="0"/>
-    <w:lsdException w:name="Colorful List Accent 6" w:semiHidden="0" w:uiPriority="72" w:unhideWhenUsed="0"/>
-    <w:lsdException w:name="Colorful Grid Accent 6" w:semiHidden="0" w:uiPriority="73" w:unhideWhenUsed="0"/>
-    <w:lsdException w:name="Subtle Emphasis" w:semiHidden="0" w:uiPriority="19" w:unhideWhenUsed="0" w:qFormat="1"/>
-    <w:lsdException w:name="Intense Emphasis" w:semiHidden="0" w:uiPriority="21" w:unhideWhenUsed="0" w:qFormat="1"/>
-    <w:lsdException w:name="Subtle Reference" w:semiHidden="0" w:uiPriority="31" w:unhideWhenUsed="0" w:qFormat="1"/>
-    <w:lsdException w:name="Intense Reference" w:semiHidden="0" w:uiPriority="32" w:unhideWhenUsed="0" w:qFormat="1"/>
-    <w:lsdException w:name="Book Title" w:semiHidden="0" w:uiPriority="33" w:unhideWhenUsed="0" w:qFormat="1"/>
-    <w:lsdException w:name="Bibliography" w:uiPriority="37"/>
-    <w:lsdException w:name="TOC Heading" w:uiPriority="39" w:qFormat="1"/>
-  </w:latentStyles>
-  <w:style w:type="paragraph" w:default="1" w:styleId="Normal">
-    <w:name w:val="Normal"/>
-    <w:qFormat/>
-  </w:style>
-  <w:style w:type="character" w:default="1" w:styleId="Fuentedeprrafopredeter">
-    <w:name w:val="Default Paragraph Font"/>
-    <w:uiPriority w:val="1"/>
-    <w:semiHidden/>
-    <w:unhideWhenUsed/>
-  </w:style>
-  <w:style w:type="table" w:default="1" w:styleId="Tablanormal">
-    <w:name w:val="Normal Table"/>
-    <w:uiPriority w:val="99"/>
-    <w:semiHidden/>
-    <w:unhideWhenUsed/>
-    <w:tblPr>
-      <w:tblInd w:w="0" w:type="dxa"/>
-      <w:tblCellMar>
-        <w:top w:w="0" w:type="dxa"/>
-        <w:left w:w="108" w:type="dxa"/>
-        <w:bottom w:w="0" w:type="dxa"/>
-        <w:right w:w="108" w:type="dxa"/>
-      </w:tblCellMar>
-    </w:tblPr>
-  </w:style>
-  <w:style w:type="numbering" w:default="1" w:styleId="Sinlista">
-    <w:name w:val="No List"/>
-    <w:uiPriority w:val="99"/>
-    <w:semiHidden/>
-    <w:unhideWhenUsed/>
-  </w:style>
-  <w:style w:type="paragraph" w:styleId="Encabezado">
-    <w:name w:val="header"/>
-    <w:basedOn w:val="Normal"/>
-    <w:link w:val="EncabezadoCar"/>
-    <w:uiPriority w:val="99"/>
-    <w:unhideWhenUsed/>
-    <w:rsid w:val="00747CE0"/>
-    <w:pPr>
-      <w:tabs>
-        <w:tab w:val="center" w:pos="4680"/>
-        <w:tab w:val="right" w:pos="9360"/>
-      </w:tabs>
-    </w:pPr>
-  </w:style>
-  <w:style w:type="character" w:customStyle="1" w:styleId="EncabezadoCar">
-    <w:name w:val="Encabezado Car"/>
-    <w:basedOn w:val="Fuentedeprrafopredeter"/>
-    <w:link w:val="Encabezado"/>
-    <w:uiPriority w:val="99"/>
-    <w:rsid w:val="00747CE0"/>
-  </w:style>
-  <w:style w:type="paragraph" w:styleId="Piedepgina">
-    <w:name w:val="footer"/>
-    <w:basedOn w:val="Normal"/>
-    <w:link w:val="PiedepginaCar"/>
-    <w:uiPriority w:val="99"/>
-    <w:unhideWhenUsed/>
-    <w:rsid w:val="00747CE0"/>
-    <w:pPr>
-      <w:tabs>
-        <w:tab w:val="center" w:pos="4680"/>
-        <w:tab w:val="right" w:pos="9360"/>
-      </w:tabs>
-    </w:pPr>
-  </w:style>
-  <w:style w:type="character" w:customStyle="1" w:styleId="PiedepginaCar">
-    <w:name w:val="Pie de página Car"/>
-    <w:basedOn w:val="Fuentedeprrafopredeter"/>
-    <w:link w:val="Piedepgina"/>
-    <w:uiPriority w:val="99"/>
-    <w:rsid w:val="00747CE0"/>
-  </w:style>
-  <w:style w:type="paragraph" w:styleId="Textodeglobo">
-    <w:name w:val="Balloon Text"/>
-    <w:basedOn w:val="Normal"/>
-    <w:link w:val="TextodegloboCar"/>
-    <w:uiPriority w:val="99"/>
-    <w:semiHidden/>
-    <w:unhideWhenUsed/>
-    <w:rsid w:val="00EA00A5"/>
-    <w:rPr>
-      <w:rFonts w:ascii="Lucida Grande" w:hAnsi="Lucida Grande" w:cs="Lucida Grande"/>
-      <w:sz w:val="18"/>
-      <w:szCs w:val="18"/>
-    </w:rPr>
-  </w:style>
-  <w:style w:type="character" w:customStyle="1" w:styleId="TextodegloboCar">
-    <w:name w:val="Texto de globo Car"/>
-    <w:basedOn w:val="Fuentedeprrafopredeter"/>
-    <w:link w:val="Textodeglobo"/>
-    <w:uiPriority w:val="99"/>
-    <w:semiHidden/>
-    <w:rsid w:val="00EA00A5"/>
-    <w:rPr>
-      <w:rFonts w:ascii="Lucida Grande" w:hAnsi="Lucida Grande" w:cs="Lucida Grande"/>
-      <w:sz w:val="18"/>
-      <w:szCs w:val="18"/>
-    </w:rPr>
-  </w:style>
-  <w:style w:type="paragraph" w:styleId="NormalWeb">
-    <w:name w:val="Normal (Web)"/>
-    <w:basedOn w:val="Normal"/>
-    <w:uiPriority w:val="99"/>
-    <w:unhideWhenUsed/>
-    <w:rsid w:val="00EA00A5"/>
-    <w:pPr>
-      <w:spacing w:before="100" w:beforeAutospacing="1" w:after="100" w:afterAutospacing="1"/>
-    </w:pPr>
-    <w:rPr>
-      <w:rFonts w:ascii="Times New Roman" w:eastAsia="Times New Roman" w:hAnsi="Times New Roman" w:cs="Times New Roman"/>
-      <w:lang w:eastAsia="en-US"/>
-    </w:rPr>
-  </w:style>
-  <w:style w:type="character" w:styleId="Hipervnculo">
-    <w:name w:val="Hyperlink"/>
-    <w:basedOn w:val="Fuentedeprrafopredeter"/>
-    <w:uiPriority w:val="99"/>
-    <w:unhideWhenUsed/>
-    <w:rsid w:val="00056DDF"/>
-    <w:rPr>
-      <w:color w:val="0563C1" w:themeColor="hyperlink"/>
-      <w:u w:val="single"/>
-    </w:rPr>
-  </w:style>
-  <w:style w:type="paragraph" w:styleId="Prrafodelista">
-    <w:name w:val="List Paragraph"/>
-    <w:basedOn w:val="Normal"/>
-    <w:uiPriority w:val="34"/>
-    <w:qFormat/>
-    <w:rsid w:val="00920AF6"/>
-    <w:pPr>
-      <w:ind w:left="720"/>
-      <w:contextualSpacing/>
-    </w:pPr>
-  </w:style>
-  <w:style w:type="character" w:styleId="Hipervnculovisitado">
-    <w:name w:val="FollowedHyperlink"/>
-    <w:basedOn w:val="Fuentedeprrafopredeter"/>
-    <w:uiPriority w:val="99"/>
-    <w:semiHidden/>
-    <w:unhideWhenUsed/>
-    <w:rsid w:val="0008246C"/>
-    <w:rPr>
-      <w:color w:val="954F72" w:themeColor="followedHyperlink"/>
-      <w:u w:val="single"/>
-    </w:rPr>
-  </w:style>
-</w:styles>
-</file>
-
-<file path=word/stylesWithEffects.xml><?xml version="1.0" encoding="utf-8"?>
-<w:styles xmlns:wpc="http://schemas.microsoft.com/office/word/2010/wordprocessingCanvas" xmlns:mo="http://schemas.microsoft.com/office/mac/office/2008/main" xmlns:mc="http://schemas.openxmlformats.org/markup-compatibility/2006" xmlns:mv="urn:schemas-microsoft-com:mac:vml" xmlns:o="urn:schemas-microsoft-com:office:office" xmlns:r="http://schemas.openxmlformats.org/officeDocument/2006/relationships" xmlns:m="http://schemas.openxmlformats.org/officeDocument/2006/math" xmlns:v="urn:schemas-microsoft-com:vml" xmlns:wp14="http://schemas.microsoft.com/office/word/2010/wordprocessingDrawing" xmlns:wp="http://schemas.openxmlformats.org/drawingml/2006/wordprocessingDrawing" xmlns:w10="urn:schemas-microsoft-com:office:word" xmlns:w="http://schemas.openxmlformats.org/wordprocessingml/2006/main" xmlns:w14="http://schemas.microsoft.com/office/word/2010/wordml" xmlns:wpg="http://schemas.microsoft.com/office/word/2010/wordprocessingGroup" xmlns:wpi="http://schemas.microsoft.com/office/word/2010/wordprocessingInk" xmlns:wne="http://schemas.microsoft.com/office/word/2006/wordml" xmlns:wps="http://schemas.microsoft.com/office/word/2010/wordprocessingShape" mc:Ignorable="w14 wp14">
-  <w:docDefaults>
-    <w:rPrDefault>
-      <w:rPr>
-        <w:rFonts w:asciiTheme="minorHAnsi" w:eastAsiaTheme="minorEastAsia" w:hAnsiTheme="minorHAnsi" w:cstheme="minorBidi"/>
-        <w:sz w:val="24"/>
-        <w:szCs w:val="24"/>
-        <w:lang w:val="en-US" w:eastAsia="zh-CN" w:bidi="ar-SA"/>
-      </w:rPr>
-    </w:rPrDefault>
-    <w:pPrDefault/>
-  </w:docDefaults>
-  <w:latentStyles w:defLockedState="0" w:defUIPriority="99" w:defSemiHidden="1" w:defUnhideWhenUsed="1" w:defQFormat="0" w:count="276">
-    <w:lsdException w:name="Normal" w:semiHidden="0" w:uiPriority="0" w:unhideWhenUsed="0" w:qFormat="1"/>
-    <w:lsdException w:name="heading 1" w:semiHidden="0" w:uiPriority="9" w:unhideWhenUsed="0" w:qFormat="1"/>
-    <w:lsdException w:name="heading 2" w:uiPriority="9" w:qFormat="1"/>
-    <w:lsdException w:name="heading 3" w:uiPriority="9" w:qFormat="1"/>
-    <w:lsdException w:name="heading 4" w:uiPriority="9" w:qFormat="1"/>
-    <w:lsdException w:name="heading 5" w:uiPriority="9" w:qFormat="1"/>
-    <w:lsdException w:name="heading 6" w:uiPriority="9" w:qFormat="1"/>
-    <w:lsdException w:name="heading 7" w:uiPriority="9" w:qFormat="1"/>
-    <w:lsdException w:name="heading 8" w:uiPriority="9" w:qFormat="1"/>
-    <w:lsdException w:name="heading 9" w:uiPriority="9" w:qFormat="1"/>
-    <w:lsdException w:name="toc 1" w:uiPriority="39"/>
-    <w:lsdException w:name="toc 2" w:uiPriority="39"/>
-    <w:lsdException w:name="toc 3" w:uiPriority="39"/>
-    <w:lsdException w:name="toc 4" w:uiPriority="39"/>
-    <w:lsdException w:name="toc 5" w:uiPriority="39"/>
-    <w:lsdException w:name="toc 6" w:uiPriority="39"/>
-    <w:lsdException w:name="toc 7" w:uiPriority="39"/>
-    <w:lsdException w:name="toc 8" w:uiPriority="39"/>
-    <w:lsdException w:name="toc 9" w:uiPriority="39"/>
-    <w:lsdException w:name="caption" w:uiPriority="35" w:qFormat="1"/>
-    <w:lsdException w:name="Title" w:semiHidden="0" w:uiPriority="10" w:unhideWhenUsed="0" w:qFormat="1"/>
-    <w:lsdException w:name="Default Paragraph Font" w:uiPriority="1"/>
-    <w:lsdException w:name="Subtitle" w:semiHidden="0" w:uiPriority="11" w:unhideWhenUsed="0" w:qFormat="1"/>
-    <w:lsdException w:name="Strong" w:semiHidden="0" w:uiPriority="22" w:unhideWhenUsed="0" w:qFormat="1"/>
-    <w:lsdException w:name="Emphasis" w:semiHidden="0" w:uiPriority="20" w:unhideWhenUsed="0" w:qFormat="1"/>
-    <w:lsdException w:name="Table Grid" w:semiHidden="0" w:uiPriority="39" w:unhideWhenUsed="0"/>
-    <w:lsdException w:name="Note Level 1" w:semiHidden="0" w:unhideWhenUsed="0"/>
-    <w:lsdException w:name="Note Level 2" w:semiHidden="0" w:unhideWhenUsed="0"/>
-    <w:lsdException w:name="Note Level 3" w:semiHidden="0" w:unhideWhenUsed="0"/>
-    <w:lsdException w:name="Note Level 4" w:semiHidden="0" w:unhideWhenUsed="0"/>
-    <w:lsdException w:name="Note Level 5" w:semiHidden="0" w:unhideWhenUsed="0"/>
-    <w:lsdException w:name="Note Level 6" w:semiHidden="0" w:unhideWhenUsed="0"/>
-    <w:lsdException w:name="Note Level 7" w:semiHidden="0" w:unhideWhenUsed="0"/>
-    <w:lsdException w:name="Note Level 8" w:semiHidden="0" w:unhideWhenUsed="0"/>
-    <w:lsdException w:name="Note Level 9" w:semiHidden="0" w:unhideWhenUsed="0"/>
-    <w:lsdException w:name="Placeholder Text" w:unhideWhenUsed="0"/>
-    <w:lsdException w:name="No Spacing" w:semiHidden="0" w:uiPriority="1" w:unhideWhenUsed="0" w:qFormat="1"/>
-    <w:lsdException w:name="Light Shading" w:semiHidden="0" w:uiPriority="60" w:unhideWhenUsed="0"/>
-    <w:lsdException w:name="Light List" w:semiHidden="0" w:uiPriority="61" w:unhideWhenUsed="0"/>
-    <w:lsdException w:name="Light Grid" w:semiHidden="0" w:uiPriority="62" w:unhideWhenUsed="0"/>
-    <w:lsdException w:name="Medium Shading 1" w:semiHidden="0" w:uiPriority="63" w:unhideWhenUsed="0"/>
-    <w:lsdException w:name="Medium Shading 2" w:semiHidden="0" w:uiPriority="64" w:unhideWhenUsed="0"/>
-    <w:lsdException w:name="Medium List 1" w:semiHidden="0" w:uiPriority="65" w:unhideWhenUsed="0"/>
-    <w:lsdException w:name="Medium List 2" w:semiHidden="0" w:uiPriority="66" w:unhideWhenUsed="0"/>
-    <w:lsdException w:name="Medium Grid 1" w:semiHidden="0" w:uiPriority="67" w:unhideWhenUsed="0"/>
-    <w:lsdException w:name="Medium Grid 2" w:semiHidden="0" w:uiPriority="68" w:unhideWhenUsed="0"/>
-    <w:lsdException w:name="Medium Grid 3" w:semiHidden="0" w:uiPriority="69" w:unhideWhenUsed="0"/>
-    <w:lsdException w:name="Dark List" w:semiHidden="0" w:uiPriority="70" w:unhideWhenUsed="0"/>
-    <w:lsdException w:name="Colorful Shading" w:semiHidden="0" w:uiPriority="71" w:unhideWhenUsed="0"/>
-    <w:lsdException w:name="Colorful List" w:semiHidden="0" w:uiPriority="72" w:unhideWhenUsed="0"/>
-    <w:lsdException w:name="Colorful Grid" w:semiHidden="0" w:uiPriority="73" w:unhideWhenUsed="0"/>
-    <w:lsdException w:name="Light Shading Accent 1" w:semiHidden="0" w:uiPriority="60" w:unhideWhenUsed="0"/>
-    <w:lsdException w:name="Light List Accent 1" w:semiHidden="0" w:uiPriority="61" w:unhideWhenUsed="0"/>
-    <w:lsdException w:name="Light Grid Accent 1" w:semiHidden="0" w:uiPriority="62" w:unhideWhenUsed="0"/>
-    <w:lsdException w:name="Medium Shading 1 Accent 1" w:semiHidden="0" w:uiPriority="63" w:unhideWhenUsed="0"/>
-    <w:lsdException w:name="Medium Shading 2 Accent 1" w:semiHidden="0" w:uiPriority="64" w:unhideWhenUsed="0"/>
-    <w:lsdException w:name="Medium List 1 Accent 1" w:semiHidden="0" w:uiPriority="65" w:unhideWhenUsed="0"/>
-    <w:lsdException w:name="Revision" w:unhideWhenUsed="0"/>
-    <w:lsdException w:name="List Paragraph" w:semiHidden="0" w:uiPriority="34" w:unhideWhenUsed="0" w:qFormat="1"/>
-    <w:lsdException w:name="Quote" w:semiHidden="0" w:uiPriority="29" w:unhideWhenUsed="0" w:qFormat="1"/>
-    <w:lsdException w:name="Intense Quote" w:semiHidden="0" w:uiPriority="30" w:unhideWhenUsed="0" w:qFormat="1"/>
-    <w:lsdException w:name="Medium List 2 Accent 1" w:semiHidden="0" w:uiPriority="66" w:unhideWhenUsed="0"/>
-    <w:lsdException w:name="Medium Grid 1 Accent 1" w:semiHidden="0" w:uiPriority="67" w:unhideWhenUsed="0"/>
-    <w:lsdException w:name="Medium Grid 2 Accent 1" w:semiHidden="0" w:uiPriority="68" w:unhideWhenUsed="0"/>
-    <w:lsdException w:name="Medium Grid 3 Accent 1" w:semiHidden="0" w:uiPriority="69" w:unhideWhenUsed="0"/>
-    <w:lsdException w:name="Dark List Accent 1" w:semiHidden="0" w:uiPriority="70" w:unhideWhenUsed="0"/>
-    <w:lsdException w:name="Colorful Shading Accent 1" w:semiHidden="0" w:uiPriority="71" w:unhideWhenUsed="0"/>
-    <w:lsdException w:name="Colorful List Accent 1" w:semiHidden="0" w:uiPriority="72" w:unhideWhenUsed="0"/>
-    <w:lsdException w:name="Colorful Grid Accent 1" w:semiHidden="0" w:uiPriority="73" w:unhideWhenUsed="0"/>
-    <w:lsdException w:name="Light Shading Accent 2" w:semiHidden="0" w:uiPriority="60" w:unhideWhenUsed="0"/>
-    <w:lsdException w:name="Light List Accent 2" w:semiHidden="0" w:uiPriority="61" w:unhideWhenUsed="0"/>
-    <w:lsdException w:name="Light Grid Accent 2" w:semiHidden="0" w:uiPriority="62" w:unhideWhenUsed="0"/>
-    <w:lsdException w:name="Medium Shading 1 Accent 2" w:semiHidden="0" w:uiPriority="63" w:unhideWhenUsed="0"/>
-    <w:lsdException w:name="Medium Shading 2 Accent 2" w:semiHidden="0" w:uiPriority="64" w:unhideWhenUsed="0"/>
-    <w:lsdException w:name="Medium List 1 Accent 2" w:semiHidden="0" w:uiPriority="65" w:unhideWhenUsed="0"/>
-    <w:lsdException w:name="Medium List 2 Accent 2" w:semiHidden="0" w:uiPriority="66" w:unhideWhenUsed="0"/>
-    <w:lsdException w:name="Medium Grid 1 Accent 2" w:semiHidden="0" w:uiPriority="67" w:unhideWhenUsed="0"/>
-    <w:lsdException w:name="Medium Grid 2 Accent 2" w:semiHidden="0" w:uiPriority="68" w:unhideWhenUsed="0"/>
-    <w:lsdException w:name="Medium Grid 3 Accent 2" w:semiHidden="0" w:uiPriority="69" w:unhideWhenUsed="0"/>
-    <w:lsdException w:name="Dark List Accent 2" w:semiHidden="0" w:uiPriority="70" w:unhideWhenUsed="0"/>
-    <w:lsdException w:name="Colorful Shading Accent 2" w:semiHidden="0" w:uiPriority="71" w:unhideWhenUsed="0"/>
-    <w:lsdException w:name="Colorful List Accent 2" w:semiHidden="0" w:uiPriority="72" w:unhideWhenUsed="0"/>
-    <w:lsdException w:name="Colorful Grid Accent 2" w:semiHidden="0" w:uiPriority="73" w:unhideWhenUsed="0"/>
-    <w:lsdException w:name="Light Shading Accent 3" w:semiHidden="0" w:uiPriority="60" w:unhideWhenUsed="0"/>
-    <w:lsdException w:name="Light List Accent 3" w:semiHidden="0" w:uiPriority="61" w:unhideWhenUsed="0"/>
-    <w:lsdException w:name="Light Grid Accent 3" w:semiHidden="0" w:uiPriority="62" w:unhideWhenUsed="0"/>
-    <w:lsdException w:name="Medium Shading 1 Accent 3" w:semiHidden="0" w:uiPriority="63" w:unhideWhenUsed="0"/>
-    <w:lsdException w:name="Medium Shading 2 Accent 3" w:semiHidden="0" w:uiPriority="64" w:unhideWhenUsed="0"/>
-    <w:lsdException w:name="Medium List 1 Accent 3" w:semiHidden="0" w:uiPriority="65" w:unhideWhenUsed="0"/>
-    <w:lsdException w:name="Medium List 2 Accent 3" w:semiHidden="0" w:uiPriority="66" w:unhideWhenUsed="0"/>
-    <w:lsdException w:name="Medium Grid 1 Accent 3" w:semiHidden="0" w:uiPriority="67" w:unhideWhenUsed="0"/>
-    <w:lsdException w:name="Medium Grid 2 Accent 3" w:semiHidden="0" w:uiPriority="68" w:unhideWhenUsed="0"/>
-    <w:lsdException w:name="Medium Grid 3 Accent 3" w:semiHidden="0" w:uiPriority="69" w:unhideWhenUsed="0"/>
-    <w:lsdException w:name="Dark List Accent 3" w:semiHidden="0" w:uiPriority="70" w:unhideWhenUsed="0"/>
-    <w:lsdException w:name="Colorful Shading Accent 3" w:semiHidden="0" w:uiPriority="71" w:unhideWhenUsed="0"/>
-    <w:lsdException w:name="Colorful List Accent 3" w:semiHidden="0" w:uiPriority="72" w:unhideWhenUsed="0"/>
-    <w:lsdException w:name="Colorful Grid Accent 3" w:semiHidden="0" w:uiPriority="73" w:unhideWhenUsed="0"/>
-    <w:lsdException w:name="Light Shading Accent 4" w:semiHidden="0" w:uiPriority="60" w:unhideWhenUsed="0"/>
-    <w:lsdException w:name="Light List Accent 4" w:semiHidden="0" w:uiPriority="61" w:unhideWhenUsed="0"/>
-    <w:lsdException w:name="Light Grid Accent 4" w:semiHidden="0" w:uiPriority="62" w:unhideWhenUsed="0"/>
-    <w:lsdException w:name="Medium Shading 1 Accent 4" w:semiHidden="0" w:uiPriority="63" w:unhideWhenUsed="0"/>
-    <w:lsdException w:name="Medium Shading 2 Accent 4" w:semiHidden="0" w:uiPriority="64" w:unhideWhenUsed="0"/>
-    <w:lsdException w:name="Medium List 1 Accent 4" w:semiHidden="0" w:uiPriority="65" w:unhideWhenUsed="0"/>
-    <w:lsdException w:name="Medium List 2 Accent 4" w:semiHidden="0" w:uiPriority="66" w:unhideWhenUsed="0"/>
-    <w:lsdException w:name="Medium Grid 1 Accent 4" w:semiHidden="0" w:uiPriority="67" w:unhideWhenUsed="0"/>
-    <w:lsdException w:name="Medium Grid 2 Accent 4" w:semiHidden="0" w:uiPriority="68" w:unhideWhenUsed="0"/>
-    <w:lsdException w:name="Medium Grid 3 Accent 4" w:semiHidden="0" w:uiPriority="69" w:unhideWhenUsed="0"/>
-    <w:lsdException w:name="Dark List Accent 4" w:semiHidden="0" w:uiPriority="70" w:unhideWhenUsed="0"/>
-    <w:lsdException w:name="Colorful Shading Accent 4" w:semiHidden="0" w:uiPriority="71" w:unhideWhenUsed="0"/>
-    <w:lsdException w:name="Colorful List Accent 4" w:semiHidden="0" w:uiPriority="72" w:unhideWhenUsed="0"/>
-    <w:lsdException w:name="Colorful Grid Accent 4" w:semiHidden="0" w:uiPriority="73" w:unhideWhenUsed="0"/>
-    <w:lsdException w:name="Light Shading Accent 5" w:semiHidden="0" w:uiPriority="60" w:unhideWhenUsed="0"/>
-    <w:lsdException w:name="Light List Accent 5" w:semiHidden="0" w:uiPriority="61" w:unhideWhenUsed="0"/>
-    <w:lsdException w:name="Light Grid Accent 5" w:semiHidden="0" w:uiPriority="62" w:unhideWhenUsed="0"/>
-    <w:lsdException w:name="Medium Shading 1 Accent 5" w:semiHidden="0" w:uiPriority="63" w:unhideWhenUsed="0"/>
-    <w:lsdException w:name="Medium Shading 2 Accent 5" w:semiHidden="0" w:uiPriority="64" w:unhideWhenUsed="0"/>
-    <w:lsdException w:name="Medium List 1 Accent 5" w:semiHidden="0" w:uiPriority="65" w:unhideWhenUsed="0"/>
-    <w:lsdException w:name="Medium List 2 Accent 5" w:semiHidden="0" w:uiPriority="66" w:unhideWhenUsed="0"/>
-    <w:lsdException w:name="Medium Grid 1 Accent 5" w:semiHidden="0" w:uiPriority="67" w:unhideWhenUsed="0"/>
-    <w:lsdException w:name="Medium Grid 2 Accent 5" w:semiHidden="0" w:uiPriority="68" w:unhideWhenUsed="0"/>
-    <w:lsdException w:name="Medium Grid 3 Accent 5" w:semiHidden="0" w:uiPriority="69" w:unhideWhenUsed="0"/>
-    <w:lsdException w:name="Dark List Accent 5" w:semiHidden="0" w:uiPriority="70" w:unhideWhenUsed="0"/>
-    <w:lsdException w:name="Colorful Shading Accent 5" w:semiHidden="0" w:uiPriority="71" w:unhideWhenUsed="0"/>
-    <w:lsdException w:name="Colorful List Accent 5" w:semiHidden="0" w:uiPriority="72" w:unhideWhenUsed="0"/>
-    <w:lsdException w:name="Colorful Grid Accent 5" w:semiHidden="0" w:uiPriority="73" w:unhideWhenUsed="0"/>
-    <w:lsdException w:name="Light Shading Accent 6" w:semiHidden="0" w:uiPriority="60" w:unhideWhenUsed="0"/>
-    <w:lsdException w:name="Light List Accent 6" w:semiHidden="0" w:uiPriority="61" w:unhideWhenUsed="0"/>
-    <w:lsdException w:name="Light Grid Accent 6" w:semiHidden="0" w:uiPriority="62" w:unhideWhenUsed="0"/>
-    <w:lsdException w:name="Medium Shading 1 Accent 6" w:semiHidden="0" w:uiPriority="63" w:unhideWhenUsed="0"/>
-    <w:lsdException w:name="Medium Shading 2 Accent 6" w:semiHidden="0" w:uiPriority="64" w:unhideWhenUsed="0"/>
-    <w:lsdException w:name="Medium List 1 Accent 6" w:semiHidden="0" w:uiPriority="65" w:unhideWhenUsed="0"/>
-    <w:lsdException w:name="Medium List 2 Accent 6" w:semiHidden="0" w:uiPriority="66" w:unhideWhenUsed="0"/>
-    <w:lsdException w:name="Medium Grid 1 Accent 6" w:semiHidden="0" w:uiPriority="67" w:unhideWhenUsed="0"/>
-    <w:lsdException w:name="Medium Grid 2 Accent 6" w:semiHidden="0" w:uiPriority="68" w:unhideWhenUsed="0"/>
-    <w:lsdException w:name="Medium Grid 3 Accent 6" w:semiHidden="0" w:uiPriority="69" w:unhideWhenUsed="0"/>
-    <w:lsdException w:name="Dark List Accent 6" w:semiHidden="0" w:uiPriority="70" w:unhideWhenUsed="0"/>
-    <w:lsdException w:name="Colorful Shading Accent 6" w:semiHidden="0" w:uiPriority="71" w:unhideWhenUsed="0"/>
-    <w:lsdException w:name="Colorful List Accent 6" w:semiHidden="0" w:uiPriority="72" w:unhideWhenUsed="0"/>
-    <w:lsdException w:name="Colorful Grid Accent 6" w:semiHidden="0" w:uiPriority="73" w:unhideWhenUsed="0"/>
-    <w:lsdException w:name="Subtle Emphasis" w:semiHidden="0" w:uiPriority="19" w:unhideWhenUsed="0" w:qFormat="1"/>
-    <w:lsdException w:name="Intense Emphasis" w:semiHidden="0" w:uiPriority="21" w:unhideWhenUsed="0" w:qFormat="1"/>
-    <w:lsdException w:name="Subtle Reference" w:semiHidden="0" w:uiPriority="31" w:unhideWhenUsed="0" w:qFormat="1"/>
-    <w:lsdException w:name="Intense Reference" w:semiHidden="0" w:uiPriority="32" w:unhideWhenUsed="0" w:qFormat="1"/>
-    <w:lsdException w:name="Book Title" w:semiHidden="0" w:uiPriority="33" w:unhideWhenUsed="0" w:qFormat="1"/>
-    <w:lsdException w:name="Bibliography" w:uiPriority="37"/>
-    <w:lsdException w:name="TOC Heading" w:uiPriority="39" w:qFormat="1"/>
+  <w:latentStyles w:defLockedState="0" w:defUIPriority="99" w:defSemiHidden="0" w:defUnhideWhenUsed="0" w:defQFormat="0" w:count="371">
+    <w:lsdException w:name="Normal" w:uiPriority="0" w:qFormat="1"/>
+    <w:lsdException w:name="heading 1" w:uiPriority="9" w:qFormat="1"/>
+    <w:lsdException w:name="heading 2" w:semiHidden="1" w:uiPriority="9" w:unhideWhenUsed="1" w:qFormat="1"/>
+    <w:lsdException w:name="heading 3" w:semiHidden="1" w:uiPriority="9" w:unhideWhenUsed="1" w:qFormat="1"/>
+    <w:lsdException w:name="heading 4" w:semiHidden="1" w:uiPriority="9" w:unhideWhenUsed="1" w:qFormat="1"/>
+    <w:lsdException w:name="heading 5" w:semiHidden="1" w:uiPriority="9" w:unhideWhenUsed="1" w:qFormat="1"/>
+    <w:lsdException w:name="heading 6" w:semiHidden="1" w:uiPriority="9" w:unhideWhenUsed="1" w:qFormat="1"/>
+    <w:lsdException w:name="heading 7" w:semiHidden="1" w:uiPriority="9" w:unhideWhenUsed="1" w:qFormat="1"/>
+    <w:lsdException w:name="heading 8" w:semiHidden="1" w:uiPriority="9" w:unhideWhenUsed="1" w:qFormat="1"/>
+    <w:lsdException w:name="heading 9" w:semiHidden="1" w:uiPriority="9" w:unhideWhenUsed="1" w:qFormat="1"/>
+    <w:lsdException w:name="index 1" w:semiHidden="1" w:unhideWhenUsed="1"/>
+    <w:lsdException w:name="index 2" w:semiHidden="1" w:unhideWhenUsed="1"/>
+    <w:lsdException w:name="index 3" w:semiHidden="1" w:unhideWhenUsed="1"/>
+    <w:lsdException w:name="index 4" w:semiHidden="1" w:unhideWhenUsed="1"/>
+    <w:lsdException w:name="index 5" w:semiHidden="1" w:unhideWhenUsed="1"/>
+    <w:lsdException w:name="index 6" w:semiHidden="1" w:unhideWhenUsed="1"/>
+    <w:lsdException w:name="index 7" w:semiHidden="1" w:unhideWhenUsed="1"/>
+    <w:lsdException w:name="index 8" w:semiHidden="1" w:unhideWhenUsed="1"/>
+    <w:lsdException w:name="index 9" w:semiHidden="1" w:unhideWhenUsed="1"/>
+    <w:lsdException w:name="toc 1" w:semiHidden="1" w:uiPriority="39" w:unhideWhenUsed="1"/>
+    <w:lsdException w:name="toc 2" w:semiHidden="1" w:uiPriority="39" w:unhideWhenUsed="1"/>
+    <w:lsdException w:name="toc 3" w:semiHidden="1" w:uiPriority="39" w:unhideWhenUsed="1"/>
+    <w:lsdException w:name="toc 4" w:semiHidden="1" w:uiPriority="39" w:unhideWhenUsed="1"/>
+    <w:lsdException w:name="toc 5" w:semiHidden="1" w:uiPriority="39" w:unhideWhenUsed="1"/>
+    <w:lsdException w:name="toc 6" w:semiHidden="1" w:uiPriority="39" w:unhideWhenUsed="1"/>
+    <w:lsdException w:name="toc 7" w:semiHidden="1" w:uiPriority="39" w:unhideWhenUsed="1"/>
+    <w:lsdException w:name="toc 8" w:semiHidden="1" w:uiPriority="39" w:unhideWhenUsed="1"/>
+    <w:lsdException w:name="toc 9" w:semiHidden="1" w:uiPriority="39" w:unhideWhenUsed="1"/>
+    <w:lsdException w:name="Normal Indent" w:semiHidden="1" w:unhideWhenUsed="1"/>
+    <w:lsdException w:name="footnote text" w:semiHidden="1" w:unhideWhenUsed="1"/>
+    <w:lsdException w:name="annotation text" w:semiHidden="1" w:unhideWhenUsed="1"/>
+    <w:lsdException w:name="header" w:semiHidden="1" w:unhideWhenUsed="1"/>
+    <w:lsdException w:name="footer" w:semiHidden="1" w:unhideWhenUsed="1"/>
+    <w:lsdException w:name="index heading" w:semiHidden="1" w:unhideWhenUsed="1"/>
+    <w:lsdException w:name="caption" w:semiHidden="1" w:uiPriority="35" w:unhideWhenUsed="1" w:qFormat="1"/>
+    <w:lsdException w:name="table of figures" w:semiHidden="1" w:unhideWhenUsed="1"/>
+    <w:lsdException w:name="envelope address" w:semiHidden="1" w:unhideWhenUsed="1"/>
+    <w:lsdException w:name="envelope return" w:semiHidden="1" w:unhideWhenUsed="1"/>
+    <w:lsdException w:name="footnote reference" w:semiHidden="1" w:unhideWhenUsed="1"/>
+    <w:lsdException w:name="annotation reference" w:semiHidden="1" w:unhideWhenUsed="1"/>
+    <w:lsdException w:name="line number" w:semiHidden="1" w:unhideWhenUsed="1"/>
+    <w:lsdException w:name="page number" w:semiHidden="1" w:unhideWhenUsed="1"/>
+    <w:lsdException w:name="endnote reference" w:semiHidden="1" w:unhideWhenUsed="1"/>
+    <w:lsdException w:name="endnote text" w:semiHidden="1" w:unhideWhenUsed="1"/>
+    <w:lsdException w:name="table of authorities" w:semiHidden="1" w:unhideWhenUsed="1"/>
+    <w:lsdException w:name="macro" w:semiHidden="1" w:unhideWhenUsed="1"/>
+    <w:lsdException w:name="toa heading" w:semiHidden="1" w:unhideWhenUsed="1"/>
+    <w:lsdException w:name="List" w:semiHidden="1" w:unhideWhenUsed="1"/>
+    <w:lsdException w:name="List Bullet" w:semiHidden="1" w:unhideWhenUsed="1"/>
+    <w:lsdException w:name="List Number" w:semiHidden="1" w:unhideWhenUsed="1"/>
+    <w:lsdException w:name="List 2" w:semiHidden="1" w:unhideWhenUsed="1"/>
+    <w:lsdException w:name="List 3" w:semiHidden="1" w:unhideWhenUsed="1"/>
+    <w:lsdException w:name="List 4" w:semiHidden="1" w:unhideWhenUsed="1"/>
+    <w:lsdException w:name="List 5" w:semiHidden="1" w:unhideWhenUsed="1"/>
+    <w:lsdException w:name="List Bullet 2" w:semiHidden="1" w:unhideWhenUsed="1"/>
+    <w:lsdException w:name="List Bullet 3" w:semiHidden="1" w:unhideWhenUsed="1"/>
+    <w:lsdException w:name="List Bullet 4" w:semiHidden="1" w:unhideWhenUsed="1"/>
+    <w:lsdException w:name="List Bullet 5" w:semiHidden="1" w:unhideWhenUsed="1"/>
+    <w:lsdException w:name="List Number 2" w:semiHidden="1" w:unhideWhenUsed="1"/>
+    <w:lsdException w:name="List Number 3" w:semiHidden="1" w:unhideWhenUsed="1"/>
+    <w:lsdException w:name="List Number 4" w:semiHidden="1" w:unhideWhenUsed="1"/>
+    <w:lsdException w:name="List Number 5" w:semiHidden="1" w:unhideWhenUsed="1"/>
+    <w:lsdException w:name="Title" w:uiPriority="10" w:qFormat="1"/>
+    <w:lsdException w:name="Closing" w:semiHidden="1" w:unhideWhenUsed="1"/>
+    <w:lsdException w:name="Signature" w:semiHidden="1" w:unhideWhenUsed="1"/>
+    <w:lsdException w:name="Default Paragraph Font" w:semiHidden="1" w:uiPriority="1" w:unhideWhenUsed="1"/>
+    <w:lsdException w:name="Body Text" w:semiHidden="1" w:unhideWhenUsed="1"/>
+    <w:lsdException w:name="Body Text Indent" w:semiHidden="1" w:unhideWhenUsed="1"/>
+    <w:lsdException w:name="List Continue" w:semiHidden="1" w:unhideWhenUsed="1"/>
+    <w:lsdException w:name="List Continue 2" w:semiHidden="1" w:unhideWhenUsed="1"/>
+    <w:lsdException w:name="List Continue 3" w:semiHidden="1" w:unhideWhenUsed="1"/>
+    <w:lsdException w:name="List Continue 4" w:semiHidden="1" w:unhideWhenUsed="1"/>
+    <w:lsdException w:name="List Continue 5" w:semiHidden="1" w:unhideWhenUsed="1"/>
+    <w:lsdException w:name="Message Header" w:semiHidden="1" w:unhideWhenUsed="1"/>
+    <w:lsdException w:name="Subtitle" w:uiPriority="11" w:qFormat="1"/>
+    <w:lsdException w:name="Salutation" w:semiHidden="1" w:unhideWhenUsed="1"/>
+    <w:lsdException w:name="Date" w:semiHidden="1" w:unhideWhenUsed="1"/>
+    <w:lsdException w:name="Body Text First Indent" w:semiHidden="1" w:unhideWhenUsed="1"/>
+    <w:lsdException w:name="Body Text First Indent 2" w:semiHidden="1" w:unhideWhenUsed="1"/>
+    <w:lsdException w:name="Note Heading" w:semiHidden="1" w:unhideWhenUsed="1"/>
+    <w:lsdException w:name="Body Text 2" w:semiHidden="1" w:unhideWhenUsed="1"/>
+    <w:lsdException w:name="Body Text 3" w:semiHidden="1" w:unhideWhenUsed="1"/>
+    <w:lsdException w:name="Body Text Indent 2" w:semiHidden="1" w:unhideWhenUsed="1"/>
+    <w:lsdException w:name="Body Text Indent 3" w:semiHidden="1" w:unhideWhenUsed="1"/>
+    <w:lsdException w:name="Block Text" w:semiHidden="1" w:unhideWhenUsed="1"/>
+    <w:lsdException w:name="Hyperlink" w:semiHidden="1" w:unhideWhenUsed="1"/>
+    <w:lsdException w:name="FollowedHyperlink" w:semiHidden="1" w:unhideWhenUsed="1"/>
+    <w:lsdException w:name="Strong" w:uiPriority="22" w:qFormat="1"/>
+    <w:lsdException w:name="Emphasis" w:uiPriority="20" w:qFormat="1"/>
+    <w:lsdException w:name="Document Map" w:semiHidden="1" w:unhideWhenUsed="1"/>
+    <w:lsdException w:name="Plain Text" w:semiHidden="1" w:unhideWhenUsed="1"/>
+    <w:lsdException w:name="E-mail Signature" w:semiHidden="1" w:unhideWhenUsed="1"/>
+    <w:lsdException w:name="HTML Top of Form" w:semiHidden="1" w:unhideWhenUsed="1"/>
+    <w:lsdException w:name="HTML Bottom of Form" w:semiHidden="1" w:unhideWhenUsed="1"/>
+    <w:lsdException w:name="Normal (Web)" w:semiHidden="1" w:unhideWhenUsed="1"/>
+    <w:lsdException w:name="HTML Acronym" w:semiHidden="1" w:unhideWhenUsed="1"/>
+    <w:lsdException w:name="HTML Address" w:semiHidden="1" w:unhideWhenUsed="1"/>
+    <w:lsdException w:name="HTML Cite" w:semiHidden="1" w:unhideWhenUsed="1"/>
+    <w:lsdException w:name="HTML Code" w:semiHidden="1" w:unhideWhenUsed="1"/>
+    <w:lsdException w:name="HTML Definition" w:semiHidden="1" w:unhideWhenUsed="1"/>
+    <w:lsdException w:name="HTML Keyboard" w:semiHidden="1" w:unhideWhenUsed="1"/>
+    <w:lsdException w:name="HTML Preformatted" w:semiHidden="1" w:unhideWhenUsed="1"/>
+    <w:lsdException w:name="HTML Sample" w:semiHidden="1" w:unhideWhenUsed="1"/>
+    <w:lsdException w:name="HTML Typewriter" w:semiHidden="1" w:unhideWhenUsed="1"/>
+    <w:lsdException w:name="HTML Variable" w:semiHidden="1" w:unhideWhenUsed="1"/>
+    <w:lsdException w:name="Normal Table" w:semiHidden="1" w:unhideWhenUsed="1"/>
+    <w:lsdException w:name="annotation subject" w:semiHidden="1" w:unhideWhenUsed="1"/>
+    <w:lsdException w:name="No List" w:semiHidden="1" w:unhideWhenUsed="1"/>
+    <w:lsdException w:name="Outline List 1" w:semiHidden="1" w:unhideWhenUsed="1"/>
+    <w:lsdException w:name="Outline List 2" w:semiHidden="1" w:unhideWhenUsed="1"/>
+    <w:lsdException w:name="Outline List 3" w:semiHidden="1" w:unhideWhenUsed="1"/>
+    <w:lsdException w:name="Table Simple 1" w:semiHidden="1" w:unhideWhenUsed="1"/>
+    <w:lsdException w:name="Table Simple 2" w:semiHidden="1" w:unhideWhenUsed="1"/>
+    <w:lsdException w:name="Table Simple 3" w:semiHidden="1" w:unhideWhenUsed="1"/>
+    <w:lsdException w:name="Table Classic 1" w:semiHidden="1" w:unhideWhenUsed="1"/>
+    <w:lsdException w:name="Table Classic 2" w:semiHidden="1" w:unhideWhenUsed="1"/>
+    <w:lsdException w:name="Table Classic 3" w:semiHidden="1" w:unhideWhenUsed="1"/>
+    <w:lsdException w:name="Table Classic 4" w:semiHidden="1" w:unhideWhenUsed="1"/>
+    <w:lsdException w:name="Table Colorful 1" w:semiHidden="1" w:unhideWhenUsed="1"/>
+    <w:lsdException w:name="Table Colorful 2" w:semiHidden="1" w:unhideWhenUsed="1"/>
+    <w:lsdException w:name="Table Colorful 3" w:semiHidden="1" w:unhideWhenUsed="1"/>
+    <w:lsdException w:name="Table Columns 1" w:semiHidden="1" w:unhideWhenUsed="1"/>
+    <w:lsdException w:name="Table Columns 2" w:semiHidden="1" w:unhideWhenUsed="1"/>
+    <w:lsdException w:name="Table Columns 3" w:semiHidden="1" w:unhideWhenUsed="1"/>
+    <w:lsdException w:name="Table Columns 4" w:semiHidden="1" w:unhideWhenUsed="1"/>
+    <w:lsdException w:name="Table Columns 5" w:semiHidden="1" w:unhideWhenUsed="1"/>
+    <w:lsdException w:name="Table Grid 1" w:semiHidden="1" w:unhideWhenUsed="1"/>
+    <w:lsdException w:name="Table Grid 2" w:semiHidden="1" w:unhideWhenUsed="1"/>
+    <w:lsdException w:name="Table Grid 3" w:semiHidden="1" w:unhideWhenUsed="1"/>
+    <w:lsdException w:name="Table Grid 4" w:semiHidden="1" w:unhideWhenUsed="1"/>
+    <w:lsdException w:name="Table Grid 5" w:semiHidden="1" w:unhideWhenUsed="1"/>
+    <w:lsdException w:name="Table Grid 6" w:semiHidden="1" w:unhideWhenUsed="1"/>
+    <w:lsdException w:name="Table Grid 7" w:semiHidden="1" w:unhideWhenUsed="1"/>
+    <w:lsdException w:name="Table Grid 8" w:semiHidden="1" w:unhideWhenUsed="1"/>
+    <w:lsdException w:name="Table List 1" w:semiHidden="1" w:unhideWhenUsed="1"/>
+    <w:lsdException w:name="Table List 2" w:semiHidden="1" w:unhideWhenUsed="1"/>
+    <w:lsdException w:name="Table List 3" w:semiHidden="1" w:unhideWhenUsed="1"/>
+    <w:lsdException w:name="Table List 4" w:semiHidden="1" w:unhideWhenUsed="1"/>
+    <w:lsdException w:name="Table List 5" w:semiHidden="1" w:unhideWhenUsed="1"/>
+    <w:lsdException w:name="Table List 6" w:semiHidden="1" w:unhideWhenUsed="1"/>
+    <w:lsdException w:name="Table List 7" w:semiHidden="1" w:unhideWhenUsed="1"/>
+    <w:lsdException w:name="Table List 8" w:semiHidden="1" w:unhideWhenUsed="1"/>
+    <w:lsdException w:name="Table 3D effects 1" w:semiHidden="1" w:unhideWhenUsed="1"/>
+    <w:lsdException w:name="Table 3D effects 2" w:semiHidden="1" w:unhideWhenUsed="1"/>
+    <w:lsdException w:name="Table 3D effects 3" w:semiHidden="1" w:unhideWhenUsed="1"/>
+    <w:lsdException w:name="Table Contemporary" w:semiHidden="1" w:unhideWhenUsed="1"/>
+    <w:lsdException w:name="Table Elegant" w:semiHidden="1" w:unhideWhenUsed="1"/>
+    <w:lsdException w:name="Table Professional" w:semiHidden="1" w:unhideWhenUsed="1"/>
+    <w:lsdException w:name="Table Subtle 1" w:semiHidden="1" w:unhideWhenUsed="1"/>
+    <w:lsdException w:name="Table Subtle 2" w:semiHidden="1" w:unhideWhenUsed="1"/>
+    <w:lsdException w:name="Table Web 1" w:semiHidden="1" w:unhideWhenUsed="1"/>
+    <w:lsdException w:name="Table Web 2" w:semiHidden="1" w:unhideWhenUsed="1"/>
+    <w:lsdException w:name="Table Web 3" w:semiHidden="1" w:unhideWhenUsed="1"/>
+    <w:lsdException w:name="Balloon Text" w:semiHidden="1" w:unhideWhenUsed="1"/>
+    <w:lsdException w:name="Table Grid" w:uiPriority="39"/>
+    <w:lsdException w:name="Table Theme" w:semiHidden="1" w:unhideWhenUsed="1"/>
+    <w:lsdException w:name="Placeholder Text" w:semiHidden="1"/>
+    <w:lsdException w:name="No Spacing" w:uiPriority="1" w:qFormat="1"/>
+    <w:lsdException w:name="Light Shading" w:uiPriority="60"/>
+    <w:lsdException w:name="Light List" w:uiPriority="61"/>
+    <w:lsdException w:name="Light Grid" w:uiPriority="62"/>
+    <w:lsdException w:name="Medium Shading 1" w:uiPriority="63"/>
+    <w:lsdException w:name="Medium Shading 2" w:uiPriority="64"/>
+    <w:lsdException w:name="Medium List 1" w:uiPriority="65"/>
+    <w:lsdException w:name="Medium List 2" w:uiPriority="66"/>
+    <w:lsdException w:name="Medium Grid 1" w:uiPriority="67"/>
+    <w:lsdException w:name="Medium Grid 2" w:uiPriority="68"/>
+    <w:lsdException w:name="Medium Grid 3" w:uiPriority="69"/>
+    <w:lsdException w:name="Dark List" w:uiPriority="70"/>
+    <w:lsdException w:name="Colorful Shading" w:uiPriority="71"/>
+    <w:lsdException w:name="Colorful List" w:uiPriority="72"/>
+    <w:lsdException w:name="Colorful Grid" w:uiPriority="73"/>
+    <w:lsdException w:name="Light Shading Accent 1" w:uiPriority="60"/>
+    <w:lsdException w:name="Light List Accent 1" w:uiPriority="61"/>
+    <w:lsdException w:name="Light Grid Accent 1" w:uiPriority="62"/>
+    <w:lsdException w:name="Medium Shading 1 Accent 1" w:uiPriority="63"/>
+    <w:lsdException w:name="Medium Shading 2 Accent 1" w:uiPriority="64"/>
+    <w:lsdException w:name="Medium List 1 Accent 1" w:uiPriority="65"/>
+    <w:lsdException w:name="Revision" w:semiHidden="1"/>
+    <w:lsdException w:name="List Paragraph" w:uiPriority="34" w:qFormat="1"/>
+    <w:lsdException w:name="Quote" w:uiPriority="29" w:qFormat="1"/>
+    <w:lsdException w:name="Intense Quote" w:uiPriority="30" w:qFormat="1"/>
+    <w:lsdException w:name="Medium List 2 Accent 1" w:uiPriority="66"/>
+    <w:lsdException w:name="Medium Grid 1 Accent 1" w:uiPriority="67"/>
+    <w:lsdException w:name="Medium Grid 2 Accent 1" w:uiPriority="68"/>
+    <w:lsdException w:name="Medium Grid 3 Accent 1" w:uiPriority="69"/>
+    <w:lsdException w:name="Dark List Accent 1" w:uiPriority="70"/>
+    <w:lsdException w:name="Colorful Shading Accent 1" w:uiPriority="71"/>
+    <w:lsdException w:name="Colorful List Accent 1" w:uiPriority="72"/>
+    <w:lsdException w:name="Colorful Grid Accent 1" w:uiPriority="73"/>
+    <w:lsdException w:name="Light Shading Accent 2" w:uiPriority="60"/>
+    <w:lsdException w:name="Light List Accent 2" w:uiPriority="61"/>
+    <w:lsdException w:name="Light Grid Accent 2" w:uiPriority="62"/>
+    <w:lsdException w:name="Medium Shading 1 Accent 2" w:uiPriority="63"/>
+    <w:lsdException w:name="Medium Shading 2 Accent 2" w:uiPriority="64"/>
+    <w:lsdException w:name="Medium List 1 Accent 2" w:uiPriority="65"/>
+    <w:lsdException w:name="Medium List 2 Accent 2" w:uiPriority="66"/>
+    <w:lsdException w:name="Medium Grid 1 Accent 2" w:uiPriority="67"/>
+    <w:lsdException w:name="Medium Grid 2 Accent 2" w:uiPriority="68"/>
+    <w:lsdException w:name="Medium Grid 3 Accent 2" w:uiPriority="69"/>
+    <w:lsdException w:name="Dark List Accent 2" w:uiPriority="70"/>
+    <w:lsdException w:name="Colorful Shading Accent 2" w:uiPriority="71"/>
+    <w:lsdException w:name="Colorful List Accent 2" w:uiPriority="72"/>
+    <w:lsdException w:name="Colorful Grid Accent 2" w:uiPriority="73"/>
+    <w:lsdException w:name="Light Shading Accent 3" w:uiPriority="60"/>
+    <w:lsdException w:name="Light List Accent 3" w:uiPriority="61"/>
+    <w:lsdException w:name="Light Grid Accent 3" w:uiPriority="62"/>
+    <w:lsdException w:name="Medium Shading 1 Accent 3" w:uiPriority="63"/>
+    <w:lsdException w:name="Medium Shading 2 Accent 3" w:uiPriority="64"/>
+    <w:lsdException w:name="Medium List 1 Accent 3" w:uiPriority="65"/>
+    <w:lsdException w:name="Medium List 2 Accent 3" w:uiPriority="66"/>
+    <w:lsdException w:name="Medium Grid 1 Accent 3" w:uiPriority="67"/>
+    <w:lsdException w:name="Medium Grid 2 Accent 3" w:uiPriority="68"/>
+    <w:lsdException w:name="Medium Grid 3 Accent 3" w:uiPriority="69"/>
+    <w:lsdException w:name="Dark List Accent 3" w:uiPriority="70"/>
+    <w:lsdException w:name="Colorful Shading Accent 3" w:uiPriority="71"/>
+    <w:lsdException w:name="Colorful List Accent 3" w:uiPriority="72"/>
+    <w:lsdException w:name="Colorful Grid Accent 3" w:uiPriority="73"/>
+    <w:lsdException w:name="Light Shading Accent 4" w:uiPriority="60"/>
+    <w:lsdException w:name="Light List Accent 4" w:uiPriority="61"/>
+    <w:lsdException w:name="Light Grid Accent 4" w:uiPriority="62"/>
+    <w:lsdException w:name="Medium Shading 1 Accent 4" w:uiPriority="63"/>
+    <w:lsdException w:name="Medium Shading 2 Accent 4" w:uiPriority="64"/>
+    <w:lsdException w:name="Medium List 1 Accent 4" w:uiPriority="65"/>
+    <w:lsdException w:name="Medium List 2 Accent 4" w:uiPriority="66"/>
+    <w:lsdException w:name="Medium Grid 1 Accent 4" w:uiPriority="67"/>
+    <w:lsdException w:name="Medium Grid 2 Accent 4" w:uiPriority="68"/>
+    <w:lsdException w:name="Medium Grid 3 Accent 4" w:uiPriority="69"/>
+    <w:lsdException w:name="Dark List Accent 4" w:uiPriority="70"/>
+    <w:lsdException w:name="Colorful Shading Accent 4" w:uiPriority="71"/>
+    <w:lsdException w:name="Colorful List Accent 4" w:uiPriority="72"/>
+    <w:lsdException w:name="Colorful Grid Accent 4" w:uiPriority="73"/>
+    <w:lsdException w:name="Light Shading Accent 5" w:uiPriority="60"/>
+    <w:lsdException w:name="Light List Accent 5" w:uiPriority="61"/>
+    <w:lsdException w:name="Light Grid Accent 5" w:uiPriority="62"/>
+    <w:lsdException w:name="Medium Shading 1 Accent 5" w:uiPriority="63"/>
+    <w:lsdException w:name="Medium Shading 2 Accent 5" w:uiPriority="64"/>
+    <w:lsdException w:name="Medium List 1 Accent 5" w:uiPriority="65"/>
+    <w:lsdException w:name="Medium List 2 Accent 5" w:uiPriority="66"/>
+    <w:lsdException w:name="Medium Grid 1 Accent 5" w:uiPriority="67"/>
+    <w:lsdException w:name="Medium Grid 2 Accent 5" w:uiPriority="68"/>
+    <w:lsdException w:name="Medium Grid 3 Accent 5" w:uiPriority="69"/>
+    <w:lsdException w:name="Dark List Accent 5" w:uiPriority="70"/>
+    <w:lsdException w:name="Colorful Shading Accent 5" w:uiPriority="71"/>
+    <w:lsdException w:name="Colorful List Accent 5" w:uiPriority="72"/>
+    <w:lsdException w:name="Colorful Grid Accent 5" w:uiPriority="73"/>
+    <w:lsdException w:name="Light Shading Accent 6" w:uiPriority="60"/>
+    <w:lsdException w:name="Light List Accent 6" w:uiPriority="61"/>
+    <w:lsdException w:name="Light Grid Accent 6" w:uiPriority="62"/>
+    <w:lsdException w:name="Medium Shading 1 Accent 6" w:uiPriority="63"/>
+    <w:lsdException w:name="Medium Shading 2 Accent 6" w:uiPriority="64"/>
+    <w:lsdException w:name="Medium List 1 Accent 6" w:uiPriority="65"/>
+    <w:lsdException w:name="Medium List 2 Accent 6" w:uiPriority="66"/>
+    <w:lsdException w:name="Medium Grid 1 Accent 6" w:uiPriority="67"/>
+    <w:lsdException w:name="Medium Grid 2 Accent 6" w:uiPriority="68"/>
+    <w:lsdException w:name="Medium Grid 3 Accent 6" w:uiPriority="69"/>
+    <w:lsdException w:name="Dark List Accent 6" w:uiPriority="70"/>
+    <w:lsdException w:name="Colorful Shading Accent 6" w:uiPriority="71"/>
+    <w:lsdException w:name="Colorful List Accent 6" w:uiPriority="72"/>
+    <w:lsdException w:name="Colorful Grid Accent 6" w:uiPriority="73"/>
+    <w:lsdException w:name="Subtle Emphasis" w:uiPriority="19" w:qFormat="1"/>
+    <w:lsdException w:name="Intense Emphasis" w:uiPriority="21" w:qFormat="1"/>
+    <w:lsdException w:name="Subtle Reference" w:uiPriority="31" w:qFormat="1"/>
+    <w:lsdException w:name="Intense Reference" w:uiPriority="32" w:qFormat="1"/>
+    <w:lsdException w:name="Book Title" w:uiPriority="33" w:qFormat="1"/>
+    <w:lsdException w:name="Bibliography" w:semiHidden="1" w:uiPriority="37" w:unhideWhenUsed="1"/>
+    <w:lsdException w:name="TOC Heading" w:semiHidden="1" w:uiPriority="39" w:unhideWhenUsed="1" w:qFormat="1"/>
+    <w:lsdException w:name="Grid Table 4" w:uiPriority="49"/>
+    <w:lsdException w:name="Grid Table 5 Dark" w:uiPriority="50"/>
+    <w:lsdException w:name="Grid Table 6 Colorful" w:uiPriority="51"/>
+    <w:lsdException w:name="Grid Table 7 Colorful" w:uiPriority="52"/>
+    <w:lsdException w:name="Grid Table 1 Light Accent 1" w:uiPriority="46"/>
+    <w:lsdException w:name="Grid Table 2 Accent 1" w:uiPriority="47"/>
+    <w:lsdException w:name="Grid Table 3 Accent 1" w:uiPriority="48"/>
+    <w:lsdException w:name="Grid Table 4 Accent 1" w:uiPriority="49"/>
+    <w:lsdException w:name="Grid Table 5 Dark Accent 1" w:uiPriority="50"/>
+    <w:lsdException w:name="Grid Table 6 Colorful Accent 1" w:uiPriority="51"/>
+    <w:lsdException w:name="Grid Table 7 Colorful Accent 1" w:uiPriority="52"/>
+    <w:lsdException w:name="Grid Table 1 Light Accent 2" w:uiPriority="46"/>
+    <w:lsdException w:name="Grid Table 2 Accent 2" w:uiPriority="47"/>
+    <w:lsdException w:name="Grid Table 3 Accent 2" w:uiPriority="48"/>
+    <w:lsdException w:name="Grid Table 4 Accent 2" w:uiPriority="49"/>
+    <w:lsdException w:name="Grid Table 5 Dark Accent 2" w:uiPriority="50"/>
+    <w:lsdException w:name="Grid Table 6 Colorful Accent 2" w:uiPriority="51"/>
+    <w:lsdException w:name="Grid Table 7 Colorful Accent 2" w:uiPriority="52"/>
+    <w:lsdException w:name="Grid Table 1 Light Accent 3" w:uiPriority="46"/>
+    <w:lsdException w:name="Grid Table 2 Accent 3" w:uiPriority="47"/>
+    <w:lsdException w:name="Grid Table 3 Accent 3" w:uiPriority="48"/>
+    <w:lsdException w:name="Grid Table 4 Accent 3" w:uiPriority="49"/>
+    <w:lsdException w:name="Grid Table 5 Dark Accent 3" w:uiPriority="50"/>
+    <w:lsdException w:name="Grid Table 6 Colorful Accent 3" w:uiPriority="51"/>
+    <w:lsdException w:name="Grid Table 7 Colorful Accent 3" w:uiPriority="52"/>
+    <w:lsdException w:name="Grid Table 1 Light Accent 4" w:uiPriority="46"/>
+    <w:lsdException w:name="Grid Table 2 Accent 4" w:uiPriority="47"/>
+    <w:lsdException w:name="Grid Table 3 Accent 4" w:uiPriority="48"/>
+    <w:lsdException w:name="Grid Table 4 Accent 4" w:uiPriority="49"/>
+    <w:lsdException w:name="Grid Table 5 Dark Accent 4" w:uiPriority="50"/>
+    <w:lsdException w:name="Grid Table 6 Colorful Accent 4" w:uiPriority="51"/>
+    <w:lsdException w:name="Grid Table 7 Colorful Accent 4" w:uiPriority="52"/>
+    <w:lsdException w:name="Grid Table 1 Light Accent 5" w:uiPriority="46"/>
+    <w:lsdException w:name="Grid Table 2 Accent 5" w:uiPriority="47"/>
+    <w:lsdException w:name="Grid Table 3 Accent 5" w:uiPriority="48"/>
+    <w:lsdException w:name="Grid Table 4 Accent 5" w:uiPriority="49"/>
+    <w:lsdException w:name="Grid Table 5 Dark Accent 5" w:uiPriority="50"/>
+    <w:lsdException w:name="Grid Table 6 Colorful Accent 5" w:uiPriority="51"/>
+    <w:lsdException w:name="Grid Table 7 Colorful Accent 5" w:uiPriority="52"/>
+    <w:lsdException w:name="Grid Table 1 Light Accent 6" w:uiPriority="46"/>
+    <w:lsdException w:name="Grid Table 2 Accent 6" w:uiPriority="47"/>
+    <w:lsdException w:name="Grid Table 3 Accent 6" w:uiPriority="48"/>
+    <w:lsdException w:name="Grid Table 4 Accent 6" w:uiPriority="49"/>
+    <w:lsdException w:name="Grid Table 5 Dark Accent 6" w:uiPriority="50"/>
+    <w:lsdException w:name="Grid Table 6 Colorful Accent 6" w:uiPriority="51"/>
+    <w:lsdException w:name="Grid Table 7 Colorful Accent 6" w:uiPriority="52"/>
+    <w:lsdException w:name="List Table 1 Light" w:uiPriority="46"/>
+    <w:lsdException w:name="List Table 2" w:uiPriority="47"/>
+    <w:lsdException w:name="List Table 3" w:uiPriority="48"/>
+    <w:lsdException w:name="List Table 4" w:uiPriority="49"/>
+    <w:lsdException w:name="List Table 5 Dark" w:uiPriority="50"/>
+    <w:lsdException w:name="List Table 6 Colorful" w:uiPriority="51"/>
+    <w:lsdException w:name="List Table 7 Colorful" w:uiPriority="52"/>
+    <w:lsdException w:name="List Table 1 Light Accent 1" w:uiPriority="46"/>
+    <w:lsdException w:name="List Table 2 Accent 1" w:uiPriority="47"/>
+    <w:lsdException w:name="List Table 3 Accent 1" w:uiPriority="48"/>
+    <w:lsdException w:name="List Table 4 Accent 1" w:uiPriority="49"/>
+    <w:lsdException w:name="List Table 5 Dark Accent 1" w:uiPriority="50"/>
+    <w:lsdException w:name="List Table 6 Colorful Accent 1" w:uiPriority="51"/>
+    <w:lsdException w:name="List Table 7 Colorful Accent 1" w:uiPriority="52"/>
+    <w:lsdException w:name="List Table 1 Light Accent 2" w:uiPriority="46"/>
+    <w:lsdException w:name="List Table 2 Accent 2" w:uiPriority="47"/>
+    <w:lsdException w:name="List Table 3 Accent 2" w:uiPriority="48"/>
+    <w:lsdException w:name="List Table 4 Accent 2" w:uiPriority="49"/>
+    <w:lsdException w:name="List Table 5 Dark Accent 2" w:uiPriority="50"/>
+    <w:lsdException w:name="List Table 6 Colorful Accent 2" w:uiPriority="51"/>
+    <w:lsdException w:name="List Table 7 Colorful Accent 2" w:uiPriority="52"/>
+    <w:lsdException w:name="List Table 1 Light Accent 3" w:uiPriority="46"/>
+    <w:lsdException w:name="List Table 2 Accent 3" w:uiPriority="47"/>
+    <w:lsdException w:name="List Table 3 Accent 3" w:uiPriority="48"/>
+    <w:lsdException w:name="List Table 4 Accent 3" w:uiPriority="49"/>
+    <w:lsdException w:name="List Table 5 Dark Accent 3" w:uiPriority="50"/>
+    <w:lsdException w:name="List Table 6 Colorful Accent 3" w:uiPriority="51"/>
+    <w:lsdException w:name="List Table 7 Colorful Accent 3" w:uiPriority="52"/>
+    <w:lsdException w:name="List Table 1 Light Accent 4" w:uiPriority="46"/>
+    <w:lsdException w:name="List Table 2 Accent 4" w:uiPriority="47"/>
+    <w:lsdException w:name="List Table 3 Accent 4" w:uiPriority="48"/>
+    <w:lsdException w:name="List Table 4 Accent 4" w:uiPriority="49"/>
+    <w:lsdException w:name="List Table 5 Dark Accent 4" w:uiPriority="50"/>
+    <w:lsdException w:name="List Table 6 Colorful Accent 4" w:uiPriority="51"/>
+    <w:lsdException w:name="List Table 7 Colorful Accent 4" w:uiPriority="52"/>
+    <w:lsdException w:name="List Table 1 Light Accent 5" w:uiPriority="46"/>
+    <w:lsdException w:name="List Table 2 Accent 5" w:uiPriority="47"/>
+    <w:lsdException w:name="List Table 3 Accent 5" w:uiPriority="48"/>
+    <w:lsdException w:name="List Table 4 Accent 5" w:uiPriority="49"/>
+    <w:lsdException w:name="List Table 5 Dark Accent 5" w:uiPriority="50"/>
+    <w:lsdException w:name="List Table 6 Colorful Accent 5" w:uiPriority="51"/>
+    <w:lsdException w:name="List Table 7 Colorful Accent 5" w:uiPriority="52"/>
+    <w:lsdException w:name="List Table 1 Light Accent 6" w:uiPriority="46"/>
+    <w:lsdException w:name="List Table 2 Accent 6" w:uiPriority="47"/>
+    <w:lsdException w:name="List Table 3 Accent 6" w:uiPriority="48"/>
+    <w:lsdException w:name="List Table 4 Accent 6" w:uiPriority="49"/>
+    <w:lsdException w:name="List Table 5 Dark Accent 6" w:uiPriority="50"/>
+    <w:lsdException w:name="List Table 6 Colorful Accent 6" w:uiPriority="51"/>
+    <w:lsdException w:name="List Table 7 Colorful Accent 6" w:uiPriority="52"/>
   </w:latentStyles>
   <w:style w:type="paragraph" w:default="1" w:styleId="Normal">
     <w:name w:val="Normal"/>
@@ -14700,7 +15304,7 @@
   <a:extraClrSchemeLst/>
   <a:extLst>
     <a:ext uri="{05A4C25C-085E-4340-85A3-A5531E510DB2}">
-      <thm15:themeFamily xmlns:thm15="http://schemas.microsoft.com/office/thememl/2012/main" xmlns="" name="Office Theme" id="{62F939B6-93AF-4DB8-9C6B-D6C7DFDC589F}" vid="{4A3C46E8-61CC-4603-A589-7422A47A8E4A}"/>
+      <thm15:themeFamily xmlns:thm15="http://schemas.microsoft.com/office/thememl/2012/main" name="Office Theme" id="{62F939B6-93AF-4DB8-9C6B-D6C7DFDC589F}" vid="{4A3C46E8-61CC-4603-A589-7422A47A8E4A}"/>
     </a:ext>
   </a:extLst>
 </a:theme>

</xml_diff>